<commit_message>
últimos cambios al protocolo
</commit_message>
<xml_diff>
--- a/protocolo/Interfaz de programación de aplicaciones.docx
+++ b/protocolo/Interfaz de programación de aplicaciones.docx
@@ -35,7 +35,11 @@
       </w:pPr>
       <w:r>
         <w:rPr>
-          <w:lang w:val="es-MX"/>
+          <w:rFonts w:eastAsia="ＭＳ 明朝" w:cs="" w:cstheme="minorBidi" w:eastAsiaTheme="minorEastAsia"/>
+          <w:color w:val="00000A"/>
+          <w:sz w:val="24"/>
+          <w:szCs w:val="24"/>
+          <w:lang w:val="es-MX" w:eastAsia="es-ES" w:bidi="ar-SA"/>
         </w:rPr>
       </w:r>
       <w:r/>
@@ -76,7 +80,11 @@
       </w:pPr>
       <w:r>
         <w:rPr>
-          <w:lang w:val="es-MX"/>
+          <w:rFonts w:eastAsia="ＭＳ 明朝" w:cs="" w:cstheme="minorBidi" w:eastAsiaTheme="minorEastAsia"/>
+          <w:color w:val="00000A"/>
+          <w:sz w:val="24"/>
+          <w:szCs w:val="24"/>
+          <w:lang w:val="es-MX" w:eastAsia="es-ES" w:bidi="ar-SA"/>
         </w:rPr>
       </w:r>
       <w:r/>
@@ -123,7 +131,11 @@
       </w:pPr>
       <w:r>
         <w:rPr>
-          <w:lang w:val="es-MX"/>
+          <w:rFonts w:eastAsia="ＭＳ 明朝" w:cs="" w:cstheme="minorBidi" w:eastAsiaTheme="minorEastAsia"/>
+          <w:color w:val="00000A"/>
+          <w:sz w:val="24"/>
+          <w:szCs w:val="24"/>
+          <w:lang w:val="es-MX" w:eastAsia="es-ES" w:bidi="ar-SA"/>
         </w:rPr>
       </w:r>
       <w:r/>
@@ -164,7 +176,11 @@
       </w:pPr>
       <w:r>
         <w:rPr>
-          <w:lang w:val="es-MX"/>
+          <w:rFonts w:eastAsia="ＭＳ 明朝" w:cs="" w:cstheme="minorBidi" w:eastAsiaTheme="minorEastAsia"/>
+          <w:color w:val="00000A"/>
+          <w:sz w:val="24"/>
+          <w:szCs w:val="24"/>
+          <w:lang w:val="es-MX" w:eastAsia="es-ES" w:bidi="ar-SA"/>
         </w:rPr>
       </w:r>
       <w:r/>
@@ -205,48 +221,39 @@
       </w:pPr>
       <w:r>
         <w:rPr>
-          <w:lang w:val="es-MX"/>
-        </w:rPr>
-      </w:r>
-      <w:r/>
-    </w:p>
-    <w:p>
-      <w:pPr>
-        <w:pStyle w:val="Normal"/>
-        <w:jc w:val="both"/>
-      </w:pPr>
-      <w:r>
-        <w:rPr>
-          <w:lang w:val="es-MX"/>
-        </w:rPr>
-        <w:t xml:space="preserve">La bioinformática es la ciencia que se encarga de </w:t>
-      </w:r>
-      <w:r>
-        <w:rPr>
-          <w:lang w:val="es-MX"/>
-        </w:rPr>
-        <w:t>aplicar</w:t>
+          <w:rFonts w:eastAsia="ＭＳ 明朝" w:cs="" w:cstheme="minorBidi" w:eastAsiaTheme="minorEastAsia"/>
+          <w:color w:val="00000A"/>
+          <w:sz w:val="24"/>
+          <w:szCs w:val="24"/>
+          <w:lang w:val="es-MX" w:eastAsia="es-ES" w:bidi="ar-SA"/>
+        </w:rPr>
+      </w:r>
+      <w:r/>
+    </w:p>
+    <w:p>
+      <w:pPr>
+        <w:pStyle w:val="Normal"/>
+        <w:jc w:val="both"/>
+      </w:pPr>
+      <w:r>
+        <w:rPr>
+          <w:lang w:val="es-MX"/>
+        </w:rPr>
+        <w:t>La bioinformática es la ciencia que se encarga de aplicar</w:t>
       </w:r>
       <w:r>
         <w:rPr>
           <w:color w:val="000099"/>
           <w:lang w:val="es-MX"/>
         </w:rPr>
-        <w:t xml:space="preserve"> métodos computacionales para hacer descubrimientos biológicos. Se trata de un campo </w:t>
-      </w:r>
-      <w:r>
-        <w:rPr>
-          <w:color w:val="000099"/>
-          <w:lang w:val="es-MX"/>
-        </w:rPr>
-        <w:t>interdisciplinario</w:t>
-      </w:r>
-      <w:r>
-        <w:rPr>
-          <w:color w:val="000099"/>
-          <w:lang w:val="es-MX"/>
-        </w:rPr>
-        <w:t xml:space="preserve"> que engloba la biología, ciencias de la computación, matemáticas y estadística.</w:t>
+        <w:t xml:space="preserve"> </w:t>
+      </w:r>
+      <w:r>
+        <w:rPr>
+          <w:color w:val="000000"/>
+          <w:lang w:val="es-MX"/>
+        </w:rPr>
+        <w:t>métodos computacionales para hacer descubrimientos biológicos. Se trata de un campo interdisciplinario que engloba la biología, ciencias de la computación, matemáticas y estadística.</w:t>
       </w:r>
       <w:r/>
     </w:p>
@@ -286,7 +293,11 @@
       </w:pPr>
       <w:r>
         <w:rPr>
-          <w:lang w:val="es-MX"/>
+          <w:rFonts w:eastAsia="ＭＳ 明朝" w:cs="" w:cstheme="minorBidi" w:eastAsiaTheme="minorEastAsia"/>
+          <w:color w:val="00000A"/>
+          <w:sz w:val="24"/>
+          <w:szCs w:val="24"/>
+          <w:lang w:val="es-MX" w:eastAsia="es-ES" w:bidi="ar-SA"/>
         </w:rPr>
       </w:r>
       <w:r/>
@@ -308,41 +319,14 @@
         <w:rPr>
           <w:lang w:val="es-MX"/>
         </w:rPr>
-        <w:t xml:space="preserve">el análisis de secuencias por ejemplo String-matching, </w:t>
-      </w:r>
-      <w:r>
-        <w:rPr>
-          <w:lang w:val="es-MX"/>
-        </w:rPr>
-        <w:t xml:space="preserve">entre los que se encuentran </w:t>
-      </w:r>
-      <w:r>
-        <w:rPr>
-          <w:color w:val="000066"/>
-          <w:lang w:val="es-MX"/>
-        </w:rPr>
-        <w:t xml:space="preserve">alineamiento de secuencias, memorias asociativas, redes neuronales, </w:t>
-      </w:r>
-      <w:r>
-        <w:rPr>
-          <w:color w:val="000066"/>
-          <w:lang w:val="es-MX"/>
-        </w:rPr>
-        <w:t>entre otros, los cuales sirven a diversos propósitos como</w:t>
-      </w:r>
-      <w:r>
-        <w:rPr>
-          <w:color w:val="000066"/>
-          <w:lang w:val="es-MX"/>
-        </w:rPr>
-        <w:t xml:space="preserve"> clasificación de proteínas, identificación de genes, </w:t>
-      </w:r>
-      <w:r>
-        <w:rPr>
-          <w:color w:val="000066"/>
-          <w:lang w:val="es-MX"/>
-        </w:rPr>
-        <w:t>etc.</w:t>
+        <w:t xml:space="preserve">el análisis de secuencias por ejemplo String-matching, entre los que se encuentran </w:t>
+      </w:r>
+      <w:r>
+        <w:rPr>
+          <w:color w:val="000000"/>
+          <w:lang w:val="es-MX"/>
+        </w:rPr>
+        <w:t>alineamiento de secuencias, memorias asociativas, redes neuronales, entre otros, los cuales sirven a diversos propósitos como clasificación de proteínas, identificación de genes, etc.</w:t>
       </w:r>
       <w:r/>
     </w:p>
@@ -382,112 +366,54 @@
       </w:pPr>
       <w:r>
         <w:rPr>
-          <w:lang w:val="es-MX"/>
-        </w:rPr>
-      </w:r>
-      <w:r/>
-    </w:p>
-    <w:p>
-      <w:pPr>
-        <w:pStyle w:val="Normal"/>
-        <w:jc w:val="both"/>
-      </w:pPr>
-      <w:r>
-        <w:rPr>
-          <w:lang w:val="es-MX"/>
-        </w:rPr>
-        <w:t xml:space="preserve">String-matching busca </w:t>
-      </w:r>
-      <w:r>
-        <w:rPr>
-          <w:lang w:val="es-MX"/>
-        </w:rPr>
-        <w:t>e</w:t>
-      </w:r>
-      <w:r>
-        <w:rPr>
-          <w:color w:val="0000CC"/>
-          <w:lang w:val="es-MX"/>
-        </w:rPr>
-        <w:t xml:space="preserve">ncontrar las ocurrencias de un patrón determinado dentro de una secuencia </w:t>
-      </w:r>
-      <w:r>
-        <w:rPr>
-          <w:color w:val="0000CC"/>
-          <w:lang w:val="es-MX"/>
-        </w:rPr>
-        <w:t>de caracteres</w:t>
-      </w:r>
-      <w:r>
-        <w:rPr>
-          <w:color w:val="0000CC"/>
-          <w:lang w:val="es-MX"/>
-        </w:rPr>
-        <w:t xml:space="preserve">, </w:t>
-      </w:r>
-      <w:r>
-        <w:rPr>
-          <w:color w:val="0000CC"/>
-          <w:lang w:val="es-MX"/>
-        </w:rPr>
-        <w:t>dicha</w:t>
-      </w:r>
-      <w:r>
-        <w:rPr>
-          <w:color w:val="0000CC"/>
-          <w:lang w:val="es-MX"/>
-        </w:rPr>
-        <w:t xml:space="preserve"> búsqueda puede tener como objetivo encontrar ocurrencias de una cadena específica, </w:t>
-      </w:r>
-      <w:r>
-        <w:rPr>
-          <w:color w:val="0000CC"/>
-          <w:lang w:val="es-MX"/>
-        </w:rPr>
-        <w:t xml:space="preserve">lo que se conoce como </w:t>
+          <w:rFonts w:eastAsia="ＭＳ 明朝" w:cs="" w:cstheme="minorBidi" w:eastAsiaTheme="minorEastAsia"/>
+          <w:color w:val="00000A"/>
+          <w:sz w:val="24"/>
+          <w:szCs w:val="24"/>
+          <w:lang w:val="es-MX" w:eastAsia="es-ES" w:bidi="ar-SA"/>
+        </w:rPr>
+      </w:r>
+      <w:r/>
+    </w:p>
+    <w:p>
+      <w:pPr>
+        <w:pStyle w:val="Normal"/>
+        <w:jc w:val="both"/>
+      </w:pPr>
+      <w:r>
+        <w:rPr>
+          <w:lang w:val="es-MX"/>
+        </w:rPr>
+        <w:t>String-matching busca e</w:t>
+      </w:r>
+      <w:r>
+        <w:rPr>
+          <w:color w:val="000000"/>
+          <w:lang w:val="es-MX"/>
+        </w:rPr>
+        <w:t xml:space="preserve">ncontrar las ocurrencias de un patrón determinado dentro de una secuencia de caracteres, dicha búsqueda puede tener como objetivo encontrar ocurrencias de una cadena específica, lo que se conoce como </w:t>
       </w:r>
       <w:r>
         <w:rPr>
           <w:i/>
           <w:iCs/>
-          <w:color w:val="0000CC"/>
+          <w:color w:val="000000"/>
           <w:lang w:val="es-MX"/>
         </w:rPr>
         <w:t>exact matching,</w:t>
       </w:r>
       <w:r>
         <w:rPr>
-          <w:color w:val="0000CC"/>
-          <w:lang w:val="es-MX"/>
-        </w:rPr>
-        <w:t xml:space="preserve"> o un conjunto de cadenas </w:t>
-      </w:r>
-      <w:r>
-        <w:rPr>
-          <w:color w:val="0000CC"/>
-          <w:lang w:val="es-MX"/>
-        </w:rPr>
-        <w:t>que cumplan con un criterio determinado, posiblemente</w:t>
-      </w:r>
-      <w:r>
-        <w:rPr>
-          <w:color w:val="0000CC"/>
-          <w:lang w:val="es-MX"/>
-        </w:rPr>
-        <w:t xml:space="preserve"> mediante expresiones regulares, </w:t>
-      </w:r>
-      <w:r>
-        <w:rPr>
-          <w:color w:val="0000CC"/>
-          <w:lang w:val="es-MX"/>
-        </w:rPr>
-        <w:t xml:space="preserve">lo que se conoce como </w:t>
+          <w:color w:val="000000"/>
+          <w:lang w:val="es-MX"/>
+        </w:rPr>
+        <w:t xml:space="preserve"> o un conjunto de cadenas que cumplan con un criterio determinado, posiblemente mediante expresiones regulares, lo que se conoce como </w:t>
       </w:r>
       <w:r>
         <w:rPr>
           <w:i/>
           <w:iCs/>
-          <w:color w:val="0000CC"/>
+          <w:color w:val="000000"/>
           <w:lang w:val="es-MX"/>
         </w:rPr>
         <w:t>inexact matching.</w:t>
@@ -551,7 +477,11 @@
       </w:pPr>
       <w:r>
         <w:rPr>
-          <w:lang w:val="es-MX"/>
+          <w:rFonts w:eastAsia="ＭＳ 明朝" w:cs="" w:cstheme="minorBidi" w:eastAsiaTheme="minorEastAsia"/>
+          <w:color w:val="00000A"/>
+          <w:sz w:val="24"/>
+          <w:szCs w:val="24"/>
+          <w:lang w:val="es-MX" w:eastAsia="es-ES" w:bidi="ar-SA"/>
         </w:rPr>
       </w:r>
       <w:r/>
@@ -571,37 +501,16 @@
           <w:szCs w:val="24"/>
           <w:lang w:val="es-MX"/>
         </w:rPr>
-        <w:t>D</w:t>
-      </w:r>
-      <w:r>
-        <w:rPr>
-          <w:rFonts w:ascii="arial" w:hAnsi="arial"/>
+        <w:t>Desde un punto de vista computacional, las secuencias de ADN pueden ser vistas de un modo más abstracto como cadenas de caracteres</w:t>
+      </w:r>
+      <w:r>
+        <w:rPr>
           <w:b/>
           <w:bCs/>
           <w:color w:val="0000CC"/>
-          <w:sz w:val="24"/>
-          <w:szCs w:val="24"/>
-          <w:lang w:val="es-MX"/>
-        </w:rPr>
-        <w:t>esde un punto de vista computacional, las secuencias de ADN pueden ser vistas de un modo más abstracto como cadenas de caracteres</w:t>
-      </w:r>
-      <w:r>
-        <w:rPr>
-          <w:b/>
-          <w:bCs/>
-          <w:color w:val="0000CC"/>
-          <w:lang w:val="es-MX"/>
-        </w:rPr>
-        <w:t xml:space="preserve"> </w:t>
-      </w:r>
-      <w:r>
-        <w:rPr>
-          <w:b/>
-          <w:bCs/>
-          <w:color w:val="0000CC"/>
-          <w:lang w:val="es-MX"/>
-        </w:rPr>
-        <w:t xml:space="preserve">este enfoque nos permite traducir problemas de bioinformática a problemas de </w:t>
+          <w:lang w:val="es-MX"/>
+        </w:rPr>
+        <w:t xml:space="preserve"> este enfoque nos permite traducir problemas de bioinformática a problemas de </w:t>
       </w:r>
       <w:r>
         <w:rPr>
@@ -631,7 +540,11 @@
       </w:pPr>
       <w:r>
         <w:rPr>
-          <w:lang w:val="es-MX"/>
+          <w:rFonts w:eastAsia="ＭＳ 明朝" w:cs="" w:cstheme="minorBidi" w:eastAsiaTheme="minorEastAsia"/>
+          <w:color w:val="00000A"/>
+          <w:sz w:val="24"/>
+          <w:szCs w:val="24"/>
+          <w:lang w:val="es-MX" w:eastAsia="es-ES" w:bidi="ar-SA"/>
         </w:rPr>
       </w:r>
       <w:r/>
@@ -649,178 +562,153 @@
       </w:r>
       <w:r>
         <w:rPr>
-          <w:color w:val="0000CC"/>
-          <w:lang w:val="es-MX"/>
-        </w:rPr>
-        <w:t xml:space="preserve">Z-algorithm, set matching using keyword trees, suffix trees, suffix arrays </w:t>
-      </w:r>
-      <w:r>
-        <w:rPr>
-          <w:color w:val="0000CC"/>
-          <w:lang w:val="es-MX"/>
-        </w:rPr>
-        <w:t>que ayudan  a resolver problemas como</w:t>
-      </w:r>
-      <w:r>
-        <w:rPr>
-          <w:color w:val="0000CC"/>
-          <w:lang w:val="es-MX"/>
-        </w:rPr>
-        <w:t xml:space="preserve"> longest common substring, k-mismatches, </w:t>
-      </w:r>
-      <w:r>
-        <w:rPr>
-          <w:color w:val="0000CC"/>
-          <w:lang w:val="es-MX"/>
-        </w:rPr>
-        <w:t>entre otros.</w:t>
-      </w:r>
-      <w:r/>
-    </w:p>
-    <w:p>
-      <w:pPr>
-        <w:pStyle w:val="Normal"/>
-        <w:jc w:val="both"/>
-      </w:pPr>
-      <w:r>
-        <w:rPr>
-          <w:lang w:val="es-MX"/>
-        </w:rPr>
-        <w:t>[</w:t>
-      </w:r>
-      <w:r>
-        <w:rPr>
-          <w:lang w:val="es-MX"/>
-        </w:rPr>
-        <w:t>el fragmento de string – matching que me pasó</w:t>
-      </w:r>
-      <w:r>
-        <w:rPr>
+          <w:color w:val="000000"/>
+          <w:lang w:val="es-MX"/>
+        </w:rPr>
+        <w:t>Z-algorithm, set matching using keyword trees, suffix trees, suffix arrays que ayudan  a resolver problemas como longest common substring, k-mismatches, entre otros.</w:t>
+      </w:r>
+      <w:r/>
+    </w:p>
+    <w:p>
+      <w:pPr>
+        <w:pStyle w:val="Normal"/>
+        <w:jc w:val="both"/>
+      </w:pPr>
+      <w:r>
+        <w:rPr>
+          <w:lang w:val="es-MX"/>
+        </w:rPr>
+        <w:t>[el fragmento de string – matching que me pasó]</w:t>
+      </w:r>
+      <w:r/>
+    </w:p>
+    <w:p>
+      <w:pPr>
+        <w:pStyle w:val="Normal"/>
+        <w:jc w:val="both"/>
+        <w:rPr>
+          <w:sz w:val="24"/>
+          <w:sz w:val="24"/>
+          <w:szCs w:val="24"/>
+          <w:rFonts w:ascii="Cambria" w:hAnsi="Cambria" w:eastAsia="ＭＳ 明朝" w:cs="" w:asciiTheme="minorHAnsi" w:cstheme="minorBidi" w:eastAsiaTheme="minorEastAsia" w:hAnsiTheme="minorHAnsi"/>
+          <w:color w:val="00000A"/>
+          <w:lang w:val="es-MX" w:eastAsia="es-ES" w:bidi="ar-SA"/>
+        </w:rPr>
+      </w:pPr>
+      <w:r>
+        <w:rPr>
+          <w:rFonts w:eastAsia="ＭＳ 明朝" w:cs="" w:cstheme="minorBidi" w:eastAsiaTheme="minorEastAsia"/>
+          <w:color w:val="00000A"/>
+          <w:sz w:val="24"/>
+          <w:szCs w:val="24"/>
+          <w:lang w:val="es-MX" w:eastAsia="es-ES" w:bidi="ar-SA"/>
+        </w:rPr>
+      </w:r>
+      <w:r/>
+    </w:p>
+    <w:p>
+      <w:pPr>
+        <w:pStyle w:val="Normal"/>
+        <w:jc w:val="both"/>
+        <w:rPr>
+          <w:sz w:val="24"/>
+          <w:sz w:val="24"/>
+          <w:szCs w:val="24"/>
+          <w:rFonts w:ascii="Cambria" w:hAnsi="Cambria" w:eastAsia="ＭＳ 明朝" w:cs="" w:asciiTheme="minorHAnsi" w:cstheme="minorBidi" w:eastAsiaTheme="minorEastAsia" w:hAnsiTheme="minorHAnsi"/>
+          <w:color w:val="00000A"/>
+          <w:lang w:val="es-MX" w:eastAsia="es-ES" w:bidi="ar-SA"/>
+        </w:rPr>
+      </w:pPr>
+      <w:r>
+        <w:rPr>
+          <w:lang w:val="es-MX"/>
+        </w:rPr>
+        <w:t>Nosotros nos enfocaremos en algoritmo1, algoritmo2.</w:t>
+      </w:r>
+      <w:r/>
+    </w:p>
+    <w:p>
+      <w:pPr>
+        <w:pStyle w:val="Normal"/>
+        <w:jc w:val="both"/>
+        <w:rPr>
+          <w:sz w:val="24"/>
+          <w:sz w:val="24"/>
+          <w:szCs w:val="24"/>
+          <w:rFonts w:ascii="Cambria" w:hAnsi="Cambria" w:eastAsia="ＭＳ 明朝" w:cs="" w:asciiTheme="minorHAnsi" w:cstheme="minorBidi" w:eastAsiaTheme="minorEastAsia" w:hAnsiTheme="minorHAnsi"/>
+          <w:color w:val="00000A"/>
+          <w:lang w:val="es-MX" w:eastAsia="es-ES" w:bidi="ar-SA"/>
+        </w:rPr>
+      </w:pPr>
+      <w:r>
+        <w:rPr>
+          <w:rFonts w:eastAsia="ＭＳ 明朝" w:cs="" w:cstheme="minorBidi" w:eastAsiaTheme="minorEastAsia"/>
+          <w:color w:val="00000A"/>
+          <w:sz w:val="24"/>
+          <w:szCs w:val="24"/>
+          <w:lang w:val="es-MX" w:eastAsia="es-ES" w:bidi="ar-SA"/>
+        </w:rPr>
+      </w:r>
+      <w:r/>
+    </w:p>
+    <w:p>
+      <w:pPr>
+        <w:pStyle w:val="Normal"/>
+        <w:jc w:val="both"/>
+        <w:rPr>
+          <w:iCs/>
+        </w:rPr>
+      </w:pPr>
+      <w:r>
+        <w:rPr>
+          <w:lang w:val="es-MX"/>
+        </w:rPr>
+        <w:t>Actualmente existen diferentes API’s para el análisis de secuencias, algunos ejemplos son BioPerl, BioPhyton, BioJava, Bioc++, SeqAn entre otros</w:t>
+      </w:r>
+      <w:r>
+        <w:rPr>
+          <w:iCs/>
+          <w:lang w:val="es-MX"/>
+        </w:rPr>
+        <w:t>. Algunos de éstos no fueron modelados utilizando el paradigma orientado a objetos (</w:t>
+      </w:r>
+      <w:r>
+        <w:rPr>
+          <w:lang w:val="es-MX"/>
+        </w:rPr>
+        <w:t>BioPerl, BioPhyton, BioJava, Bioc++</w:t>
+      </w:r>
+      <w:r>
+        <w:rPr>
+          <w:iCs/>
+          <w:lang w:val="es-MX"/>
+        </w:rPr>
+        <w:t xml:space="preserve">) </w:t>
+      </w:r>
+      <w:r>
+        <w:rPr>
+          <w:iCs/>
+          <w:shd w:fill="FFFF00" w:val="clear"/>
+          <w:lang w:val="es-MX"/>
+        </w:rPr>
+        <w:t xml:space="preserve">[Verificar si esto es cierto: </w:t>
+      </w:r>
+      <w:r>
+        <w:rPr>
+          <w:iCs/>
+          <w:shd w:fill="FFFF00" w:val="clear"/>
+          <w:lang w:val="es-MX"/>
+        </w:rPr>
+        <w:t>me parece que sí son orientados a objetos</w:t>
+      </w:r>
+      <w:r>
+        <w:rPr>
+          <w:iCs/>
+          <w:shd w:fill="FFFF00" w:val="clear"/>
           <w:lang w:val="es-MX"/>
         </w:rPr>
         <w:t>]</w:t>
       </w:r>
-      <w:r/>
-    </w:p>
-    <w:p>
-      <w:pPr>
-        <w:pStyle w:val="Normal"/>
-        <w:jc w:val="both"/>
-        <w:rPr>
-          <w:sz w:val="24"/>
-          <w:sz w:val="24"/>
-          <w:szCs w:val="24"/>
-          <w:rFonts w:ascii="Cambria" w:hAnsi="Cambria" w:eastAsia="ＭＳ 明朝" w:cs="" w:asciiTheme="minorHAnsi" w:cstheme="minorBidi" w:eastAsiaTheme="minorEastAsia" w:hAnsiTheme="minorHAnsi"/>
-          <w:color w:val="00000A"/>
-          <w:lang w:val="es-MX" w:eastAsia="es-ES" w:bidi="ar-SA"/>
-        </w:rPr>
-      </w:pPr>
-      <w:r>
-        <w:rPr>
-          <w:lang w:val="es-MX"/>
-        </w:rPr>
-      </w:r>
-      <w:r/>
-    </w:p>
-    <w:p>
-      <w:pPr>
-        <w:pStyle w:val="Normal"/>
-        <w:jc w:val="both"/>
-        <w:rPr>
-          <w:sz w:val="24"/>
-          <w:sz w:val="24"/>
-          <w:szCs w:val="24"/>
-          <w:rFonts w:ascii="Cambria" w:hAnsi="Cambria" w:eastAsia="ＭＳ 明朝" w:cs="" w:asciiTheme="minorHAnsi" w:cstheme="minorBidi" w:eastAsiaTheme="minorEastAsia" w:hAnsiTheme="minorHAnsi"/>
-          <w:color w:val="00000A"/>
-          <w:lang w:val="es-MX" w:eastAsia="es-ES" w:bidi="ar-SA"/>
-        </w:rPr>
-      </w:pPr>
-      <w:r>
-        <w:rPr>
-          <w:lang w:val="es-MX"/>
-        </w:rPr>
-        <w:t>Nosotros nos enfocaremos en algoritmo1, algoritmo2.</w:t>
-      </w:r>
-      <w:r/>
-    </w:p>
-    <w:p>
-      <w:pPr>
-        <w:pStyle w:val="Normal"/>
-        <w:jc w:val="both"/>
-        <w:rPr>
-          <w:sz w:val="24"/>
-          <w:sz w:val="24"/>
-          <w:szCs w:val="24"/>
-          <w:rFonts w:ascii="Cambria" w:hAnsi="Cambria" w:eastAsia="ＭＳ 明朝" w:cs="" w:asciiTheme="minorHAnsi" w:cstheme="minorBidi" w:eastAsiaTheme="minorEastAsia" w:hAnsiTheme="minorHAnsi"/>
-          <w:color w:val="00000A"/>
-          <w:lang w:val="es-MX" w:eastAsia="es-ES" w:bidi="ar-SA"/>
-        </w:rPr>
-      </w:pPr>
-      <w:r>
-        <w:rPr>
-          <w:lang w:val="es-MX"/>
-        </w:rPr>
-      </w:r>
-      <w:r/>
-    </w:p>
-    <w:p>
-      <w:pPr>
-        <w:pStyle w:val="Normal"/>
-        <w:jc w:val="both"/>
-        <w:rPr>
-          <w:iCs/>
-        </w:rPr>
-      </w:pPr>
-      <w:r>
-        <w:rPr>
-          <w:lang w:val="es-MX"/>
-        </w:rPr>
-        <w:t>Actualmente existen diferentes API’s para el análisis de secuencias, algunos ejemplos son BioPerl, BioPhyton, BioJava, Bioc++, SeqAn entre otros</w:t>
-      </w:r>
-      <w:r>
-        <w:rPr>
-          <w:iCs/>
-          <w:lang w:val="es-MX"/>
-        </w:rPr>
-        <w:t>. Algunos de éstos no fueron modelados utilizando el paradigma orientado a objetos (</w:t>
-      </w:r>
-      <w:r>
-        <w:rPr>
-          <w:lang w:val="es-MX"/>
-        </w:rPr>
-        <w:t>BioPerl, BioPhyton, BioJava, Bioc++</w:t>
-      </w:r>
-      <w:r>
-        <w:rPr>
-          <w:iCs/>
-          <w:lang w:val="es-MX"/>
-        </w:rPr>
-        <w:t xml:space="preserve">) </w:t>
-      </w:r>
-      <w:r>
-        <w:rPr>
-          <w:iCs/>
-          <w:shd w:fill="FFFF00" w:val="clear"/>
-          <w:lang w:val="es-MX"/>
-        </w:rPr>
-        <w:t xml:space="preserve">[Verificar si esto es cierto: </w:t>
-      </w:r>
-      <w:r>
-        <w:rPr>
-          <w:iCs/>
-          <w:shd w:fill="FFFF00" w:val="clear"/>
-          <w:lang w:val="es-MX"/>
-        </w:rPr>
-        <w:t>parece que no :(</w:t>
-      </w:r>
-      <w:r>
-        <w:rPr>
-          <w:iCs/>
-          <w:shd w:fill="FFFF00" w:val="clear"/>
-          <w:lang w:val="es-MX"/>
-        </w:rPr>
-        <w:t>]</w:t>
-      </w:r>
       <w:r>
         <w:rPr>
           <w:iCs/>
@@ -846,8 +734,12 @@
       </w:pPr>
       <w:r>
         <w:rPr>
-          <w:iCs/>
-          <w:lang w:val="es-MX"/>
+          <w:rFonts w:eastAsia="ＭＳ 明朝" w:cs="" w:cstheme="minorBidi" w:eastAsiaTheme="minorEastAsia"/>
+          <w:iCs/>
+          <w:color w:val="00000A"/>
+          <w:sz w:val="24"/>
+          <w:szCs w:val="24"/>
+          <w:lang w:val="es-MX" w:eastAsia="es-ES" w:bidi="ar-SA"/>
         </w:rPr>
       </w:r>
       <w:r/>
@@ -871,12 +763,18 @@
         <w:pStyle w:val="Normal"/>
         <w:jc w:val="both"/>
         <w:rPr>
-          <w:iCs/>
-        </w:rPr>
-      </w:pPr>
-      <w:r>
-        <w:rPr>
-          <w:lang w:val="es-MX"/>
+          <w:sz w:val="24"/>
+          <w:sz w:val="24"/>
+          <w:szCs w:val="24"/>
+          <w:iCs/>
+          <w:rFonts w:ascii="Cambria" w:hAnsi="Cambria" w:eastAsia="ＭＳ 明朝" w:cs="" w:asciiTheme="minorHAnsi" w:cstheme="minorBidi" w:eastAsiaTheme="minorEastAsia" w:hAnsiTheme="minorHAnsi"/>
+          <w:color w:val="00000A"/>
+          <w:lang w:val="es-MX" w:eastAsia="es-ES" w:bidi="ar-SA"/>
+        </w:rPr>
+      </w:pPr>
+      <w:r>
+        <w:rPr>
+          <w:iCs/>
         </w:rPr>
       </w:r>
       <w:r/>
@@ -945,8 +843,12 @@
       </w:pPr>
       <w:r>
         <w:rPr>
-          <w:iCs/>
-          <w:lang w:val="es-MX"/>
+          <w:rFonts w:eastAsia="ＭＳ 明朝" w:cs="" w:cstheme="minorBidi" w:eastAsiaTheme="minorEastAsia"/>
+          <w:iCs/>
+          <w:color w:val="00000A"/>
+          <w:sz w:val="24"/>
+          <w:szCs w:val="24"/>
+          <w:lang w:val="es-MX" w:eastAsia="es-ES" w:bidi="ar-SA"/>
         </w:rPr>
       </w:r>
       <w:r/>
@@ -983,7 +885,11 @@
       </w:pPr>
       <w:r>
         <w:rPr>
-          <w:lang w:val="es-MX"/>
+          <w:rFonts w:eastAsia="ＭＳ 明朝" w:cs="" w:cstheme="minorBidi" w:eastAsiaTheme="minorEastAsia"/>
+          <w:color w:val="00000A"/>
+          <w:sz w:val="24"/>
+          <w:szCs w:val="24"/>
+          <w:lang w:val="es-MX" w:eastAsia="es-ES" w:bidi="ar-SA"/>
         </w:rPr>
       </w:r>
       <w:r/>
@@ -1003,10 +909,11 @@
       </w:pPr>
       <w:r>
         <w:rPr>
-          <w:rFonts w:asciiTheme="majorHAnsi" w:hAnsiTheme="majorHAnsi" w:ascii="Calibri" w:hAnsi="Calibri"/>
+          <w:rFonts w:eastAsia="ＭＳ 明朝" w:cs="" w:ascii="Calibri" w:hAnsi="Calibri"/>
+          <w:color w:val="00000A"/>
           <w:sz w:val="22"/>
           <w:szCs w:val="22"/>
-          <w:lang w:val="es-MX"/>
+          <w:lang w:val="es-MX" w:eastAsia="es-ES" w:bidi="ar-SA"/>
         </w:rPr>
       </w:r>
       <w:r/>
@@ -1045,9 +952,7 @@
         </w:rPr>
       </w:pPr>
       <w:r>
-        <w:rPr>
-          <w:lang w:val="es-MX"/>
-        </w:rPr>
+        <w:rPr/>
       </w:r>
       <w:r/>
     </w:p>
@@ -1231,7 +1136,7 @@
       <w:color w:val="00000A"/>
       <w:sz w:val="24"/>
       <w:szCs w:val="24"/>
-      <w:lang w:eastAsia="es-ES" w:bidi="ar-SA" w:val="es-MX"/>
+      <w:lang w:val="es-MX" w:eastAsia="es-ES" w:bidi="ar-SA"/>
     </w:rPr>
   </w:style>
   <w:style w:type="character" w:styleId="DefaultParagraphFont" w:default="1">

</xml_diff>

<commit_message>
Versión del protocolo sin las referencias en formato APA y en orden alfabético
</commit_message>
<xml_diff>
--- a/protocolo/Interfaz de programación de aplicaciones.docx
+++ b/protocolo/Interfaz de programación de aplicaciones.docx
@@ -261,20 +261,24 @@
       <w:pPr>
         <w:pStyle w:val="Normal"/>
         <w:jc w:val="both"/>
-        <w:rPr>
-          <w:sz w:val="24"/>
-          <w:sz w:val="24"/>
-          <w:szCs w:val="24"/>
-          <w:rFonts w:ascii="Cambria" w:hAnsi="Cambria" w:eastAsia="ＭＳ 明朝" w:cs="" w:asciiTheme="minorHAnsi" w:cstheme="minorBidi" w:eastAsiaTheme="minorEastAsia" w:hAnsiTheme="minorHAnsi"/>
-          <w:color w:val="00000A"/>
-          <w:lang w:val="es-MX" w:eastAsia="es-ES" w:bidi="ar-SA"/>
-        </w:rPr>
-      </w:pPr>
-      <w:r>
-        <w:rPr>
-          <w:lang w:val="es-MX"/>
-        </w:rPr>
-        <w:t>[TesisMaestria.pdf?]</w:t>
+      </w:pPr>
+      <w:r>
+        <w:rPr>
+          <w:lang w:val="es-MX"/>
+        </w:rPr>
+        <w:t>[</w:t>
+      </w:r>
+      <w:r>
+        <w:rPr>
+          <w:lang w:val="es-MX"/>
+        </w:rPr>
+        <w:t>1</w:t>
+      </w:r>
+      <w:r>
+        <w:rPr>
+          <w:lang w:val="es-MX"/>
+        </w:rPr>
+        <w:t>]</w:t>
       </w:r>
       <w:r/>
     </w:p>
@@ -334,20 +338,24 @@
       <w:pPr>
         <w:pStyle w:val="Normal"/>
         <w:jc w:val="both"/>
-        <w:rPr>
-          <w:sz w:val="24"/>
-          <w:sz w:val="24"/>
-          <w:szCs w:val="24"/>
-          <w:rFonts w:ascii="Cambria" w:hAnsi="Cambria" w:eastAsia="ＭＳ 明朝" w:cs="" w:asciiTheme="minorHAnsi" w:cstheme="minorBidi" w:eastAsiaTheme="minorEastAsia" w:hAnsiTheme="minorHAnsi"/>
-          <w:color w:val="00000A"/>
-          <w:lang w:val="es-MX" w:eastAsia="es-ES" w:bidi="ar-SA"/>
-        </w:rPr>
-      </w:pPr>
-      <w:r>
-        <w:rPr>
-          <w:lang w:val="es-MX"/>
-        </w:rPr>
-        <w:t xml:space="preserve">[Bioinformatics: sequence and genome analysis, TesisMaestria]. </w:t>
+      </w:pPr>
+      <w:r>
+        <w:rPr>
+          <w:lang w:val="es-MX"/>
+        </w:rPr>
+        <w:t>[</w:t>
+      </w:r>
+      <w:r>
+        <w:rPr>
+          <w:lang w:val="es-MX"/>
+        </w:rPr>
+        <w:t>1, 2</w:t>
+      </w:r>
+      <w:r>
+        <w:rPr>
+          <w:lang w:val="es-MX"/>
+        </w:rPr>
+        <w:t xml:space="preserve">]. </w:t>
       </w:r>
       <w:r/>
     </w:p>
@@ -424,57 +432,13 @@
       <w:pPr>
         <w:pStyle w:val="Normal"/>
         <w:jc w:val="both"/>
-        <w:rPr>
-          <w:sz w:val="24"/>
-          <w:sz w:val="24"/>
-          <w:szCs w:val="24"/>
-          <w:rFonts w:ascii="Cambria" w:hAnsi="Cambria" w:eastAsia="ＭＳ 明朝" w:cs="" w:asciiTheme="minorHAnsi" w:cstheme="minorBidi" w:eastAsiaTheme="minorEastAsia" w:hAnsiTheme="minorHAnsi"/>
-          <w:color w:val="00000A"/>
-          <w:lang w:val="es-MX" w:eastAsia="es-ES" w:bidi="ar-SA"/>
-        </w:rPr>
-      </w:pPr>
-      <w:r>
-        <w:rPr>
-          <w:lang w:val="es-MX"/>
-        </w:rPr>
-        <w:t>[Biological Sequences and the Exact String Matching</w:t>
-      </w:r>
-      <w:r/>
-    </w:p>
-    <w:p>
-      <w:pPr>
-        <w:pStyle w:val="Normal"/>
-        <w:jc w:val="both"/>
-        <w:rPr>
-          <w:sz w:val="24"/>
-          <w:sz w:val="24"/>
-          <w:szCs w:val="24"/>
-          <w:rFonts w:ascii="Cambria" w:hAnsi="Cambria" w:eastAsia="ＭＳ 明朝" w:cs="" w:asciiTheme="minorHAnsi" w:cstheme="minorBidi" w:eastAsiaTheme="minorEastAsia" w:hAnsiTheme="minorHAnsi"/>
-          <w:color w:val="00000A"/>
-          <w:lang w:val="es-MX" w:eastAsia="es-ES" w:bidi="ar-SA"/>
-        </w:rPr>
-      </w:pPr>
-      <w:r>
-        <w:rPr>
-          <w:lang w:val="es-MX"/>
-        </w:rPr>
-        <w:t>Problem]</w:t>
-      </w:r>
-      <w:r/>
-    </w:p>
-    <w:p>
-      <w:pPr>
-        <w:pStyle w:val="Normal"/>
-        <w:jc w:val="both"/>
-        <w:rPr>
-          <w:sz w:val="24"/>
-          <w:sz w:val="24"/>
-          <w:szCs w:val="24"/>
-          <w:rFonts w:ascii="Cambria" w:hAnsi="Cambria" w:eastAsia="ＭＳ 明朝" w:cs="" w:asciiTheme="minorHAnsi" w:cstheme="minorBidi" w:eastAsiaTheme="minorEastAsia" w:hAnsiTheme="minorHAnsi"/>
-          <w:color w:val="00000A"/>
-          <w:lang w:val="es-MX" w:eastAsia="es-ES" w:bidi="ar-SA"/>
-        </w:rPr>
-      </w:pPr>
+      </w:pPr>
+      <w:r>
+        <w:rPr>
+          <w:lang w:val="es-MX"/>
+        </w:rPr>
+        <w:t>[</w:t>
+      </w:r>
       <w:r>
         <w:rPr>
           <w:rFonts w:eastAsia="ＭＳ 明朝" w:cs="" w:cstheme="minorBidi" w:eastAsiaTheme="minorEastAsia"/>
@@ -483,6 +447,65 @@
           <w:szCs w:val="24"/>
           <w:lang w:val="es-MX" w:eastAsia="es-ES" w:bidi="ar-SA"/>
         </w:rPr>
+        <w:t>3</w:t>
+      </w:r>
+      <w:r>
+        <w:rPr>
+          <w:lang w:val="es-MX"/>
+        </w:rPr>
+        <w:t>]</w:t>
+      </w:r>
+      <w:r/>
+    </w:p>
+    <w:p>
+      <w:pPr>
+        <w:pStyle w:val="Normal"/>
+        <w:jc w:val="both"/>
+        <w:rPr>
+          <w:sz w:val="24"/>
+          <w:sz w:val="24"/>
+          <w:szCs w:val="24"/>
+          <w:rFonts w:ascii="Cambria" w:hAnsi="Cambria" w:eastAsia="ＭＳ 明朝" w:cs="" w:asciiTheme="minorHAnsi" w:cstheme="minorBidi" w:eastAsiaTheme="minorEastAsia" w:hAnsiTheme="minorHAnsi"/>
+          <w:color w:val="00000A"/>
+          <w:lang w:val="es-MX" w:eastAsia="es-ES" w:bidi="ar-SA"/>
+        </w:rPr>
+      </w:pPr>
+      <w:r>
+        <w:rPr>
+          <w:rFonts w:eastAsia="ＭＳ 明朝" w:cs="" w:cstheme="minorBidi" w:eastAsiaTheme="minorEastAsia"/>
+          <w:color w:val="00000A"/>
+          <w:sz w:val="24"/>
+          <w:szCs w:val="24"/>
+          <w:lang w:val="es-MX" w:eastAsia="es-ES" w:bidi="ar-SA"/>
+        </w:rPr>
+      </w:r>
+      <w:r/>
+    </w:p>
+    <w:p>
+      <w:pPr>
+        <w:pStyle w:val="Normal"/>
+        <w:jc w:val="both"/>
+        <w:rPr>
+          <w:sz w:val="24"/>
+          <w:b w:val="false"/>
+          <w:sz w:val="24"/>
+          <w:b w:val="false"/>
+          <w:szCs w:val="24"/>
+          <w:bCs w:val="false"/>
+          <w:rFonts w:ascii="Cambria" w:hAnsi="Cambria" w:eastAsia="ＭＳ 明朝" w:cs="" w:asciiTheme="minorHAnsi" w:cstheme="minorBidi" w:eastAsiaTheme="minorEastAsia" w:hAnsiTheme="minorHAnsi"/>
+          <w:color w:val="000000"/>
+          <w:lang w:val="es-MX" w:eastAsia="es-ES" w:bidi="ar-SA"/>
+        </w:rPr>
+      </w:pPr>
+      <w:r>
+        <w:rPr>
+          <w:b w:val="false"/>
+          <w:bCs w:val="false"/>
+          <w:color w:val="000000"/>
+        </w:rPr>
+      </w:r>
+      <w:r>
+        <w:br w:type="page"/>
       </w:r>
       <w:r/>
     </w:p>
@@ -494,45 +517,1051 @@
       <w:r>
         <w:rPr>
           <w:rFonts w:ascii="arial" w:hAnsi="arial"/>
+          <w:b w:val="false"/>
+          <w:bCs w:val="false"/>
+          <w:color w:val="000000"/>
+          <w:sz w:val="24"/>
+          <w:szCs w:val="24"/>
+          <w:lang w:val="es-MX"/>
+        </w:rPr>
+        <w:t>Desde un punto de vista computacional, las secuencias de ADN pueden ser vistas de un modo más abstracto como cadenas de caracteres</w:t>
+      </w:r>
+      <w:r>
+        <w:rPr>
+          <w:b w:val="false"/>
+          <w:bCs w:val="false"/>
+          <w:color w:val="000000"/>
+          <w:lang w:val="es-MX"/>
+        </w:rPr>
+        <w:t xml:space="preserve"> este enfoque nos permite traducir problemas de bioinformática a problemas de </w:t>
+      </w:r>
+      <w:r>
+        <w:rPr>
+          <w:b w:val="false"/>
+          <w:bCs w:val="false"/>
+          <w:i/>
+          <w:iCs/>
+          <w:color w:val="000000"/>
+          <w:lang w:val="es-MX"/>
+        </w:rPr>
+        <w:t>string-matching.</w:t>
+      </w:r>
+      <w:r/>
+    </w:p>
+    <w:p>
+      <w:pPr>
+        <w:pStyle w:val="Normal"/>
+        <w:jc w:val="both"/>
+        <w:rPr>
+          <w:sz w:val="24"/>
+          <w:sz w:val="24"/>
+          <w:szCs w:val="24"/>
+          <w:rFonts w:ascii="Cambria" w:hAnsi="Cambria" w:eastAsia="ＭＳ 明朝" w:cs="" w:asciiTheme="minorHAnsi" w:cstheme="minorBidi" w:eastAsiaTheme="minorEastAsia" w:hAnsiTheme="minorHAnsi"/>
+          <w:color w:val="00000A"/>
+          <w:lang w:val="es-MX" w:eastAsia="es-ES" w:bidi="ar-SA"/>
+        </w:rPr>
+      </w:pPr>
+      <w:r>
+        <w:rPr>
+          <w:rFonts w:eastAsia="ＭＳ 明朝" w:cs="" w:cstheme="minorBidi" w:eastAsiaTheme="minorEastAsia"/>
+          <w:color w:val="00000A"/>
+          <w:sz w:val="24"/>
+          <w:szCs w:val="24"/>
+          <w:lang w:val="es-MX" w:eastAsia="es-ES" w:bidi="ar-SA"/>
+        </w:rPr>
+      </w:r>
+      <w:r/>
+    </w:p>
+    <w:p>
+      <w:pPr>
+        <w:pStyle w:val="Normal"/>
+        <w:jc w:val="both"/>
+      </w:pPr>
+      <w:r>
+        <w:rPr>
+          <w:lang w:val="es-MX"/>
+        </w:rPr>
+        <w:t xml:space="preserve">Existen diferentes algoritmos para String-matching como </w:t>
+      </w:r>
+      <w:r>
+        <w:rPr>
+          <w:color w:val="000000"/>
+          <w:lang w:val="es-MX"/>
+        </w:rPr>
+        <w:t>Z-algorithm, set matching using keyword trees, suffix trees, suffix arrays que ayudan  a resolver problemas como longest common substring, k-mismatches, entre otros.</w:t>
+      </w:r>
+      <w:r/>
+    </w:p>
+    <w:p>
+      <w:pPr>
+        <w:pStyle w:val="Normal"/>
+        <w:jc w:val="both"/>
+      </w:pPr>
+      <w:r>
+        <w:rPr>
+          <w:lang w:val="es-MX"/>
+        </w:rPr>
+        <w:t>[</w:t>
+      </w:r>
+      <w:r>
+        <w:rPr>
+          <w:lang w:val="es-MX"/>
+        </w:rPr>
+        <w:t>5</w:t>
+      </w:r>
+      <w:r>
+        <w:rPr>
+          <w:lang w:val="es-MX"/>
+        </w:rPr>
+        <w:t>]</w:t>
+      </w:r>
+      <w:r/>
+    </w:p>
+    <w:p>
+      <w:pPr>
+        <w:pStyle w:val="Normal"/>
+        <w:jc w:val="both"/>
+        <w:rPr>
+          <w:sz w:val="24"/>
+          <w:sz w:val="24"/>
+          <w:szCs w:val="24"/>
+          <w:rFonts w:ascii="Cambria" w:hAnsi="Cambria" w:eastAsia="ＭＳ 明朝" w:cs="" w:asciiTheme="minorHAnsi" w:cstheme="minorBidi" w:eastAsiaTheme="minorEastAsia" w:hAnsiTheme="minorHAnsi"/>
+          <w:color w:val="00000A"/>
+          <w:lang w:val="es-MX" w:eastAsia="es-ES" w:bidi="ar-SA"/>
+        </w:rPr>
+      </w:pPr>
+      <w:r>
+        <w:rPr>
+          <w:rFonts w:eastAsia="ＭＳ 明朝" w:cs="" w:cstheme="minorBidi" w:eastAsiaTheme="minorEastAsia"/>
+          <w:color w:val="00000A"/>
+          <w:sz w:val="24"/>
+          <w:szCs w:val="24"/>
+          <w:lang w:val="es-MX" w:eastAsia="es-ES" w:bidi="ar-SA"/>
+        </w:rPr>
+      </w:r>
+      <w:r/>
+    </w:p>
+    <w:p>
+      <w:pPr>
+        <w:pStyle w:val="Normal"/>
+        <w:jc w:val="both"/>
+        <w:rPr>
+          <w:sz w:val="24"/>
+          <w:sz w:val="24"/>
+          <w:szCs w:val="24"/>
+          <w:rFonts w:ascii="Cambria" w:hAnsi="Cambria" w:eastAsia="ＭＳ 明朝" w:cs="" w:asciiTheme="minorHAnsi" w:cstheme="minorBidi" w:eastAsiaTheme="minorEastAsia" w:hAnsiTheme="minorHAnsi"/>
+          <w:color w:val="00000A"/>
+          <w:lang w:val="es-MX" w:eastAsia="es-ES" w:bidi="ar-SA"/>
+        </w:rPr>
+      </w:pPr>
+      <w:r>
+        <w:rPr>
+          <w:lang w:val="es-MX"/>
+        </w:rPr>
+        <w:t>Nosotros nos enfocaremos en algoritmo1, algoritmo2.</w:t>
+      </w:r>
+      <w:r/>
+    </w:p>
+    <w:p>
+      <w:pPr>
+        <w:pStyle w:val="Normal"/>
+        <w:jc w:val="both"/>
+        <w:rPr>
+          <w:sz w:val="24"/>
+          <w:sz w:val="24"/>
+          <w:szCs w:val="24"/>
+          <w:rFonts w:ascii="Cambria" w:hAnsi="Cambria" w:eastAsia="ＭＳ 明朝" w:cs="" w:asciiTheme="minorHAnsi" w:cstheme="minorBidi" w:eastAsiaTheme="minorEastAsia" w:hAnsiTheme="minorHAnsi"/>
+          <w:color w:val="00000A"/>
+          <w:lang w:val="es-MX" w:eastAsia="es-ES" w:bidi="ar-SA"/>
+        </w:rPr>
+      </w:pPr>
+      <w:r>
+        <w:rPr>
+          <w:rFonts w:eastAsia="ＭＳ 明朝" w:cs="" w:cstheme="minorBidi" w:eastAsiaTheme="minorEastAsia"/>
+          <w:color w:val="00000A"/>
+          <w:sz w:val="24"/>
+          <w:szCs w:val="24"/>
+          <w:lang w:val="es-MX" w:eastAsia="es-ES" w:bidi="ar-SA"/>
+        </w:rPr>
+      </w:r>
+      <w:r/>
+    </w:p>
+    <w:p>
+      <w:pPr>
+        <w:pStyle w:val="Normal"/>
+        <w:jc w:val="both"/>
+      </w:pPr>
+      <w:r>
+        <w:rPr>
+          <w:lang w:val="es-MX"/>
+        </w:rPr>
+        <w:t>Actualmente existen diferentes API’s para el análisis de secuencias, algunos ejemplos son BioPerl, BioPhyton, BioJava, Bioc++, SeqAn entre otros</w:t>
+      </w:r>
+      <w:r>
+        <w:rPr>
+          <w:iCs/>
+          <w:lang w:val="es-MX"/>
+        </w:rPr>
+        <w:t>. Algunos de éstos no fueron modelados utilizando el paradigma orientado a objetos (</w:t>
+      </w:r>
+      <w:r>
+        <w:rPr>
+          <w:lang w:val="es-MX"/>
+        </w:rPr>
+        <w:t>BioPerl, BioPhyton, BioJava, Bioc++</w:t>
+      </w:r>
+      <w:r>
+        <w:rPr>
+          <w:iCs/>
+          <w:lang w:val="es-MX"/>
+        </w:rPr>
+        <w:t xml:space="preserve">) </w:t>
+      </w:r>
+      <w:r>
+        <w:rPr>
+          <w:iCs/>
+          <w:shd w:fill="FFFF00" w:val="clear"/>
+          <w:lang w:val="es-MX"/>
+        </w:rPr>
+        <w:t>[Verificar si esto es cierto: me parece que sí son orientados a objetos]</w:t>
+      </w:r>
+      <w:r>
+        <w:rPr>
+          <w:iCs/>
+          <w:lang w:val="es-MX"/>
+        </w:rPr>
+        <w:t>. En los casos antes mencionados, el principal objetivo fue el de mantener un mejor desempeño y eficacia de los algoritmos por sobre la facilidad en la construcción de nuevos componentes de software; la razón de esto último es que el paradigma orientado a objetos implicaría una disminución en el eficiencia de los algoritmos.</w:t>
+      </w:r>
+      <w:r/>
+    </w:p>
+    <w:p>
+      <w:pPr>
+        <w:pStyle w:val="Normal"/>
+        <w:jc w:val="both"/>
+        <w:rPr>
+          <w:sz w:val="24"/>
+          <w:sz w:val="24"/>
+          <w:szCs w:val="24"/>
+          <w:rFonts w:ascii="Cambria" w:hAnsi="Cambria" w:eastAsia="ＭＳ 明朝" w:cs="" w:asciiTheme="minorHAnsi" w:cstheme="minorBidi" w:eastAsiaTheme="minorEastAsia" w:hAnsiTheme="minorHAnsi"/>
+          <w:color w:val="00000A"/>
+          <w:lang w:val="es-MX" w:eastAsia="es-ES" w:bidi="ar-SA"/>
+        </w:rPr>
+      </w:pPr>
+      <w:r>
+        <w:rPr/>
+      </w:r>
+      <w:r/>
+    </w:p>
+    <w:p>
+      <w:pPr>
+        <w:pStyle w:val="Normal"/>
+        <w:jc w:val="both"/>
+      </w:pPr>
+      <w:r>
+        <w:rPr>
+          <w:iCs/>
+          <w:lang w:val="es-MX"/>
+        </w:rPr>
+        <w:t>Objetivos:</w:t>
+      </w:r>
+      <w:r/>
+    </w:p>
+    <w:p>
+      <w:pPr>
+        <w:pStyle w:val="Normal"/>
+        <w:jc w:val="both"/>
+        <w:rPr>
+          <w:sz w:val="24"/>
+          <w:sz w:val="24"/>
+          <w:szCs w:val="24"/>
+          <w:rFonts w:ascii="Cambria" w:hAnsi="Cambria" w:eastAsia="ＭＳ 明朝" w:cs="" w:asciiTheme="minorHAnsi" w:cstheme="minorBidi" w:eastAsiaTheme="minorEastAsia" w:hAnsiTheme="minorHAnsi"/>
+          <w:color w:val="00000A"/>
+          <w:lang w:val="es-MX" w:eastAsia="es-ES" w:bidi="ar-SA"/>
+        </w:rPr>
+      </w:pPr>
+      <w:r>
+        <w:rPr/>
+      </w:r>
+      <w:r/>
+    </w:p>
+    <w:p>
+      <w:pPr>
+        <w:pStyle w:val="Normal"/>
+        <w:numPr>
+          <w:ilvl w:val="0"/>
+          <w:numId w:val="2"/>
+        </w:numPr>
+        <w:jc w:val="both"/>
+        <w:rPr>
+          <w:sz w:val="24"/>
+          <w:b w:val="false"/>
+          <w:sz w:val="21"/>
+          <w:b w:val="false"/>
+          <w:szCs w:val="24"/>
+          <w:bCs w:val="false"/>
+          <w:rFonts w:ascii="Cambria" w:hAnsi="Cambria" w:eastAsia="ＭＳ 明朝" w:cs="" w:asciiTheme="minorHAnsi" w:cstheme="minorBidi" w:eastAsiaTheme="minorEastAsia" w:hAnsiTheme="minorHAnsi"/>
+          <w:color w:val="00000A"/>
+          <w:lang w:val="es-MX" w:eastAsia="es-ES" w:bidi="ar-SA"/>
+        </w:rPr>
+      </w:pPr>
+      <w:r>
+        <w:rPr>
+          <w:rFonts w:ascii="Cambria" w:hAnsi="Cambria"/>
+          <w:b w:val="false"/>
+          <w:bCs w:val="false"/>
+          <w:sz w:val="24"/>
+          <w:szCs w:val="24"/>
+          <w:lang w:val="es-MX"/>
+        </w:rPr>
+        <w:t>Objetivo general: Desarrollar una biblioteca de funciones con utilidades especialmente diseñadas para trabajar con secuencias de ADN así como un entorno de trabajo que con la capacidad de hacer uso de dichas funciones de manera intuitiva y visual.</w:t>
+      </w:r>
+      <w:r/>
+    </w:p>
+    <w:p>
+      <w:pPr>
+        <w:pStyle w:val="Normal"/>
+        <w:numPr>
+          <w:ilvl w:val="0"/>
+          <w:numId w:val="0"/>
+        </w:numPr>
+        <w:jc w:val="both"/>
+        <w:rPr>
+          <w:sz w:val="24"/>
+          <w:b w:val="false"/>
+          <w:sz w:val="21"/>
+          <w:b w:val="false"/>
+          <w:szCs w:val="24"/>
+          <w:bCs w:val="false"/>
+          <w:rFonts w:ascii="Cambria" w:hAnsi="Cambria" w:eastAsia="ＭＳ 明朝" w:cs="" w:asciiTheme="minorHAnsi" w:cstheme="minorBidi" w:eastAsiaTheme="minorEastAsia" w:hAnsiTheme="minorHAnsi"/>
+          <w:color w:val="00000A"/>
+          <w:lang w:val="es-MX" w:eastAsia="es-ES" w:bidi="ar-SA"/>
+        </w:rPr>
+      </w:pPr>
+      <w:r>
+        <w:rPr>
+          <w:rFonts w:ascii="Cambria" w:hAnsi="Cambria"/>
+          <w:b w:val="false"/>
+          <w:bCs w:val="false"/>
+          <w:sz w:val="24"/>
+          <w:szCs w:val="24"/>
+          <w:lang w:val="es-MX"/>
+        </w:rPr>
+      </w:r>
+      <w:r/>
+    </w:p>
+    <w:p>
+      <w:pPr>
+        <w:pStyle w:val="Normal"/>
+        <w:numPr>
+          <w:ilvl w:val="0"/>
+          <w:numId w:val="2"/>
+        </w:numPr>
+        <w:jc w:val="both"/>
+        <w:rPr>
+          <w:sz w:val="24"/>
+          <w:b w:val="false"/>
+          <w:sz w:val="21"/>
+          <w:b w:val="false"/>
+          <w:szCs w:val="24"/>
+          <w:bCs w:val="false"/>
+          <w:rFonts w:ascii="Cambria" w:hAnsi="Cambria" w:eastAsia="ＭＳ 明朝" w:cs="" w:asciiTheme="minorHAnsi" w:cstheme="minorBidi" w:eastAsiaTheme="minorEastAsia" w:hAnsiTheme="minorHAnsi"/>
+          <w:color w:val="00000A"/>
+          <w:lang w:val="es-MX" w:eastAsia="es-ES" w:bidi="ar-SA"/>
+        </w:rPr>
+      </w:pPr>
+      <w:r>
+        <w:rPr>
+          <w:rFonts w:ascii="Cambria" w:hAnsi="Cambria"/>
+          <w:b w:val="false"/>
+          <w:bCs w:val="false"/>
+          <w:sz w:val="24"/>
+          <w:szCs w:val="24"/>
+          <w:lang w:val="es-MX"/>
+        </w:rPr>
+        <w:t>Objetivos específicos: La biblioteca de funciones será escrita con el propósito de que se utilizada para la implementación de nuevos programas de análisis y alineamiento de secuencias. Por otro lado el entorno de trabajo visual tiene como objetivo facilitar las tareas cotidianas de aquellos que trabajen usualmente con los algoritmos proporcionados por la biblioteca.</w:t>
+      </w:r>
+      <w:r>
+        <w:br w:type="page"/>
+      </w:r>
+      <w:r/>
+    </w:p>
+    <w:p>
+      <w:pPr>
+        <w:pStyle w:val="Normal"/>
+        <w:numPr>
+          <w:ilvl w:val="0"/>
+          <w:numId w:val="0"/>
+        </w:numPr>
+        <w:jc w:val="both"/>
+        <w:rPr>
+          <w:sz w:val="24"/>
+          <w:b w:val="false"/>
+          <w:sz w:val="21"/>
+          <w:b w:val="false"/>
+          <w:szCs w:val="24"/>
+          <w:bCs w:val="false"/>
+          <w:rFonts w:ascii="Cambria" w:hAnsi="Cambria" w:eastAsia="ＭＳ 明朝" w:cs="" w:asciiTheme="minorHAnsi" w:cstheme="minorBidi" w:eastAsiaTheme="minorEastAsia" w:hAnsiTheme="minorHAnsi"/>
+          <w:color w:val="00000A"/>
+          <w:lang w:val="es-MX" w:eastAsia="es-ES" w:bidi="ar-SA"/>
+        </w:rPr>
+      </w:pPr>
+      <w:r>
+        <w:rPr>
+          <w:rFonts w:ascii="Cambria" w:hAnsi="Cambria"/>
+          <w:b w:val="false"/>
+          <w:bCs w:val="false"/>
+          <w:sz w:val="24"/>
+          <w:szCs w:val="24"/>
+          <w:lang w:val="es-MX"/>
+        </w:rPr>
+      </w:r>
+      <w:r/>
+    </w:p>
+    <w:p>
+      <w:pPr>
+        <w:pStyle w:val="Normal"/>
+        <w:numPr>
+          <w:ilvl w:val="0"/>
+          <w:numId w:val="2"/>
+        </w:numPr>
+        <w:jc w:val="both"/>
+        <w:rPr>
+          <w:sz w:val="24"/>
+          <w:b w:val="false"/>
+          <w:sz w:val="21"/>
+          <w:b w:val="false"/>
+          <w:szCs w:val="24"/>
+          <w:bCs w:val="false"/>
+          <w:rFonts w:ascii="Cambria" w:hAnsi="Cambria" w:eastAsia="ＭＳ 明朝" w:cs="" w:asciiTheme="minorHAnsi" w:cstheme="minorBidi" w:eastAsiaTheme="minorEastAsia" w:hAnsiTheme="minorHAnsi"/>
+          <w:color w:val="00000A"/>
+          <w:lang w:val="es-MX" w:eastAsia="es-ES" w:bidi="ar-SA"/>
+        </w:rPr>
+      </w:pPr>
+      <w:r>
+        <w:rPr>
+          <w:rFonts w:ascii="Cambria" w:hAnsi="Cambria"/>
+          <w:b w:val="false"/>
+          <w:bCs w:val="false"/>
+          <w:sz w:val="24"/>
+          <w:szCs w:val="24"/>
+          <w:lang w:val="es-MX"/>
+        </w:rPr>
+        <w:t>Productos:</w:t>
+      </w:r>
+      <w:r/>
+    </w:p>
+    <w:p>
+      <w:pPr>
+        <w:pStyle w:val="Normal"/>
+        <w:numPr>
+          <w:ilvl w:val="0"/>
+          <w:numId w:val="3"/>
+        </w:numPr>
+        <w:jc w:val="both"/>
+        <w:rPr>
+          <w:sz w:val="24"/>
+          <w:b w:val="false"/>
+          <w:sz w:val="21"/>
+          <w:b w:val="false"/>
+          <w:szCs w:val="24"/>
+          <w:bCs w:val="false"/>
+          <w:rFonts w:ascii="Cambria" w:hAnsi="Cambria" w:eastAsia="ＭＳ 明朝" w:cs="" w:asciiTheme="minorHAnsi" w:cstheme="minorBidi" w:eastAsiaTheme="minorEastAsia" w:hAnsiTheme="minorHAnsi"/>
+          <w:color w:val="00000A"/>
+          <w:lang w:val="es-MX" w:eastAsia="es-ES" w:bidi="ar-SA"/>
+        </w:rPr>
+      </w:pPr>
+      <w:r>
+        <w:rPr>
+          <w:rFonts w:ascii="Cambria" w:hAnsi="Cambria"/>
+          <w:b w:val="false"/>
+          <w:bCs w:val="false"/>
+          <w:sz w:val="24"/>
+          <w:szCs w:val="24"/>
+          <w:lang w:val="es-MX"/>
+        </w:rPr>
+        <w:t>El primer producto es la biblioteca de funciones junto con su documentación correspondiente. La biblioteca estará escrita en el lenguaje  C++ para mantener un diseño intuitivo orientado a objetos y al mismo tiempo conseguir un manejo eficiente de los recursos computacionales disponibles. Se procurará que la biblioteca esté lo más completa posible y los algoritmos sean eficientes tanto en tiempo como en memoria. Además para facilitar la ampliación y mejora de esta API, esta será de código abierto.</w:t>
+      </w:r>
+      <w:r/>
+    </w:p>
+    <w:p>
+      <w:pPr>
+        <w:pStyle w:val="Normal"/>
+        <w:numPr>
+          <w:ilvl w:val="0"/>
+          <w:numId w:val="0"/>
+        </w:numPr>
+        <w:jc w:val="both"/>
+        <w:rPr>
+          <w:sz w:val="24"/>
+          <w:b w:val="false"/>
+          <w:sz w:val="21"/>
+          <w:b w:val="false"/>
+          <w:szCs w:val="24"/>
+          <w:bCs w:val="false"/>
+          <w:rFonts w:ascii="Cambria" w:hAnsi="Cambria" w:eastAsia="ＭＳ 明朝" w:cs="" w:asciiTheme="minorHAnsi" w:cstheme="minorBidi" w:eastAsiaTheme="minorEastAsia" w:hAnsiTheme="minorHAnsi"/>
+          <w:color w:val="00000A"/>
+          <w:lang w:val="es-MX" w:eastAsia="es-ES" w:bidi="ar-SA"/>
+        </w:rPr>
+      </w:pPr>
+      <w:r>
+        <w:rPr>
+          <w:rFonts w:ascii="Cambria" w:hAnsi="Cambria"/>
+          <w:b w:val="false"/>
+          <w:bCs w:val="false"/>
+          <w:sz w:val="24"/>
+          <w:szCs w:val="24"/>
+          <w:lang w:val="es-MX"/>
+        </w:rPr>
+      </w:r>
+      <w:r/>
+    </w:p>
+    <w:p>
+      <w:pPr>
+        <w:pStyle w:val="Normal"/>
+        <w:numPr>
+          <w:ilvl w:val="0"/>
+          <w:numId w:val="3"/>
+        </w:numPr>
+        <w:jc w:val="both"/>
+      </w:pPr>
+      <w:r>
+        <w:rPr>
+          <w:rFonts w:ascii="Cambria" w:hAnsi="Cambria"/>
+          <w:b w:val="false"/>
+          <w:bCs w:val="false"/>
+          <w:iCs/>
+          <w:sz w:val="24"/>
+          <w:szCs w:val="24"/>
+          <w:lang w:val="es-MX"/>
+        </w:rPr>
+        <w:t xml:space="preserve">El segundo producto es un entorno de trabajo visual basado en el IDE “Eclipse”, el cuál tendrá las funcionalidades necesarias para hacer un uso completo de las funciones en la API antes mencionada de una manera intuitiva </w:t>
+      </w:r>
+      <w:r>
+        <w:rPr>
+          <w:rFonts w:ascii="Cambria" w:hAnsi="Cambria"/>
+          <w:b w:val="false"/>
+          <w:bCs w:val="false"/>
+          <w:iCs/>
+          <w:sz w:val="24"/>
+          <w:szCs w:val="24"/>
+          <w:lang w:val="es-MX"/>
+        </w:rPr>
+        <w:t xml:space="preserve">y que permita trabajar con distintos formatos de archivos como </w:t>
+      </w:r>
+      <w:r>
+        <w:rPr>
+          <w:rFonts w:ascii="Cambria" w:hAnsi="Cambria"/>
+          <w:b w:val="false"/>
+          <w:bCs w:val="false"/>
+          <w:i/>
+          <w:iCs/>
+          <w:sz w:val="24"/>
+          <w:szCs w:val="24"/>
+          <w:lang w:val="es-MX"/>
+        </w:rPr>
+        <w:t>.gb</w:t>
+      </w:r>
+      <w:r>
+        <w:rPr>
+          <w:rFonts w:ascii="Cambria" w:hAnsi="Cambria"/>
+          <w:b w:val="false"/>
+          <w:bCs w:val="false"/>
+          <w:i w:val="false"/>
+          <w:iCs w:val="false"/>
+          <w:sz w:val="24"/>
+          <w:szCs w:val="24"/>
+          <w:lang w:val="es-MX"/>
+        </w:rPr>
+        <w:t xml:space="preserve"> y </w:t>
+      </w:r>
+      <w:r>
+        <w:rPr>
+          <w:rFonts w:ascii="Cambria" w:hAnsi="Cambria"/>
+          <w:b w:val="false"/>
+          <w:bCs w:val="false"/>
+          <w:i/>
+          <w:iCs/>
+          <w:sz w:val="24"/>
+          <w:szCs w:val="24"/>
+          <w:lang w:val="es-MX"/>
+        </w:rPr>
+        <w:t>.fasta</w:t>
+      </w:r>
+      <w:r>
+        <w:rPr>
+          <w:rFonts w:ascii="Cambria" w:hAnsi="Cambria"/>
+          <w:b w:val="false"/>
+          <w:bCs w:val="false"/>
+          <w:i w:val="false"/>
+          <w:iCs w:val="false"/>
+          <w:sz w:val="24"/>
+          <w:szCs w:val="24"/>
+          <w:lang w:val="es-MX"/>
+        </w:rPr>
+        <w:t>. Este programa será también de código abierto.</w:t>
+      </w:r>
+      <w:r/>
+    </w:p>
+    <w:p>
+      <w:pPr>
+        <w:pStyle w:val="Normal"/>
+        <w:jc w:val="both"/>
+        <w:rPr>
+          <w:sz w:val="24"/>
+          <w:sz w:val="24"/>
+          <w:szCs w:val="24"/>
+          <w:rFonts w:ascii="Cambria" w:hAnsi="Cambria" w:eastAsia="ＭＳ 明朝" w:cs="" w:asciiTheme="minorHAnsi" w:cstheme="minorBidi" w:eastAsiaTheme="minorEastAsia" w:hAnsiTheme="minorHAnsi"/>
+          <w:color w:val="00000A"/>
+          <w:lang w:val="es-MX" w:eastAsia="es-ES" w:bidi="ar-SA"/>
+        </w:rPr>
+      </w:pPr>
+      <w:r>
+        <w:rPr/>
+      </w:r>
+      <w:r/>
+    </w:p>
+    <w:p>
+      <w:pPr>
+        <w:pStyle w:val="Normal"/>
+        <w:jc w:val="both"/>
+      </w:pPr>
+      <w:r>
+        <w:rPr>
+          <w:iCs/>
+          <w:lang w:val="es-MX"/>
+        </w:rPr>
+        <w:t>Metodología:</w:t>
+      </w:r>
+      <w:r/>
+    </w:p>
+    <w:p>
+      <w:pPr>
+        <w:pStyle w:val="Normal"/>
+        <w:jc w:val="both"/>
+        <w:rPr>
+          <w:sz w:val="24"/>
+          <w:sz w:val="24"/>
+          <w:szCs w:val="24"/>
+          <w:rFonts w:ascii="Cambria" w:hAnsi="Cambria" w:eastAsia="ＭＳ 明朝" w:cs="" w:asciiTheme="minorHAnsi" w:cstheme="minorBidi" w:eastAsiaTheme="minorEastAsia" w:hAnsiTheme="minorHAnsi"/>
+          <w:color w:val="00000A"/>
+          <w:lang w:val="es-MX" w:eastAsia="es-ES" w:bidi="ar-SA"/>
+        </w:rPr>
+      </w:pPr>
+      <w:r>
+        <w:rPr/>
+      </w:r>
+      <w:r/>
+    </w:p>
+    <w:p>
+      <w:pPr>
+        <w:pStyle w:val="Normal"/>
+        <w:jc w:val="both"/>
+      </w:pPr>
+      <w:r>
+        <w:rPr>
+          <w:rFonts w:ascii="Cambria" w:hAnsi="Cambria"/>
+          <w:b w:val="false"/>
+          <w:bCs w:val="false"/>
+          <w:sz w:val="24"/>
+          <w:szCs w:val="24"/>
+          <w:lang w:val="es-MX"/>
+        </w:rPr>
+        <w:t>El primer paso es investigar los algoritmos y técnicas de programación que se utilizan en el alineamiento de secuencias y otros problemas similares del campo al que se dedica este proyecto, para luego identificar aquellos que deban codificarse e integrarse en nuestra API.</w:t>
+      </w:r>
+      <w:r/>
+    </w:p>
+    <w:p>
+      <w:pPr>
+        <w:pStyle w:val="Normal"/>
+        <w:jc w:val="both"/>
+        <w:rPr>
+          <w:b w:val="false"/>
+          <w:b w:val="false"/>
+          <w:bCs w:val="false"/>
+        </w:rPr>
+      </w:pPr>
+      <w:r>
+        <w:rPr>
+          <w:rFonts w:ascii="Cambria" w:hAnsi="Cambria"/>
           <w:b/>
           <w:bCs/>
-          <w:color w:val="0000CC"/>
-          <w:sz w:val="24"/>
-          <w:szCs w:val="24"/>
-          <w:lang w:val="es-MX"/>
-        </w:rPr>
-        <w:t>Desde un punto de vista computacional, las secuencias de ADN pueden ser vistas de un modo más abstracto como cadenas de caracteres</w:t>
-      </w:r>
-      <w:r>
-        <w:rPr>
+          <w:sz w:val="24"/>
+          <w:szCs w:val="24"/>
+          <w:lang w:val="es-MX"/>
+        </w:rPr>
+      </w:r>
+      <w:r/>
+    </w:p>
+    <w:p>
+      <w:pPr>
+        <w:pStyle w:val="Normal"/>
+        <w:jc w:val="both"/>
+        <w:rPr>
+          <w:sz w:val="24"/>
+          <w:b w:val="false"/>
+          <w:sz w:val="21"/>
+          <w:b w:val="false"/>
+          <w:szCs w:val="24"/>
+          <w:bCs w:val="false"/>
+          <w:rFonts w:ascii="Cambria" w:hAnsi="Cambria" w:eastAsia="ＭＳ 明朝" w:cs="" w:asciiTheme="minorHAnsi" w:cstheme="minorBidi" w:eastAsiaTheme="minorEastAsia" w:hAnsiTheme="minorHAnsi"/>
+          <w:color w:val="00000A"/>
+          <w:lang w:val="es-MX" w:eastAsia="es-ES" w:bidi="ar-SA"/>
+        </w:rPr>
+      </w:pPr>
+      <w:r>
+        <w:rPr>
+          <w:rFonts w:ascii="Cambria" w:hAnsi="Cambria"/>
+          <w:b w:val="false"/>
+          <w:bCs w:val="false"/>
+          <w:sz w:val="24"/>
+          <w:szCs w:val="24"/>
+          <w:lang w:val="es-MX"/>
+        </w:rPr>
+        <w:t>Una vez identificados los algoritmos que se deben incluir es estudiar cada uno de ellos para entender su complejidad computacional y ser capaz de implementarlos.</w:t>
+      </w:r>
+      <w:r/>
+    </w:p>
+    <w:p>
+      <w:pPr>
+        <w:pStyle w:val="Normal"/>
+        <w:jc w:val="both"/>
+        <w:rPr>
+          <w:sz w:val="24"/>
+          <w:b/>
+          <w:sz w:val="21"/>
+          <w:b/>
+          <w:szCs w:val="24"/>
+          <w:bCs/>
+          <w:rFonts w:ascii="Cambria" w:hAnsi="Cambria" w:eastAsia="ＭＳ 明朝" w:cs="" w:asciiTheme="minorHAnsi" w:cstheme="minorBidi" w:eastAsiaTheme="minorEastAsia" w:hAnsiTheme="minorHAnsi"/>
+          <w:color w:val="00000A"/>
+          <w:lang w:val="es-MX" w:eastAsia="es-ES" w:bidi="ar-SA"/>
+        </w:rPr>
+      </w:pPr>
+      <w:r>
+        <w:rPr>
+          <w:rFonts w:ascii="Cambria" w:hAnsi="Cambria"/>
           <w:b/>
           <w:bCs/>
-          <w:color w:val="0000CC"/>
-          <w:lang w:val="es-MX"/>
-        </w:rPr>
-        <w:t xml:space="preserve"> este enfoque nos permite traducir problemas de bioinformática a problemas de </w:t>
-      </w:r>
-      <w:r>
-        <w:rPr>
+          <w:sz w:val="24"/>
+          <w:szCs w:val="24"/>
+          <w:lang w:val="es-MX"/>
+        </w:rPr>
+      </w:r>
+      <w:r/>
+    </w:p>
+    <w:p>
+      <w:pPr>
+        <w:pStyle w:val="Normal"/>
+        <w:jc w:val="both"/>
+        <w:rPr>
+          <w:sz w:val="24"/>
+          <w:b w:val="false"/>
+          <w:sz w:val="21"/>
+          <w:b w:val="false"/>
+          <w:szCs w:val="24"/>
+          <w:bCs w:val="false"/>
+          <w:rFonts w:ascii="Cambria" w:hAnsi="Cambria" w:eastAsia="ＭＳ 明朝" w:cs="" w:asciiTheme="minorHAnsi" w:cstheme="minorBidi" w:eastAsiaTheme="minorEastAsia" w:hAnsiTheme="minorHAnsi"/>
+          <w:color w:val="00000A"/>
+          <w:lang w:val="es-MX" w:eastAsia="es-ES" w:bidi="ar-SA"/>
+        </w:rPr>
+      </w:pPr>
+      <w:r>
+        <w:rPr>
+          <w:rFonts w:ascii="Cambria" w:hAnsi="Cambria"/>
+          <w:b w:val="false"/>
+          <w:bCs w:val="false"/>
+          <w:sz w:val="24"/>
+          <w:szCs w:val="24"/>
+          <w:lang w:val="es-MX"/>
+        </w:rPr>
+        <w:t>El siguiente paso es hacer el diseño y la documentación de la biblioteca, pensando en las interfaces y las clases que serán necesarios, a partir de este punto tendremos en cuenta los detalles de la implementación.</w:t>
+      </w:r>
+      <w:r/>
+    </w:p>
+    <w:p>
+      <w:pPr>
+        <w:pStyle w:val="Normal"/>
+        <w:jc w:val="both"/>
+        <w:rPr>
+          <w:sz w:val="24"/>
+          <w:b/>
+          <w:sz w:val="21"/>
+          <w:b/>
+          <w:szCs w:val="24"/>
+          <w:bCs/>
+          <w:rFonts w:ascii="Cambria" w:hAnsi="Cambria" w:eastAsia="ＭＳ 明朝" w:cs="" w:asciiTheme="minorHAnsi" w:cstheme="minorBidi" w:eastAsiaTheme="minorEastAsia" w:hAnsiTheme="minorHAnsi"/>
+          <w:color w:val="00000A"/>
+          <w:lang w:val="es-MX" w:eastAsia="es-ES" w:bidi="ar-SA"/>
+        </w:rPr>
+      </w:pPr>
+      <w:r>
+        <w:rPr>
+          <w:rFonts w:ascii="Cambria" w:hAnsi="Cambria"/>
           <w:b/>
           <w:bCs/>
+          <w:sz w:val="24"/>
+          <w:szCs w:val="24"/>
+          <w:lang w:val="es-MX"/>
+        </w:rPr>
+      </w:r>
+      <w:r/>
+    </w:p>
+    <w:p>
+      <w:pPr>
+        <w:pStyle w:val="Normal"/>
+        <w:jc w:val="both"/>
+        <w:rPr>
+          <w:sz w:val="24"/>
+          <w:b w:val="false"/>
+          <w:sz w:val="21"/>
+          <w:b w:val="false"/>
+          <w:szCs w:val="24"/>
+          <w:bCs w:val="false"/>
+          <w:rFonts w:ascii="Cambria" w:hAnsi="Cambria" w:eastAsia="ＭＳ 明朝" w:cs="" w:asciiTheme="minorHAnsi" w:cstheme="minorBidi" w:eastAsiaTheme="minorEastAsia" w:hAnsiTheme="minorHAnsi"/>
+          <w:color w:val="00000A"/>
+          <w:lang w:val="es-MX" w:eastAsia="es-ES" w:bidi="ar-SA"/>
+        </w:rPr>
+      </w:pPr>
+      <w:r>
+        <w:rPr>
+          <w:rFonts w:ascii="Cambria" w:hAnsi="Cambria"/>
+          <w:b w:val="false"/>
+          <w:bCs w:val="false"/>
+          <w:sz w:val="24"/>
+          <w:szCs w:val="24"/>
+          <w:lang w:val="es-MX"/>
+        </w:rPr>
+        <w:t>Después de eso se procederá a la codificación, es decir, a la implementación de las interfaces. Con este paso realizado solamente resta publicar la biblioteca en Internet.</w:t>
+      </w:r>
+      <w:r/>
+    </w:p>
+    <w:p>
+      <w:pPr>
+        <w:pStyle w:val="Normal"/>
+        <w:jc w:val="both"/>
+        <w:rPr>
+          <w:sz w:val="24"/>
+          <w:b/>
+          <w:sz w:val="21"/>
+          <w:b/>
+          <w:szCs w:val="24"/>
+          <w:bCs/>
+          <w:rFonts w:ascii="Cambria" w:hAnsi="Cambria" w:eastAsia="ＭＳ 明朝" w:cs="" w:asciiTheme="minorHAnsi" w:cstheme="minorBidi" w:eastAsiaTheme="minorEastAsia" w:hAnsiTheme="minorHAnsi"/>
+          <w:color w:val="00000A"/>
+          <w:lang w:val="es-MX" w:eastAsia="es-ES" w:bidi="ar-SA"/>
+        </w:rPr>
+      </w:pPr>
+      <w:r>
+        <w:rPr>
+          <w:rFonts w:ascii="Cambria" w:hAnsi="Cambria"/>
+          <w:b/>
+          <w:bCs/>
+          <w:sz w:val="24"/>
+          <w:szCs w:val="24"/>
+          <w:lang w:val="es-MX"/>
+        </w:rPr>
+      </w:r>
+      <w:r/>
+    </w:p>
+    <w:p>
+      <w:pPr>
+        <w:pStyle w:val="Normal"/>
+        <w:jc w:val="both"/>
+        <w:rPr>
+          <w:sz w:val="24"/>
+          <w:b w:val="false"/>
+          <w:sz w:val="21"/>
+          <w:b w:val="false"/>
+          <w:szCs w:val="24"/>
+          <w:bCs w:val="false"/>
+          <w:rFonts w:ascii="Cambria" w:hAnsi="Cambria" w:eastAsia="ＭＳ 明朝" w:cs="" w:asciiTheme="minorHAnsi" w:cstheme="minorBidi" w:eastAsiaTheme="minorEastAsia" w:hAnsiTheme="minorHAnsi"/>
+          <w:color w:val="00000A"/>
+          <w:lang w:val="es-MX" w:eastAsia="es-ES" w:bidi="ar-SA"/>
+        </w:rPr>
+      </w:pPr>
+      <w:r>
+        <w:rPr>
+          <w:rFonts w:ascii="Cambria" w:hAnsi="Cambria"/>
+          <w:b w:val="false"/>
+          <w:bCs w:val="false"/>
+          <w:sz w:val="24"/>
+          <w:szCs w:val="24"/>
+          <w:lang w:val="es-MX"/>
+        </w:rPr>
+        <w:t>En el caso del entorno de trabajo para investigadores el primer paso es el diseño del sistema teniendo en cuenta la comunicación con API y pensando en cuál es la forma de hacer uso de ella de una manera sencilla e intuitiva.</w:t>
+      </w:r>
+      <w:r/>
+    </w:p>
+    <w:p>
+      <w:pPr>
+        <w:pStyle w:val="Normal"/>
+        <w:jc w:val="both"/>
+        <w:rPr>
+          <w:sz w:val="24"/>
+          <w:b/>
+          <w:sz w:val="21"/>
+          <w:b/>
+          <w:szCs w:val="24"/>
+          <w:bCs/>
+          <w:rFonts w:ascii="Cambria" w:hAnsi="Cambria" w:eastAsia="ＭＳ 明朝" w:cs="" w:asciiTheme="minorHAnsi" w:cstheme="minorBidi" w:eastAsiaTheme="minorEastAsia" w:hAnsiTheme="minorHAnsi"/>
+          <w:color w:val="00000A"/>
+          <w:lang w:val="es-MX" w:eastAsia="es-ES" w:bidi="ar-SA"/>
+        </w:rPr>
+      </w:pPr>
+      <w:r>
+        <w:rPr>
+          <w:rFonts w:ascii="Cambria" w:hAnsi="Cambria"/>
+          <w:b/>
+          <w:bCs/>
+          <w:sz w:val="24"/>
+          <w:szCs w:val="24"/>
+          <w:lang w:val="es-MX"/>
+        </w:rPr>
+      </w:r>
+      <w:r/>
+    </w:p>
+    <w:p>
+      <w:pPr>
+        <w:pStyle w:val="Normal"/>
+        <w:jc w:val="both"/>
+      </w:pPr>
+      <w:r>
+        <w:rPr>
+          <w:rFonts w:ascii="Cambria" w:hAnsi="Cambria"/>
+          <w:b w:val="false"/>
+          <w:bCs w:val="false"/>
+          <w:iCs/>
+          <w:sz w:val="24"/>
+          <w:szCs w:val="24"/>
+          <w:lang w:val="es-MX"/>
+        </w:rPr>
+        <w:t>A partir del diseño se llevará a la fase de desarrollo del entorno de trabajo y será publicado también en Internet.</w:t>
+      </w:r>
+      <w:r/>
+    </w:p>
+    <w:p>
+      <w:pPr>
+        <w:pStyle w:val="Normal"/>
+        <w:jc w:val="both"/>
+        <w:rPr>
+          <w:sz w:val="24"/>
+          <w:sz w:val="24"/>
+          <w:szCs w:val="24"/>
+          <w:iCs/>
+          <w:rFonts w:ascii="Cambria" w:hAnsi="Cambria" w:eastAsia="ＭＳ 明朝" w:cs="" w:asciiTheme="minorHAnsi" w:cstheme="minorBidi" w:eastAsiaTheme="minorEastAsia" w:hAnsiTheme="minorHAnsi"/>
+          <w:color w:val="00000A"/>
+          <w:lang w:val="es-MX" w:eastAsia="es-ES" w:bidi="ar-SA"/>
+        </w:rPr>
+      </w:pPr>
+      <w:r>
+        <w:rPr>
+          <w:rFonts w:eastAsia="ＭＳ 明朝" w:cs="" w:cstheme="minorBidi" w:eastAsiaTheme="minorEastAsia"/>
+          <w:iCs/>
+          <w:color w:val="00000A"/>
+          <w:sz w:val="24"/>
+          <w:szCs w:val="24"/>
+          <w:lang w:val="es-MX" w:eastAsia="es-ES" w:bidi="ar-SA"/>
+        </w:rPr>
+      </w:r>
+      <w:r/>
+    </w:p>
+    <w:p>
+      <w:pPr>
+        <w:pStyle w:val="Normal"/>
+        <w:jc w:val="both"/>
+      </w:pPr>
+      <w:r>
+        <w:rPr>
+          <w:iCs/>
+          <w:lang w:val="es-MX"/>
+        </w:rPr>
+        <w:t>Justificación:</w:t>
+      </w:r>
+      <w:r/>
+    </w:p>
+    <w:p>
+      <w:pPr>
+        <w:pStyle w:val="Normal"/>
+        <w:jc w:val="both"/>
+        <w:rPr>
+          <w:sz w:val="24"/>
+          <w:sz w:val="24"/>
+          <w:szCs w:val="24"/>
+          <w:iCs/>
+          <w:rFonts w:ascii="Cambria" w:hAnsi="Cambria" w:eastAsia="ＭＳ 明朝" w:cs="" w:asciiTheme="minorHAnsi" w:cstheme="minorBidi" w:eastAsiaTheme="minorEastAsia" w:hAnsiTheme="minorHAnsi"/>
+          <w:color w:val="00000A"/>
+          <w:lang w:val="es-MX" w:eastAsia="es-ES" w:bidi="ar-SA"/>
+        </w:rPr>
+      </w:pPr>
+      <w:r>
+        <w:rPr>
+          <w:rFonts w:eastAsia="ＭＳ 明朝" w:cs="" w:cstheme="minorBidi" w:eastAsiaTheme="minorEastAsia"/>
+          <w:iCs/>
+          <w:color w:val="00000A"/>
+          <w:sz w:val="24"/>
+          <w:szCs w:val="24"/>
+          <w:lang w:val="es-MX" w:eastAsia="es-ES" w:bidi="ar-SA"/>
+        </w:rPr>
+      </w:r>
+      <w:r/>
+    </w:p>
+    <w:p>
+      <w:pPr>
+        <w:pStyle w:val="Normal"/>
+        <w:jc w:val="both"/>
+        <w:rPr>
+          <w:iCs/>
+          <w:lang w:val="es-ES"/>
+        </w:rPr>
+      </w:pPr>
+      <w:r>
+        <w:rPr>
+          <w:iCs/>
+          <w:lang w:val="es-MX"/>
+        </w:rPr>
+        <w:t xml:space="preserve">Este proyecto se lleva a cabo con la finalidad de integrar un entorno de trabajo en dos niveles diferentes: 1) nivel </w:t>
+      </w:r>
+      <w:r>
+        <w:rPr>
           <w:i/>
           <w:iCs/>
-          <w:color w:val="0000CC"/>
-          <w:lang w:val="es-MX"/>
-        </w:rPr>
-        <w:t>string-matching.</w:t>
-      </w:r>
-      <w:r/>
-    </w:p>
-    <w:p>
-      <w:pPr>
-        <w:pStyle w:val="Normal"/>
-        <w:jc w:val="both"/>
-        <w:rPr>
-          <w:sz w:val="24"/>
-          <w:sz w:val="24"/>
-          <w:szCs w:val="24"/>
+          <w:lang w:val="es-MX"/>
+        </w:rPr>
+        <w:t>intermedio</w:t>
+      </w:r>
+      <w:r>
+        <w:rPr>
+          <w:iCs/>
+          <w:lang w:val="es-MX"/>
+        </w:rPr>
+        <w:t xml:space="preserve"> orientado a desarrolladores de aplicaciones del área de bioinformática; y 2) nivel </w:t>
+      </w:r>
+      <w:r>
+        <w:rPr>
+          <w:i/>
+          <w:iCs/>
+          <w:lang w:val="es-MX"/>
+        </w:rPr>
+        <w:t>alto</w:t>
+      </w:r>
+      <w:r>
+        <w:rPr>
+          <w:iCs/>
+          <w:lang w:val="es-MX"/>
+        </w:rPr>
+        <w:t xml:space="preserve"> una interfaz gráfica de usuario, para especialistas y estudiantes del campo de la biología molecular, para que tenga herramientas (i.e. algoritmos de string-matching) que faciliten su trabajo. Además, dicha interfaz gráfica tendrá la facilidad de ampliarse a través de componentes de software conocidos como plugins.</w:t>
+      </w:r>
+      <w:r/>
+    </w:p>
+    <w:p>
+      <w:pPr>
+        <w:pStyle w:val="Normal"/>
+        <w:jc w:val="both"/>
+        <w:rPr>
+          <w:sz w:val="24"/>
+          <w:sz w:val="24"/>
+          <w:szCs w:val="24"/>
+          <w:iCs/>
           <w:rFonts w:ascii="Cambria" w:hAnsi="Cambria" w:eastAsia="ＭＳ 明朝" w:cs="" w:asciiTheme="minorHAnsi" w:cstheme="minorBidi" w:eastAsiaTheme="minorEastAsia" w:hAnsiTheme="minorHAnsi"/>
           <w:color w:val="00000A"/>
           <w:lang w:val="es-MX" w:eastAsia="es-ES" w:bidi="ar-SA"/>
@@ -541,325 +1570,19 @@
       <w:r>
         <w:rPr>
           <w:rFonts w:eastAsia="ＭＳ 明朝" w:cs="" w:cstheme="minorBidi" w:eastAsiaTheme="minorEastAsia"/>
-          <w:color w:val="00000A"/>
-          <w:sz w:val="24"/>
-          <w:szCs w:val="24"/>
-          <w:lang w:val="es-MX" w:eastAsia="es-ES" w:bidi="ar-SA"/>
-        </w:rPr>
-      </w:r>
-      <w:r/>
-    </w:p>
-    <w:p>
-      <w:pPr>
-        <w:pStyle w:val="Normal"/>
-        <w:jc w:val="both"/>
-      </w:pPr>
-      <w:r>
-        <w:rPr>
-          <w:lang w:val="es-MX"/>
-        </w:rPr>
-        <w:t xml:space="preserve">Existen diferentes algoritmos para String-matching como </w:t>
-      </w:r>
-      <w:r>
-        <w:rPr>
-          <w:color w:val="000000"/>
-          <w:lang w:val="es-MX"/>
-        </w:rPr>
-        <w:t>Z-algorithm, set matching using keyword trees, suffix trees, suffix arrays que ayudan  a resolver problemas como longest common substring, k-mismatches, entre otros.</w:t>
-      </w:r>
-      <w:r/>
-    </w:p>
-    <w:p>
-      <w:pPr>
-        <w:pStyle w:val="Normal"/>
-        <w:jc w:val="both"/>
-      </w:pPr>
-      <w:r>
-        <w:rPr>
-          <w:lang w:val="es-MX"/>
-        </w:rPr>
-        <w:t>[el fragmento de string – matching que me pasó]</w:t>
-      </w:r>
-      <w:r/>
-    </w:p>
-    <w:p>
-      <w:pPr>
-        <w:pStyle w:val="Normal"/>
-        <w:jc w:val="both"/>
-        <w:rPr>
-          <w:sz w:val="24"/>
-          <w:sz w:val="24"/>
-          <w:szCs w:val="24"/>
-          <w:rFonts w:ascii="Cambria" w:hAnsi="Cambria" w:eastAsia="ＭＳ 明朝" w:cs="" w:asciiTheme="minorHAnsi" w:cstheme="minorBidi" w:eastAsiaTheme="minorEastAsia" w:hAnsiTheme="minorHAnsi"/>
-          <w:color w:val="00000A"/>
-          <w:lang w:val="es-MX" w:eastAsia="es-ES" w:bidi="ar-SA"/>
-        </w:rPr>
-      </w:pPr>
-      <w:r>
-        <w:rPr>
-          <w:rFonts w:eastAsia="ＭＳ 明朝" w:cs="" w:cstheme="minorBidi" w:eastAsiaTheme="minorEastAsia"/>
-          <w:color w:val="00000A"/>
-          <w:sz w:val="24"/>
-          <w:szCs w:val="24"/>
-          <w:lang w:val="es-MX" w:eastAsia="es-ES" w:bidi="ar-SA"/>
-        </w:rPr>
-      </w:r>
-      <w:r/>
-    </w:p>
-    <w:p>
-      <w:pPr>
-        <w:pStyle w:val="Normal"/>
-        <w:jc w:val="both"/>
-        <w:rPr>
-          <w:sz w:val="24"/>
-          <w:sz w:val="24"/>
-          <w:szCs w:val="24"/>
-          <w:rFonts w:ascii="Cambria" w:hAnsi="Cambria" w:eastAsia="ＭＳ 明朝" w:cs="" w:asciiTheme="minorHAnsi" w:cstheme="minorBidi" w:eastAsiaTheme="minorEastAsia" w:hAnsiTheme="minorHAnsi"/>
-          <w:color w:val="00000A"/>
-          <w:lang w:val="es-MX" w:eastAsia="es-ES" w:bidi="ar-SA"/>
-        </w:rPr>
-      </w:pPr>
-      <w:r>
-        <w:rPr>
-          <w:lang w:val="es-MX"/>
-        </w:rPr>
-        <w:t>Nosotros nos enfocaremos en algoritmo1, algoritmo2.</w:t>
-      </w:r>
-      <w:r/>
-    </w:p>
-    <w:p>
-      <w:pPr>
-        <w:pStyle w:val="Normal"/>
-        <w:jc w:val="both"/>
-        <w:rPr>
-          <w:sz w:val="24"/>
-          <w:sz w:val="24"/>
-          <w:szCs w:val="24"/>
-          <w:rFonts w:ascii="Cambria" w:hAnsi="Cambria" w:eastAsia="ＭＳ 明朝" w:cs="" w:asciiTheme="minorHAnsi" w:cstheme="minorBidi" w:eastAsiaTheme="minorEastAsia" w:hAnsiTheme="minorHAnsi"/>
-          <w:color w:val="00000A"/>
-          <w:lang w:val="es-MX" w:eastAsia="es-ES" w:bidi="ar-SA"/>
-        </w:rPr>
-      </w:pPr>
-      <w:r>
-        <w:rPr>
-          <w:rFonts w:eastAsia="ＭＳ 明朝" w:cs="" w:cstheme="minorBidi" w:eastAsiaTheme="minorEastAsia"/>
-          <w:color w:val="00000A"/>
-          <w:sz w:val="24"/>
-          <w:szCs w:val="24"/>
-          <w:lang w:val="es-MX" w:eastAsia="es-ES" w:bidi="ar-SA"/>
-        </w:rPr>
-      </w:r>
-      <w:r/>
-    </w:p>
-    <w:p>
-      <w:pPr>
-        <w:pStyle w:val="Normal"/>
-        <w:jc w:val="both"/>
-        <w:rPr>
-          <w:iCs/>
-        </w:rPr>
-      </w:pPr>
-      <w:r>
-        <w:rPr>
-          <w:lang w:val="es-MX"/>
-        </w:rPr>
-        <w:t>Actualmente existen diferentes API’s para el análisis de secuencias, algunos ejemplos son BioPerl, BioPhyton, BioJava, Bioc++, SeqAn entre otros</w:t>
-      </w:r>
-      <w:r>
-        <w:rPr>
-          <w:iCs/>
-          <w:lang w:val="es-MX"/>
-        </w:rPr>
-        <w:t>. Algunos de éstos no fueron modelados utilizando el paradigma orientado a objetos (</w:t>
-      </w:r>
-      <w:r>
-        <w:rPr>
-          <w:lang w:val="es-MX"/>
-        </w:rPr>
-        <w:t>BioPerl, BioPhyton, BioJava, Bioc++</w:t>
-      </w:r>
-      <w:r>
-        <w:rPr>
-          <w:iCs/>
-          <w:lang w:val="es-MX"/>
-        </w:rPr>
-        <w:t xml:space="preserve">) </w:t>
-      </w:r>
-      <w:r>
-        <w:rPr>
-          <w:iCs/>
-          <w:shd w:fill="FFFF00" w:val="clear"/>
-          <w:lang w:val="es-MX"/>
-        </w:rPr>
-        <w:t xml:space="preserve">[Verificar si esto es cierto: </w:t>
-      </w:r>
-      <w:r>
-        <w:rPr>
-          <w:iCs/>
-          <w:shd w:fill="FFFF00" w:val="clear"/>
-          <w:lang w:val="es-MX"/>
-        </w:rPr>
-        <w:t>me parece que sí son orientados a objetos</w:t>
-      </w:r>
-      <w:r>
-        <w:rPr>
-          <w:iCs/>
-          <w:shd w:fill="FFFF00" w:val="clear"/>
-          <w:lang w:val="es-MX"/>
-        </w:rPr>
-        <w:t>]</w:t>
-      </w:r>
-      <w:r>
-        <w:rPr>
-          <w:iCs/>
-          <w:lang w:val="es-MX"/>
-        </w:rPr>
-        <w:t>. En los casos antes mencionados, el principal objetivo fue el de mantener un mejor desempeño y eficacia de los algoritmos por sobre la facilidad en la construcción de nuevos componentes de software; la razón de esto último es que el paradigma orientado a objetos implicaría una disminución en el eficiencia de los algoritmos.</w:t>
-      </w:r>
-      <w:r/>
-    </w:p>
-    <w:p>
-      <w:pPr>
-        <w:pStyle w:val="Normal"/>
-        <w:jc w:val="both"/>
-        <w:rPr>
-          <w:sz w:val="24"/>
-          <w:sz w:val="24"/>
-          <w:szCs w:val="24"/>
-          <w:iCs/>
-          <w:rFonts w:ascii="Cambria" w:hAnsi="Cambria" w:eastAsia="ＭＳ 明朝" w:cs="" w:asciiTheme="minorHAnsi" w:cstheme="minorBidi" w:eastAsiaTheme="minorEastAsia" w:hAnsiTheme="minorHAnsi"/>
-          <w:color w:val="00000A"/>
-          <w:lang w:val="es-MX" w:eastAsia="es-ES" w:bidi="ar-SA"/>
-        </w:rPr>
-      </w:pPr>
-      <w:r>
-        <w:rPr>
-          <w:rFonts w:eastAsia="ＭＳ 明朝" w:cs="" w:cstheme="minorBidi" w:eastAsiaTheme="minorEastAsia"/>
-          <w:iCs/>
-          <w:color w:val="00000A"/>
-          <w:sz w:val="24"/>
-          <w:szCs w:val="24"/>
-          <w:lang w:val="es-MX" w:eastAsia="es-ES" w:bidi="ar-SA"/>
-        </w:rPr>
-      </w:r>
-      <w:r/>
-    </w:p>
-    <w:p>
-      <w:pPr>
-        <w:pStyle w:val="Normal"/>
-        <w:jc w:val="both"/>
-      </w:pPr>
-      <w:r>
-        <w:rPr>
-          <w:iCs/>
-          <w:lang w:val="es-MX"/>
-        </w:rPr>
-        <w:t>Justificación:</w:t>
-      </w:r>
-      <w:r/>
-    </w:p>
-    <w:p>
-      <w:pPr>
-        <w:pStyle w:val="Normal"/>
-        <w:jc w:val="both"/>
-        <w:rPr>
-          <w:sz w:val="24"/>
-          <w:sz w:val="24"/>
-          <w:szCs w:val="24"/>
-          <w:iCs/>
-          <w:rFonts w:ascii="Cambria" w:hAnsi="Cambria" w:eastAsia="ＭＳ 明朝" w:cs="" w:asciiTheme="minorHAnsi" w:cstheme="minorBidi" w:eastAsiaTheme="minorEastAsia" w:hAnsiTheme="minorHAnsi"/>
-          <w:color w:val="00000A"/>
-          <w:lang w:val="es-MX" w:eastAsia="es-ES" w:bidi="ar-SA"/>
-        </w:rPr>
-      </w:pPr>
-      <w:r>
-        <w:rPr>
-          <w:iCs/>
-        </w:rPr>
-      </w:r>
-      <w:r/>
-    </w:p>
-    <w:p>
-      <w:pPr>
-        <w:pStyle w:val="Normal"/>
-        <w:jc w:val="both"/>
-        <w:rPr>
-          <w:iCs/>
-          <w:lang w:val="es-ES"/>
-        </w:rPr>
-      </w:pPr>
-      <w:r>
-        <w:rPr>
-          <w:iCs/>
-          <w:lang w:val="es-MX"/>
-        </w:rPr>
-        <w:t xml:space="preserve">Este proyecto se lleva a cabo con la finalidad de integrar un entorno de trabajo en dos niveles diferentes: 1) nivel </w:t>
-      </w:r>
-      <w:r>
-        <w:rPr>
-          <w:i/>
-          <w:iCs/>
-          <w:lang w:val="es-MX"/>
-        </w:rPr>
-        <w:t>intermedio</w:t>
-      </w:r>
-      <w:r>
-        <w:rPr>
-          <w:iCs/>
-          <w:lang w:val="es-MX"/>
-        </w:rPr>
-        <w:t xml:space="preserve"> orientado a desarrolladores de aplicaciones del área de bioinformática; y 2) nivel </w:t>
-      </w:r>
-      <w:r>
-        <w:rPr>
-          <w:i/>
-          <w:iCs/>
-          <w:lang w:val="es-MX"/>
-        </w:rPr>
-        <w:t>alto</w:t>
-      </w:r>
-      <w:r>
-        <w:rPr>
-          <w:iCs/>
-          <w:lang w:val="es-MX"/>
-        </w:rPr>
-        <w:t xml:space="preserve"> una interfaz gráfica de usuario, para especialistas y estudiantes del campo de la biología molecular, para que tenga herramientas (i.e. algoritmos de string-matching) que faciliten su trabajo. Además, dicha interfaz gráfica tendrá la facilidad de ampliarse a través de componentes de software conocidos como plugins.</w:t>
-      </w:r>
-      <w:r/>
-    </w:p>
-    <w:p>
-      <w:pPr>
-        <w:pStyle w:val="Normal"/>
-        <w:jc w:val="both"/>
-        <w:rPr>
-          <w:sz w:val="24"/>
-          <w:sz w:val="24"/>
-          <w:szCs w:val="24"/>
-          <w:iCs/>
-          <w:rFonts w:ascii="Cambria" w:hAnsi="Cambria" w:eastAsia="ＭＳ 明朝" w:cs="" w:asciiTheme="minorHAnsi" w:cstheme="minorBidi" w:eastAsiaTheme="minorEastAsia" w:hAnsiTheme="minorHAnsi"/>
-          <w:color w:val="00000A"/>
-          <w:lang w:val="es-MX" w:eastAsia="es-ES" w:bidi="ar-SA"/>
-        </w:rPr>
-      </w:pPr>
-      <w:r>
-        <w:rPr>
-          <w:rFonts w:eastAsia="ＭＳ 明朝" w:cs="" w:cstheme="minorBidi" w:eastAsiaTheme="minorEastAsia"/>
-          <w:iCs/>
-          <w:color w:val="00000A"/>
-          <w:sz w:val="24"/>
-          <w:szCs w:val="24"/>
-          <w:lang w:val="es-MX" w:eastAsia="es-ES" w:bidi="ar-SA"/>
-        </w:rPr>
-      </w:r>
-      <w:r/>
-    </w:p>
-    <w:p>
-      <w:pPr>
-        <w:pStyle w:val="Normal"/>
-        <w:jc w:val="both"/>
-        <w:rPr>
-          <w:iCs/>
-        </w:rPr>
+          <w:iCs/>
+          <w:color w:val="00000A"/>
+          <w:sz w:val="24"/>
+          <w:szCs w:val="24"/>
+          <w:lang w:val="es-MX" w:eastAsia="es-ES" w:bidi="ar-SA"/>
+        </w:rPr>
+      </w:r>
+      <w:r/>
+    </w:p>
+    <w:p>
+      <w:pPr>
+        <w:pStyle w:val="Normal"/>
+        <w:jc w:val="both"/>
       </w:pPr>
       <w:r>
         <w:rPr>
@@ -867,6 +1590,134 @@
           <w:lang w:val="es-MX"/>
         </w:rPr>
         <w:t>Prototipo:</w:t>
+      </w:r>
+      <w:r/>
+    </w:p>
+    <w:p>
+      <w:pPr>
+        <w:pStyle w:val="Normal"/>
+        <w:jc w:val="both"/>
+        <w:rPr>
+          <w:sz w:val="24"/>
+          <w:sz w:val="24"/>
+          <w:szCs w:val="24"/>
+          <w:rFonts w:ascii="Cambria" w:hAnsi="Cambria" w:eastAsia="ＭＳ 明朝" w:cs="" w:asciiTheme="minorHAnsi" w:cstheme="minorBidi" w:eastAsiaTheme="minorEastAsia" w:hAnsiTheme="minorHAnsi"/>
+          <w:color w:val="00000A"/>
+          <w:lang w:val="es-MX" w:eastAsia="es-ES" w:bidi="ar-SA"/>
+        </w:rPr>
+      </w:pPr>
+      <w:r>
+        <w:rPr/>
+      </w:r>
+      <w:r/>
+    </w:p>
+    <w:p>
+      <w:pPr>
+        <w:pStyle w:val="Normal"/>
+        <w:jc w:val="both"/>
+      </w:pPr>
+      <w:r>
+        <w:rPr>
+          <w:iCs/>
+          <w:lang w:val="es-MX"/>
+        </w:rPr>
+        <w:t>Referencias:</w:t>
+      </w:r>
+      <w:r/>
+    </w:p>
+    <w:p>
+      <w:pPr>
+        <w:pStyle w:val="Normal"/>
+        <w:jc w:val="both"/>
+        <w:rPr>
+          <w:sz w:val="24"/>
+          <w:sz w:val="24"/>
+          <w:szCs w:val="24"/>
+          <w:rFonts w:ascii="Cambria" w:hAnsi="Cambria" w:eastAsia="ＭＳ 明朝" w:cs="" w:asciiTheme="minorHAnsi" w:cstheme="minorBidi" w:eastAsiaTheme="minorEastAsia" w:hAnsiTheme="minorHAnsi"/>
+          <w:color w:val="00000A"/>
+          <w:lang w:val="es-MX" w:eastAsia="es-ES" w:bidi="ar-SA"/>
+        </w:rPr>
+      </w:pPr>
+      <w:r>
+        <w:rPr/>
+      </w:r>
+      <w:r/>
+    </w:p>
+    <w:p>
+      <w:pPr>
+        <w:pStyle w:val="Normal"/>
+        <w:numPr>
+          <w:ilvl w:val="0"/>
+          <w:numId w:val="1"/>
+        </w:numPr>
+        <w:jc w:val="both"/>
+      </w:pPr>
+      <w:r>
+        <w:rPr>
+          <w:iCs/>
+          <w:lang w:val="es-MX"/>
+        </w:rPr>
+        <w:t>TesisMaestria.pdf?</w:t>
+      </w:r>
+      <w:r/>
+    </w:p>
+    <w:p>
+      <w:pPr>
+        <w:pStyle w:val="Normal"/>
+        <w:numPr>
+          <w:ilvl w:val="0"/>
+          <w:numId w:val="1"/>
+        </w:numPr>
+        <w:jc w:val="both"/>
+      </w:pPr>
+      <w:r>
+        <w:rPr>
+          <w:iCs/>
+          <w:lang w:val="es-MX"/>
+        </w:rPr>
+        <w:t>Bioinformatics: sequence and genome analysis,</w:t>
+      </w:r>
+      <w:r/>
+    </w:p>
+    <w:p>
+      <w:pPr>
+        <w:pStyle w:val="Normal"/>
+        <w:numPr>
+          <w:ilvl w:val="0"/>
+          <w:numId w:val="1"/>
+        </w:numPr>
+        <w:jc w:val="both"/>
+      </w:pPr>
+      <w:r>
+        <w:rPr>
+          <w:lang w:val="es-MX"/>
+        </w:rPr>
+        <w:t xml:space="preserve">Biological Sequences and the Exact String Matching </w:t>
+      </w:r>
+      <w:r>
+        <w:rPr>
+          <w:iCs/>
+          <w:lang w:val="es-MX"/>
+        </w:rPr>
+        <w:t>Problem</w:t>
+      </w:r>
+      <w:r/>
+    </w:p>
+    <w:p>
+      <w:pPr>
+        <w:pStyle w:val="Normal"/>
+        <w:numPr>
+          <w:ilvl w:val="0"/>
+          <w:numId w:val="1"/>
+        </w:numPr>
+        <w:jc w:val="both"/>
+      </w:pPr>
+      <w:r>
+        <w:rPr>
+          <w:iCs/>
+          <w:lang w:val="es-MX"/>
+        </w:rPr>
+        <w:t>el fragmento de string – matching que me pasó</w:t>
       </w:r>
       <w:r/>
     </w:p>
@@ -967,6 +1818,533 @@
     </w:sectPr>
   </w:body>
 </w:document>
+</file>
+
+<file path=word/numbering.xml><?xml version="1.0" encoding="utf-8"?>
+<w:numbering xmlns:w="http://schemas.openxmlformats.org/wordprocessingml/2006/main" xmlns:o="urn:schemas-microsoft-com:office:office" xmlns:r="http://schemas.openxmlformats.org/officeDocument/2006/relationships" xmlns:v="urn:schemas-microsoft-com:vml">
+  <w:abstractNum w:abstractNumId="1">
+    <w:lvl w:ilvl="0">
+      <w:start w:val="1"/>
+      <w:numFmt w:val="decimal"/>
+      <w:lvlText w:val="%1."/>
+      <w:lvlJc w:val="left"/>
+      <w:pPr>
+        <w:tabs>
+          <w:tab w:val="num" w:pos="720"/>
+        </w:tabs>
+        <w:ind w:left="720" w:hanging="360"/>
+      </w:pPr>
+      <w:rPr/>
+    </w:lvl>
+    <w:lvl w:ilvl="1">
+      <w:start w:val="1"/>
+      <w:numFmt w:val="decimal"/>
+      <w:lvlText w:val="%2."/>
+      <w:lvlJc w:val="left"/>
+      <w:pPr>
+        <w:tabs>
+          <w:tab w:val="num" w:pos="1080"/>
+        </w:tabs>
+        <w:ind w:left="1080" w:hanging="360"/>
+      </w:pPr>
+      <w:rPr/>
+    </w:lvl>
+    <w:lvl w:ilvl="2">
+      <w:start w:val="1"/>
+      <w:numFmt w:val="decimal"/>
+      <w:lvlText w:val="%3."/>
+      <w:lvlJc w:val="left"/>
+      <w:pPr>
+        <w:tabs>
+          <w:tab w:val="num" w:pos="1440"/>
+        </w:tabs>
+        <w:ind w:left="1440" w:hanging="360"/>
+      </w:pPr>
+      <w:rPr/>
+    </w:lvl>
+    <w:lvl w:ilvl="3">
+      <w:start w:val="1"/>
+      <w:numFmt w:val="decimal"/>
+      <w:lvlText w:val="%4."/>
+      <w:lvlJc w:val="left"/>
+      <w:pPr>
+        <w:tabs>
+          <w:tab w:val="num" w:pos="1800"/>
+        </w:tabs>
+        <w:ind w:left="1800" w:hanging="360"/>
+      </w:pPr>
+      <w:rPr/>
+    </w:lvl>
+    <w:lvl w:ilvl="4">
+      <w:start w:val="1"/>
+      <w:numFmt w:val="decimal"/>
+      <w:lvlText w:val="%5."/>
+      <w:lvlJc w:val="left"/>
+      <w:pPr>
+        <w:tabs>
+          <w:tab w:val="num" w:pos="2160"/>
+        </w:tabs>
+        <w:ind w:left="2160" w:hanging="360"/>
+      </w:pPr>
+      <w:rPr/>
+    </w:lvl>
+    <w:lvl w:ilvl="5">
+      <w:start w:val="1"/>
+      <w:numFmt w:val="decimal"/>
+      <w:lvlText w:val="%6."/>
+      <w:lvlJc w:val="left"/>
+      <w:pPr>
+        <w:tabs>
+          <w:tab w:val="num" w:pos="2520"/>
+        </w:tabs>
+        <w:ind w:left="2520" w:hanging="360"/>
+      </w:pPr>
+      <w:rPr/>
+    </w:lvl>
+    <w:lvl w:ilvl="6">
+      <w:start w:val="1"/>
+      <w:numFmt w:val="decimal"/>
+      <w:lvlText w:val="%7."/>
+      <w:lvlJc w:val="left"/>
+      <w:pPr>
+        <w:tabs>
+          <w:tab w:val="num" w:pos="2880"/>
+        </w:tabs>
+        <w:ind w:left="2880" w:hanging="360"/>
+      </w:pPr>
+      <w:rPr/>
+    </w:lvl>
+    <w:lvl w:ilvl="7">
+      <w:start w:val="1"/>
+      <w:numFmt w:val="decimal"/>
+      <w:lvlText w:val="%8."/>
+      <w:lvlJc w:val="left"/>
+      <w:pPr>
+        <w:tabs>
+          <w:tab w:val="num" w:pos="3240"/>
+        </w:tabs>
+        <w:ind w:left="3240" w:hanging="360"/>
+      </w:pPr>
+      <w:rPr/>
+    </w:lvl>
+    <w:lvl w:ilvl="8">
+      <w:start w:val="1"/>
+      <w:numFmt w:val="decimal"/>
+      <w:lvlText w:val="%9."/>
+      <w:lvlJc w:val="left"/>
+      <w:pPr>
+        <w:tabs>
+          <w:tab w:val="num" w:pos="3600"/>
+        </w:tabs>
+        <w:ind w:left="3600" w:hanging="360"/>
+      </w:pPr>
+      <w:rPr/>
+    </w:lvl>
+  </w:abstractNum>
+  <w:abstractNum w:abstractNumId="2">
+    <w:lvl w:ilvl="0">
+      <w:start w:val="1"/>
+      <w:numFmt w:val="lowerLetter"/>
+      <w:lvlText w:val="%1)"/>
+      <w:lvlJc w:val="left"/>
+      <w:pPr>
+        <w:tabs>
+          <w:tab w:val="num" w:pos="720"/>
+        </w:tabs>
+        <w:ind w:left="720" w:hanging="360"/>
+      </w:pPr>
+      <w:rPr/>
+    </w:lvl>
+    <w:lvl w:ilvl="1">
+      <w:start w:val="1"/>
+      <w:numFmt w:val="bullet"/>
+      <w:lvlText w:val="◦"/>
+      <w:lvlJc w:val="left"/>
+      <w:pPr>
+        <w:tabs>
+          <w:tab w:val="num" w:pos="1080"/>
+        </w:tabs>
+        <w:ind w:left="1080" w:hanging="360"/>
+      </w:pPr>
+      <w:rPr>
+        <w:rFonts w:ascii="OpenSymbol" w:hAnsi="OpenSymbol" w:cs="OpenSymbol" w:hint="default"/>
+      </w:rPr>
+    </w:lvl>
+    <w:lvl w:ilvl="2">
+      <w:start w:val="1"/>
+      <w:numFmt w:val="bullet"/>
+      <w:lvlText w:val="▪"/>
+      <w:lvlJc w:val="left"/>
+      <w:pPr>
+        <w:tabs>
+          <w:tab w:val="num" w:pos="1440"/>
+        </w:tabs>
+        <w:ind w:left="1440" w:hanging="360"/>
+      </w:pPr>
+      <w:rPr>
+        <w:rFonts w:ascii="OpenSymbol" w:hAnsi="OpenSymbol" w:cs="OpenSymbol" w:hint="default"/>
+      </w:rPr>
+    </w:lvl>
+    <w:lvl w:ilvl="3">
+      <w:start w:val="1"/>
+      <w:numFmt w:val="bullet"/>
+      <w:lvlText w:val=""/>
+      <w:lvlJc w:val="left"/>
+      <w:pPr>
+        <w:tabs>
+          <w:tab w:val="num" w:pos="1800"/>
+        </w:tabs>
+        <w:ind w:left="1800" w:hanging="360"/>
+      </w:pPr>
+      <w:rPr>
+        <w:rFonts w:ascii="Symbol" w:hAnsi="Symbol" w:cs="Symbol" w:hint="default"/>
+      </w:rPr>
+    </w:lvl>
+    <w:lvl w:ilvl="4">
+      <w:start w:val="1"/>
+      <w:numFmt w:val="bullet"/>
+      <w:lvlText w:val="◦"/>
+      <w:lvlJc w:val="left"/>
+      <w:pPr>
+        <w:tabs>
+          <w:tab w:val="num" w:pos="2160"/>
+        </w:tabs>
+        <w:ind w:left="2160" w:hanging="360"/>
+      </w:pPr>
+      <w:rPr>
+        <w:rFonts w:ascii="OpenSymbol" w:hAnsi="OpenSymbol" w:cs="OpenSymbol" w:hint="default"/>
+      </w:rPr>
+    </w:lvl>
+    <w:lvl w:ilvl="5">
+      <w:start w:val="1"/>
+      <w:numFmt w:val="bullet"/>
+      <w:lvlText w:val="▪"/>
+      <w:lvlJc w:val="left"/>
+      <w:pPr>
+        <w:tabs>
+          <w:tab w:val="num" w:pos="2520"/>
+        </w:tabs>
+        <w:ind w:left="2520" w:hanging="360"/>
+      </w:pPr>
+      <w:rPr>
+        <w:rFonts w:ascii="OpenSymbol" w:hAnsi="OpenSymbol" w:cs="OpenSymbol" w:hint="default"/>
+      </w:rPr>
+    </w:lvl>
+    <w:lvl w:ilvl="6">
+      <w:start w:val="1"/>
+      <w:numFmt w:val="bullet"/>
+      <w:lvlText w:val=""/>
+      <w:lvlJc w:val="left"/>
+      <w:pPr>
+        <w:tabs>
+          <w:tab w:val="num" w:pos="2880"/>
+        </w:tabs>
+        <w:ind w:left="2880" w:hanging="360"/>
+      </w:pPr>
+      <w:rPr>
+        <w:rFonts w:ascii="Symbol" w:hAnsi="Symbol" w:cs="Symbol" w:hint="default"/>
+      </w:rPr>
+    </w:lvl>
+    <w:lvl w:ilvl="7">
+      <w:start w:val="1"/>
+      <w:numFmt w:val="bullet"/>
+      <w:lvlText w:val="◦"/>
+      <w:lvlJc w:val="left"/>
+      <w:pPr>
+        <w:tabs>
+          <w:tab w:val="num" w:pos="3240"/>
+        </w:tabs>
+        <w:ind w:left="3240" w:hanging="360"/>
+      </w:pPr>
+      <w:rPr>
+        <w:rFonts w:ascii="OpenSymbol" w:hAnsi="OpenSymbol" w:cs="OpenSymbol" w:hint="default"/>
+      </w:rPr>
+    </w:lvl>
+    <w:lvl w:ilvl="8">
+      <w:start w:val="1"/>
+      <w:numFmt w:val="bullet"/>
+      <w:lvlText w:val="▪"/>
+      <w:lvlJc w:val="left"/>
+      <w:pPr>
+        <w:tabs>
+          <w:tab w:val="num" w:pos="3600"/>
+        </w:tabs>
+        <w:ind w:left="3600" w:hanging="360"/>
+      </w:pPr>
+      <w:rPr>
+        <w:rFonts w:ascii="OpenSymbol" w:hAnsi="OpenSymbol" w:cs="OpenSymbol" w:hint="default"/>
+      </w:rPr>
+    </w:lvl>
+  </w:abstractNum>
+  <w:abstractNum w:abstractNumId="3">
+    <w:lvl w:ilvl="0">
+      <w:start w:val="1"/>
+      <w:numFmt w:val="bullet"/>
+      <w:lvlText w:val=""/>
+      <w:lvlJc w:val="left"/>
+      <w:pPr>
+        <w:tabs>
+          <w:tab w:val="num" w:pos="1440"/>
+        </w:tabs>
+        <w:ind w:left="1440" w:hanging="360"/>
+      </w:pPr>
+      <w:rPr>
+        <w:rFonts w:ascii="Symbol" w:hAnsi="Symbol" w:cs="Symbol" w:hint="default"/>
+      </w:rPr>
+    </w:lvl>
+    <w:lvl w:ilvl="1">
+      <w:start w:val="1"/>
+      <w:numFmt w:val="bullet"/>
+      <w:lvlText w:val="◦"/>
+      <w:lvlJc w:val="left"/>
+      <w:pPr>
+        <w:tabs>
+          <w:tab w:val="num" w:pos="1800"/>
+        </w:tabs>
+        <w:ind w:left="1800" w:hanging="360"/>
+      </w:pPr>
+      <w:rPr>
+        <w:rFonts w:ascii="OpenSymbol" w:hAnsi="OpenSymbol" w:cs="OpenSymbol" w:hint="default"/>
+      </w:rPr>
+    </w:lvl>
+    <w:lvl w:ilvl="2">
+      <w:start w:val="1"/>
+      <w:numFmt w:val="bullet"/>
+      <w:lvlText w:val="▪"/>
+      <w:lvlJc w:val="left"/>
+      <w:pPr>
+        <w:tabs>
+          <w:tab w:val="num" w:pos="2160"/>
+        </w:tabs>
+        <w:ind w:left="2160" w:hanging="360"/>
+      </w:pPr>
+      <w:rPr>
+        <w:rFonts w:ascii="OpenSymbol" w:hAnsi="OpenSymbol" w:cs="OpenSymbol" w:hint="default"/>
+      </w:rPr>
+    </w:lvl>
+    <w:lvl w:ilvl="3">
+      <w:start w:val="1"/>
+      <w:numFmt w:val="bullet"/>
+      <w:lvlText w:val=""/>
+      <w:lvlJc w:val="left"/>
+      <w:pPr>
+        <w:tabs>
+          <w:tab w:val="num" w:pos="2520"/>
+        </w:tabs>
+        <w:ind w:left="2520" w:hanging="360"/>
+      </w:pPr>
+      <w:rPr>
+        <w:rFonts w:ascii="Symbol" w:hAnsi="Symbol" w:cs="Symbol" w:hint="default"/>
+      </w:rPr>
+    </w:lvl>
+    <w:lvl w:ilvl="4">
+      <w:start w:val="1"/>
+      <w:numFmt w:val="bullet"/>
+      <w:lvlText w:val="◦"/>
+      <w:lvlJc w:val="left"/>
+      <w:pPr>
+        <w:tabs>
+          <w:tab w:val="num" w:pos="2880"/>
+        </w:tabs>
+        <w:ind w:left="2880" w:hanging="360"/>
+      </w:pPr>
+      <w:rPr>
+        <w:rFonts w:ascii="OpenSymbol" w:hAnsi="OpenSymbol" w:cs="OpenSymbol" w:hint="default"/>
+      </w:rPr>
+    </w:lvl>
+    <w:lvl w:ilvl="5">
+      <w:start w:val="1"/>
+      <w:numFmt w:val="bullet"/>
+      <w:lvlText w:val="▪"/>
+      <w:lvlJc w:val="left"/>
+      <w:pPr>
+        <w:tabs>
+          <w:tab w:val="num" w:pos="3240"/>
+        </w:tabs>
+        <w:ind w:left="3240" w:hanging="360"/>
+      </w:pPr>
+      <w:rPr>
+        <w:rFonts w:ascii="OpenSymbol" w:hAnsi="OpenSymbol" w:cs="OpenSymbol" w:hint="default"/>
+      </w:rPr>
+    </w:lvl>
+    <w:lvl w:ilvl="6">
+      <w:start w:val="1"/>
+      <w:numFmt w:val="bullet"/>
+      <w:lvlText w:val=""/>
+      <w:lvlJc w:val="left"/>
+      <w:pPr>
+        <w:tabs>
+          <w:tab w:val="num" w:pos="3600"/>
+        </w:tabs>
+        <w:ind w:left="3600" w:hanging="360"/>
+      </w:pPr>
+      <w:rPr>
+        <w:rFonts w:ascii="Symbol" w:hAnsi="Symbol" w:cs="Symbol" w:hint="default"/>
+      </w:rPr>
+    </w:lvl>
+    <w:lvl w:ilvl="7">
+      <w:start w:val="1"/>
+      <w:numFmt w:val="bullet"/>
+      <w:lvlText w:val="◦"/>
+      <w:lvlJc w:val="left"/>
+      <w:pPr>
+        <w:tabs>
+          <w:tab w:val="num" w:pos="3960"/>
+        </w:tabs>
+        <w:ind w:left="3960" w:hanging="360"/>
+      </w:pPr>
+      <w:rPr>
+        <w:rFonts w:ascii="OpenSymbol" w:hAnsi="OpenSymbol" w:cs="OpenSymbol" w:hint="default"/>
+      </w:rPr>
+    </w:lvl>
+    <w:lvl w:ilvl="8">
+      <w:start w:val="1"/>
+      <w:numFmt w:val="bullet"/>
+      <w:lvlText w:val="▪"/>
+      <w:lvlJc w:val="left"/>
+      <w:pPr>
+        <w:tabs>
+          <w:tab w:val="num" w:pos="4320"/>
+        </w:tabs>
+        <w:ind w:left="4320" w:hanging="360"/>
+      </w:pPr>
+      <w:rPr>
+        <w:rFonts w:ascii="OpenSymbol" w:hAnsi="OpenSymbol" w:cs="OpenSymbol" w:hint="default"/>
+      </w:rPr>
+    </w:lvl>
+  </w:abstractNum>
+  <w:abstractNum w:abstractNumId="4">
+    <w:lvl w:ilvl="0">
+      <w:start w:val="1"/>
+      <w:numFmt w:val="none"/>
+      <w:suff w:val="nothing"/>
+      <w:lvlText w:val=""/>
+      <w:lvlJc w:val="left"/>
+      <w:pPr>
+        <w:tabs>
+          <w:tab w:val="num" w:pos="432"/>
+        </w:tabs>
+        <w:ind w:left="432" w:hanging="432"/>
+      </w:pPr>
+    </w:lvl>
+    <w:lvl w:ilvl="1">
+      <w:start w:val="1"/>
+      <w:numFmt w:val="none"/>
+      <w:suff w:val="nothing"/>
+      <w:lvlText w:val=""/>
+      <w:lvlJc w:val="left"/>
+      <w:pPr>
+        <w:tabs>
+          <w:tab w:val="num" w:pos="576"/>
+        </w:tabs>
+        <w:ind w:left="576" w:hanging="576"/>
+      </w:pPr>
+    </w:lvl>
+    <w:lvl w:ilvl="2">
+      <w:start w:val="1"/>
+      <w:numFmt w:val="none"/>
+      <w:suff w:val="nothing"/>
+      <w:lvlText w:val=""/>
+      <w:lvlJc w:val="left"/>
+      <w:pPr>
+        <w:tabs>
+          <w:tab w:val="num" w:pos="720"/>
+        </w:tabs>
+        <w:ind w:left="720" w:hanging="720"/>
+      </w:pPr>
+    </w:lvl>
+    <w:lvl w:ilvl="3">
+      <w:start w:val="1"/>
+      <w:numFmt w:val="none"/>
+      <w:suff w:val="nothing"/>
+      <w:lvlText w:val=""/>
+      <w:lvlJc w:val="left"/>
+      <w:pPr>
+        <w:tabs>
+          <w:tab w:val="num" w:pos="864"/>
+        </w:tabs>
+        <w:ind w:left="864" w:hanging="864"/>
+      </w:pPr>
+    </w:lvl>
+    <w:lvl w:ilvl="4">
+      <w:start w:val="1"/>
+      <w:numFmt w:val="none"/>
+      <w:suff w:val="nothing"/>
+      <w:lvlText w:val=""/>
+      <w:lvlJc w:val="left"/>
+      <w:pPr>
+        <w:tabs>
+          <w:tab w:val="num" w:pos="1008"/>
+        </w:tabs>
+        <w:ind w:left="1008" w:hanging="1008"/>
+      </w:pPr>
+    </w:lvl>
+    <w:lvl w:ilvl="5">
+      <w:start w:val="1"/>
+      <w:numFmt w:val="none"/>
+      <w:suff w:val="nothing"/>
+      <w:lvlText w:val=""/>
+      <w:lvlJc w:val="left"/>
+      <w:pPr>
+        <w:tabs>
+          <w:tab w:val="num" w:pos="1152"/>
+        </w:tabs>
+        <w:ind w:left="1152" w:hanging="1152"/>
+      </w:pPr>
+    </w:lvl>
+    <w:lvl w:ilvl="6">
+      <w:start w:val="1"/>
+      <w:numFmt w:val="none"/>
+      <w:suff w:val="nothing"/>
+      <w:lvlText w:val=""/>
+      <w:lvlJc w:val="left"/>
+      <w:pPr>
+        <w:tabs>
+          <w:tab w:val="num" w:pos="1296"/>
+        </w:tabs>
+        <w:ind w:left="1296" w:hanging="1296"/>
+      </w:pPr>
+    </w:lvl>
+    <w:lvl w:ilvl="7">
+      <w:start w:val="1"/>
+      <w:numFmt w:val="none"/>
+      <w:suff w:val="nothing"/>
+      <w:lvlText w:val=""/>
+      <w:lvlJc w:val="left"/>
+      <w:pPr>
+        <w:tabs>
+          <w:tab w:val="num" w:pos="1440"/>
+        </w:tabs>
+        <w:ind w:left="1440" w:hanging="1440"/>
+      </w:pPr>
+    </w:lvl>
+    <w:lvl w:ilvl="8">
+      <w:start w:val="1"/>
+      <w:numFmt w:val="none"/>
+      <w:suff w:val="nothing"/>
+      <w:lvlText w:val=""/>
+      <w:lvlJc w:val="left"/>
+      <w:pPr>
+        <w:tabs>
+          <w:tab w:val="num" w:pos="1584"/>
+        </w:tabs>
+        <w:ind w:left="1584" w:hanging="1584"/>
+      </w:pPr>
+    </w:lvl>
+  </w:abstractNum>
+  <w:num w:numId="1">
+    <w:abstractNumId w:val="1"/>
+  </w:num>
+  <w:num w:numId="2">
+    <w:abstractNumId w:val="2"/>
+  </w:num>
+  <w:num w:numId="3">
+    <w:abstractNumId w:val="3"/>
+  </w:num>
+  <w:num w:numId="4">
+    <w:abstractNumId w:val="4"/>
+  </w:num>
+</w:numbering>
 </file>
 
 <file path=word/styles.xml><?xml version="1.0" encoding="utf-8"?>
@@ -1161,6 +2539,16 @@
     <w:rPr>
       <w:i/>
       <w:iCs/>
+    </w:rPr>
+  </w:style>
+  <w:style w:type="character" w:styleId="NumberingSymbols">
+    <w:name w:val="Numbering Symbols"/>
+    <w:rPr/>
+  </w:style>
+  <w:style w:type="character" w:styleId="Bullets">
+    <w:name w:val="Bullets"/>
+    <w:rPr>
+      <w:rFonts w:ascii="OpenSymbol" w:hAnsi="OpenSymbol" w:eastAsia="OpenSymbol" w:cs="OpenSymbol"/>
     </w:rPr>
   </w:style>
   <w:style w:type="paragraph" w:styleId="Heading">

</xml_diff>

<commit_message>
Versión del protocolo lista para revisión.
</commit_message>
<xml_diff>
--- a/protocolo/Interfaz de programación de aplicaciones.docx
+++ b/protocolo/Interfaz de programación de aplicaciones.docx
@@ -266,19 +266,7 @@
         <w:rPr>
           <w:lang w:val="es-MX"/>
         </w:rPr>
-        <w:t>[</w:t>
-      </w:r>
-      <w:r>
-        <w:rPr>
-          <w:lang w:val="es-MX"/>
-        </w:rPr>
-        <w:t>1</w:t>
-      </w:r>
-      <w:r>
-        <w:rPr>
-          <w:lang w:val="es-MX"/>
-        </w:rPr>
-        <w:t>]</w:t>
+        <w:t>[1]</w:t>
       </w:r>
       <w:r/>
     </w:p>
@@ -343,88 +331,256 @@
         <w:rPr>
           <w:lang w:val="es-MX"/>
         </w:rPr>
+        <w:t xml:space="preserve">[1, </w:t>
+      </w:r>
+      <w:r>
+        <w:rPr>
+          <w:lang w:val="es-MX"/>
+        </w:rPr>
+        <w:t>3</w:t>
+      </w:r>
+      <w:r>
+        <w:rPr>
+          <w:lang w:val="es-MX"/>
+        </w:rPr>
+        <w:t xml:space="preserve">]. </w:t>
+      </w:r>
+      <w:r/>
+    </w:p>
+    <w:p>
+      <w:pPr>
+        <w:pStyle w:val="Normal"/>
+        <w:jc w:val="both"/>
+        <w:rPr>
+          <w:sz w:val="24"/>
+          <w:sz w:val="24"/>
+          <w:szCs w:val="24"/>
+          <w:rFonts w:ascii="Cambria" w:hAnsi="Cambria" w:eastAsia="ＭＳ 明朝" w:cs="" w:asciiTheme="minorHAnsi" w:cstheme="minorBidi" w:eastAsiaTheme="minorEastAsia" w:hAnsiTheme="minorHAnsi"/>
+          <w:color w:val="00000A"/>
+          <w:lang w:val="es-MX" w:eastAsia="es-ES" w:bidi="ar-SA"/>
+        </w:rPr>
+      </w:pPr>
+      <w:r>
+        <w:rPr>
+          <w:rFonts w:eastAsia="ＭＳ 明朝" w:cs="" w:cstheme="minorBidi" w:eastAsiaTheme="minorEastAsia"/>
+          <w:color w:val="00000A"/>
+          <w:sz w:val="24"/>
+          <w:szCs w:val="24"/>
+          <w:lang w:val="es-MX" w:eastAsia="es-ES" w:bidi="ar-SA"/>
+        </w:rPr>
+      </w:r>
+      <w:r/>
+    </w:p>
+    <w:p>
+      <w:pPr>
+        <w:pStyle w:val="Normal"/>
+        <w:jc w:val="both"/>
+      </w:pPr>
+      <w:r>
+        <w:rPr>
+          <w:lang w:val="es-MX"/>
+        </w:rPr>
+        <w:t>String-matching busca e</w:t>
+      </w:r>
+      <w:r>
+        <w:rPr>
+          <w:color w:val="000000"/>
+          <w:lang w:val="es-MX"/>
+        </w:rPr>
+        <w:t xml:space="preserve">ncontrar las ocurrencias de un patrón determinado dentro de una secuencia de caracteres, dicha búsqueda puede tener como objetivo encontrar ocurrencias de una cadena específica, lo que se conoce como </w:t>
+      </w:r>
+      <w:r>
+        <w:rPr>
+          <w:i/>
+          <w:iCs/>
+          <w:color w:val="000000"/>
+          <w:lang w:val="es-MX"/>
+        </w:rPr>
+        <w:t>exact matching,</w:t>
+      </w:r>
+      <w:r>
+        <w:rPr>
+          <w:color w:val="000000"/>
+          <w:lang w:val="es-MX"/>
+        </w:rPr>
+        <w:t xml:space="preserve"> o un conjunto de cadenas que cumplan con un criterio determinado, posiblemente mediante expresiones regulares, lo que se conoce como </w:t>
+      </w:r>
+      <w:r>
+        <w:rPr>
+          <w:i/>
+          <w:iCs/>
+          <w:color w:val="000000"/>
+          <w:lang w:val="es-MX"/>
+        </w:rPr>
+        <w:t>inexact matching.</w:t>
+      </w:r>
+      <w:r/>
+    </w:p>
+    <w:p>
+      <w:pPr>
+        <w:pStyle w:val="Normal"/>
+        <w:jc w:val="both"/>
+      </w:pPr>
+      <w:r>
+        <w:rPr>
+          <w:lang w:val="es-MX"/>
+        </w:rPr>
         <w:t>[</w:t>
       </w:r>
       <w:r>
         <w:rPr>
-          <w:lang w:val="es-MX"/>
-        </w:rPr>
-        <w:t>1, 2</w:t>
-      </w:r>
-      <w:r>
-        <w:rPr>
-          <w:lang w:val="es-MX"/>
-        </w:rPr>
-        <w:t xml:space="preserve">]. </w:t>
-      </w:r>
-      <w:r/>
-    </w:p>
-    <w:p>
-      <w:pPr>
-        <w:pStyle w:val="Normal"/>
-        <w:jc w:val="both"/>
-        <w:rPr>
-          <w:sz w:val="24"/>
-          <w:sz w:val="24"/>
-          <w:szCs w:val="24"/>
-          <w:rFonts w:ascii="Cambria" w:hAnsi="Cambria" w:eastAsia="ＭＳ 明朝" w:cs="" w:asciiTheme="minorHAnsi" w:cstheme="minorBidi" w:eastAsiaTheme="minorEastAsia" w:hAnsiTheme="minorHAnsi"/>
-          <w:color w:val="00000A"/>
-          <w:lang w:val="es-MX" w:eastAsia="es-ES" w:bidi="ar-SA"/>
-        </w:rPr>
-      </w:pPr>
-      <w:r>
-        <w:rPr>
           <w:rFonts w:eastAsia="ＭＳ 明朝" w:cs="" w:cstheme="minorBidi" w:eastAsiaTheme="minorEastAsia"/>
           <w:color w:val="00000A"/>
           <w:sz w:val="24"/>
           <w:szCs w:val="24"/>
           <w:lang w:val="es-MX" w:eastAsia="es-ES" w:bidi="ar-SA"/>
         </w:rPr>
-      </w:r>
-      <w:r/>
-    </w:p>
-    <w:p>
-      <w:pPr>
-        <w:pStyle w:val="Normal"/>
-        <w:jc w:val="both"/>
-      </w:pPr>
-      <w:r>
-        <w:rPr>
-          <w:lang w:val="es-MX"/>
-        </w:rPr>
-        <w:t>String-matching busca e</w:t>
-      </w:r>
-      <w:r>
-        <w:rPr>
+        <w:t>2</w:t>
+      </w:r>
+      <w:r>
+        <w:rPr>
+          <w:lang w:val="es-MX"/>
+        </w:rPr>
+        <w:t>]</w:t>
+      </w:r>
+      <w:r/>
+    </w:p>
+    <w:p>
+      <w:pPr>
+        <w:pStyle w:val="Normal"/>
+        <w:jc w:val="both"/>
+        <w:rPr>
+          <w:sz w:val="24"/>
+          <w:sz w:val="24"/>
+          <w:szCs w:val="24"/>
+          <w:rFonts w:ascii="Cambria" w:hAnsi="Cambria" w:eastAsia="ＭＳ 明朝" w:cs="" w:asciiTheme="minorHAnsi" w:cstheme="minorBidi" w:eastAsiaTheme="minorEastAsia" w:hAnsiTheme="minorHAnsi"/>
+          <w:color w:val="00000A"/>
+          <w:lang w:val="es-MX" w:eastAsia="es-ES" w:bidi="ar-SA"/>
+        </w:rPr>
+      </w:pPr>
+      <w:r>
+        <w:rPr>
+          <w:rFonts w:eastAsia="ＭＳ 明朝" w:cs="" w:cstheme="minorBidi" w:eastAsiaTheme="minorEastAsia"/>
+          <w:color w:val="00000A"/>
+          <w:sz w:val="24"/>
+          <w:szCs w:val="24"/>
+          <w:lang w:val="es-MX" w:eastAsia="es-ES" w:bidi="ar-SA"/>
+        </w:rPr>
+      </w:r>
+      <w:r/>
+    </w:p>
+    <w:p>
+      <w:pPr>
+        <w:pStyle w:val="Normal"/>
+        <w:jc w:val="both"/>
+        <w:rPr>
+          <w:sz w:val="24"/>
+          <w:b w:val="false"/>
+          <w:sz w:val="24"/>
+          <w:b w:val="false"/>
+          <w:szCs w:val="24"/>
+          <w:bCs w:val="false"/>
+          <w:rFonts w:ascii="Cambria" w:hAnsi="Cambria" w:eastAsia="ＭＳ 明朝" w:cs="" w:asciiTheme="minorHAnsi" w:cstheme="minorBidi" w:eastAsiaTheme="minorEastAsia" w:hAnsiTheme="minorHAnsi"/>
           <w:color w:val="000000"/>
-          <w:lang w:val="es-MX"/>
-        </w:rPr>
-        <w:t xml:space="preserve">ncontrar las ocurrencias de un patrón determinado dentro de una secuencia de caracteres, dicha búsqueda puede tener como objetivo encontrar ocurrencias de una cadena específica, lo que se conoce como </w:t>
-      </w:r>
-      <w:r>
-        <w:rPr>
+          <w:lang w:val="es-MX" w:eastAsia="es-ES" w:bidi="ar-SA"/>
+        </w:rPr>
+      </w:pPr>
+      <w:r>
+        <w:rPr>
+          <w:rFonts w:eastAsia="ＭＳ 明朝" w:cs="" w:cstheme="minorBidi" w:eastAsiaTheme="minorEastAsia"/>
+          <w:b w:val="false"/>
+          <w:bCs w:val="false"/>
+          <w:color w:val="000000"/>
+          <w:sz w:val="24"/>
+          <w:szCs w:val="24"/>
+          <w:lang w:val="es-MX" w:eastAsia="es-ES" w:bidi="ar-SA"/>
+        </w:rPr>
+      </w:r>
+      <w:r>
+        <w:br w:type="page"/>
+      </w:r>
+      <w:r/>
+    </w:p>
+    <w:p>
+      <w:pPr>
+        <w:pStyle w:val="Normal"/>
+        <w:jc w:val="both"/>
+      </w:pPr>
+      <w:r>
+        <w:rPr>
+          <w:rFonts w:ascii="arial" w:hAnsi="arial"/>
+          <w:b w:val="false"/>
+          <w:bCs w:val="false"/>
+          <w:color w:val="000000"/>
+          <w:sz w:val="24"/>
+          <w:szCs w:val="24"/>
+          <w:lang w:val="es-MX"/>
+        </w:rPr>
+        <w:t>Desde un punto de vista computacional, las secuencias de ADN pueden ser vistas de un modo más abstracto como cadenas de caracteres</w:t>
+      </w:r>
+      <w:r>
+        <w:rPr>
+          <w:b w:val="false"/>
+          <w:bCs w:val="false"/>
+          <w:color w:val="000000"/>
+          <w:lang w:val="es-MX"/>
+        </w:rPr>
+        <w:t xml:space="preserve"> este enfoque nos permite traducir problemas de bioinformática a problemas de </w:t>
+      </w:r>
+      <w:r>
+        <w:rPr>
+          <w:b w:val="false"/>
+          <w:bCs w:val="false"/>
           <w:i/>
           <w:iCs/>
           <w:color w:val="000000"/>
           <w:lang w:val="es-MX"/>
         </w:rPr>
-        <w:t>exact matching,</w:t>
+        <w:t>string-matching.</w:t>
+      </w:r>
+      <w:r/>
+    </w:p>
+    <w:p>
+      <w:pPr>
+        <w:pStyle w:val="Normal"/>
+        <w:jc w:val="both"/>
+        <w:rPr>
+          <w:sz w:val="24"/>
+          <w:sz w:val="24"/>
+          <w:szCs w:val="24"/>
+          <w:rFonts w:ascii="Cambria" w:hAnsi="Cambria" w:eastAsia="ＭＳ 明朝" w:cs="" w:asciiTheme="minorHAnsi" w:cstheme="minorBidi" w:eastAsiaTheme="minorEastAsia" w:hAnsiTheme="minorHAnsi"/>
+          <w:color w:val="00000A"/>
+          <w:lang w:val="es-MX" w:eastAsia="es-ES" w:bidi="ar-SA"/>
+        </w:rPr>
+      </w:pPr>
+      <w:r>
+        <w:rPr>
+          <w:rFonts w:eastAsia="ＭＳ 明朝" w:cs="" w:cstheme="minorBidi" w:eastAsiaTheme="minorEastAsia"/>
+          <w:color w:val="00000A"/>
+          <w:sz w:val="24"/>
+          <w:szCs w:val="24"/>
+          <w:lang w:val="es-MX" w:eastAsia="es-ES" w:bidi="ar-SA"/>
+        </w:rPr>
+      </w:r>
+      <w:r/>
+    </w:p>
+    <w:p>
+      <w:pPr>
+        <w:pStyle w:val="Normal"/>
+        <w:jc w:val="both"/>
+      </w:pPr>
+      <w:r>
+        <w:rPr>
+          <w:lang w:val="es-MX"/>
+        </w:rPr>
+        <w:t xml:space="preserve">Existen diferentes algoritmos para String-matching como </w:t>
       </w:r>
       <w:r>
         <w:rPr>
           <w:color w:val="000000"/>
           <w:lang w:val="es-MX"/>
         </w:rPr>
-        <w:t xml:space="preserve"> o un conjunto de cadenas que cumplan con un criterio determinado, posiblemente mediante expresiones regulares, lo que se conoce como </w:t>
-      </w:r>
-      <w:r>
-        <w:rPr>
-          <w:i/>
-          <w:iCs/>
-          <w:color w:val="000000"/>
-          <w:lang w:val="es-MX"/>
-        </w:rPr>
-        <w:t>inexact matching.</w:t>
+        <w:t>Z-algorithm, set matching using keyword trees, suffix trees, suffix arrays que ayudan  a resolver problemas como longest common substring, k-mismatches, entre otros.</w:t>
       </w:r>
       <w:r/>
     </w:p>
@@ -441,19 +597,60 @@
       </w:r>
       <w:r>
         <w:rPr>
+          <w:lang w:val="es-MX"/>
+        </w:rPr>
+        <w:t>2</w:t>
+      </w:r>
+      <w:r>
+        <w:rPr>
+          <w:lang w:val="es-MX"/>
+        </w:rPr>
+        <w:t>]</w:t>
+      </w:r>
+      <w:r/>
+    </w:p>
+    <w:p>
+      <w:pPr>
+        <w:pStyle w:val="Normal"/>
+        <w:jc w:val="both"/>
+        <w:rPr>
+          <w:sz w:val="24"/>
+          <w:sz w:val="24"/>
+          <w:szCs w:val="24"/>
+          <w:rFonts w:ascii="Cambria" w:hAnsi="Cambria" w:eastAsia="ＭＳ 明朝" w:cs="" w:asciiTheme="minorHAnsi" w:cstheme="minorBidi" w:eastAsiaTheme="minorEastAsia" w:hAnsiTheme="minorHAnsi"/>
+          <w:color w:val="00000A"/>
+          <w:lang w:val="es-MX" w:eastAsia="es-ES" w:bidi="ar-SA"/>
+        </w:rPr>
+      </w:pPr>
+      <w:r>
+        <w:rPr>
           <w:rFonts w:eastAsia="ＭＳ 明朝" w:cs="" w:cstheme="minorBidi" w:eastAsiaTheme="minorEastAsia"/>
           <w:color w:val="00000A"/>
           <w:sz w:val="24"/>
           <w:szCs w:val="24"/>
           <w:lang w:val="es-MX" w:eastAsia="es-ES" w:bidi="ar-SA"/>
         </w:rPr>
-        <w:t>3</w:t>
-      </w:r>
-      <w:r>
-        <w:rPr>
-          <w:lang w:val="es-MX"/>
-        </w:rPr>
-        <w:t>]</w:t>
+      </w:r>
+      <w:r/>
+    </w:p>
+    <w:p>
+      <w:pPr>
+        <w:pStyle w:val="Normal"/>
+        <w:jc w:val="both"/>
+        <w:rPr>
+          <w:sz w:val="24"/>
+          <w:sz w:val="24"/>
+          <w:szCs w:val="24"/>
+          <w:rFonts w:ascii="Cambria" w:hAnsi="Cambria" w:eastAsia="ＭＳ 明朝" w:cs="" w:asciiTheme="minorHAnsi" w:cstheme="minorBidi" w:eastAsiaTheme="minorEastAsia" w:hAnsiTheme="minorHAnsi"/>
+          <w:color w:val="00000A"/>
+          <w:lang w:val="es-MX" w:eastAsia="es-ES" w:bidi="ar-SA"/>
+        </w:rPr>
+      </w:pPr>
+      <w:r>
+        <w:rPr>
+          <w:lang w:val="es-MX"/>
+        </w:rPr>
+        <w:t>Nosotros nos enfocaremos en algoritmo1, algoritmo2.</w:t>
       </w:r>
       <w:r/>
     </w:p>
@@ -485,66 +682,47 @@
       <w:pPr>
         <w:pStyle w:val="Normal"/>
         <w:jc w:val="both"/>
-        <w:rPr>
-          <w:sz w:val="24"/>
-          <w:b w:val="false"/>
-          <w:sz w:val="24"/>
-          <w:b w:val="false"/>
-          <w:szCs w:val="24"/>
-          <w:bCs w:val="false"/>
-          <w:rFonts w:ascii="Cambria" w:hAnsi="Cambria" w:eastAsia="ＭＳ 明朝" w:cs="" w:asciiTheme="minorHAnsi" w:cstheme="minorBidi" w:eastAsiaTheme="minorEastAsia" w:hAnsiTheme="minorHAnsi"/>
-          <w:color w:val="000000"/>
-          <w:lang w:val="es-MX" w:eastAsia="es-ES" w:bidi="ar-SA"/>
-        </w:rPr>
-      </w:pPr>
-      <w:r>
-        <w:rPr>
-          <w:b w:val="false"/>
-          <w:bCs w:val="false"/>
-          <w:color w:val="000000"/>
-        </w:rPr>
-      </w:r>
-      <w:r>
-        <w:br w:type="page"/>
-      </w:r>
-      <w:r/>
-    </w:p>
-    <w:p>
-      <w:pPr>
-        <w:pStyle w:val="Normal"/>
-        <w:jc w:val="both"/>
-      </w:pPr>
-      <w:r>
-        <w:rPr>
-          <w:rFonts w:ascii="arial" w:hAnsi="arial"/>
-          <w:b w:val="false"/>
-          <w:bCs w:val="false"/>
-          <w:color w:val="000000"/>
-          <w:sz w:val="24"/>
-          <w:szCs w:val="24"/>
-          <w:lang w:val="es-MX"/>
-        </w:rPr>
-        <w:t>Desde un punto de vista computacional, las secuencias de ADN pueden ser vistas de un modo más abstracto como cadenas de caracteres</w:t>
-      </w:r>
-      <w:r>
-        <w:rPr>
-          <w:b w:val="false"/>
-          <w:bCs w:val="false"/>
-          <w:color w:val="000000"/>
-          <w:lang w:val="es-MX"/>
-        </w:rPr>
-        <w:t xml:space="preserve"> este enfoque nos permite traducir problemas de bioinformática a problemas de </w:t>
-      </w:r>
-      <w:r>
-        <w:rPr>
-          <w:b w:val="false"/>
-          <w:bCs w:val="false"/>
-          <w:i/>
-          <w:iCs/>
-          <w:color w:val="000000"/>
-          <w:lang w:val="es-MX"/>
-        </w:rPr>
-        <w:t>string-matching.</w:t>
+      </w:pPr>
+      <w:r>
+        <w:rPr>
+          <w:lang w:val="es-MX"/>
+        </w:rPr>
+        <w:t>Actualmente existen diferentes API’s para el análisis de secuencias, algunos ejemplos son BioPerl, BioPhyton, BioJava, Bioc++, SeqAn entre otros</w:t>
+      </w:r>
+      <w:r>
+        <w:rPr>
+          <w:iCs/>
+          <w:lang w:val="es-MX"/>
+        </w:rPr>
+        <w:t>. Algunos de éstos no fueron modelados utilizando el paradigma orientado a objetos (</w:t>
+      </w:r>
+      <w:r>
+        <w:rPr>
+          <w:lang w:val="es-MX"/>
+        </w:rPr>
+        <w:t>BioPerl, BioPhyton, BioJava, Bioc++</w:t>
+      </w:r>
+      <w:r>
+        <w:rPr>
+          <w:iCs/>
+          <w:lang w:val="es-MX"/>
+        </w:rPr>
+        <w:t xml:space="preserve">) </w:t>
+      </w:r>
+      <w:r>
+        <w:rPr>
+          <w:iCs/>
+          <w:shd w:fill="FFFF00" w:val="clear"/>
+          <w:lang w:val="es-MX"/>
+        </w:rPr>
+        <w:t>[Verificar si esto es cierto: me parece que sí son orientados a objetos]</w:t>
+      </w:r>
+      <w:r>
+        <w:rPr>
+          <w:iCs/>
+          <w:lang w:val="es-MX"/>
+        </w:rPr>
+        <w:t>. En los casos antes mencionados, el principal objetivo fue el de mantener un mejor desempeño y eficacia de los algoritmos por sobre la facilidad en la construcción de nuevos componentes de software; la razón de esto último es que el paradigma orientado a objetos implicaría una disminución en el eficiencia de los algoritmos.</w:t>
       </w:r>
       <w:r/>
     </w:p>
@@ -579,41 +757,10 @@
       </w:pPr>
       <w:r>
         <w:rPr>
-          <w:lang w:val="es-MX"/>
-        </w:rPr>
-        <w:t xml:space="preserve">Existen diferentes algoritmos para String-matching como </w:t>
-      </w:r>
-      <w:r>
-        <w:rPr>
-          <w:color w:val="000000"/>
-          <w:lang w:val="es-MX"/>
-        </w:rPr>
-        <w:t>Z-algorithm, set matching using keyword trees, suffix trees, suffix arrays que ayudan  a resolver problemas como longest common substring, k-mismatches, entre otros.</w:t>
-      </w:r>
-      <w:r/>
-    </w:p>
-    <w:p>
-      <w:pPr>
-        <w:pStyle w:val="Normal"/>
-        <w:jc w:val="both"/>
-      </w:pPr>
-      <w:r>
-        <w:rPr>
-          <w:lang w:val="es-MX"/>
-        </w:rPr>
-        <w:t>[</w:t>
-      </w:r>
-      <w:r>
-        <w:rPr>
-          <w:lang w:val="es-MX"/>
-        </w:rPr>
-        <w:t>5</w:t>
-      </w:r>
-      <w:r>
-        <w:rPr>
-          <w:lang w:val="es-MX"/>
-        </w:rPr>
-        <w:t>]</w:t>
+          <w:iCs/>
+          <w:lang w:val="es-MX"/>
+        </w:rPr>
+        <w:t>Objetivos:</w:t>
       </w:r>
       <w:r/>
     </w:p>
@@ -638,149 +785,6 @@
           <w:szCs w:val="24"/>
           <w:lang w:val="es-MX" w:eastAsia="es-ES" w:bidi="ar-SA"/>
         </w:rPr>
-      </w:r>
-      <w:r/>
-    </w:p>
-    <w:p>
-      <w:pPr>
-        <w:pStyle w:val="Normal"/>
-        <w:jc w:val="both"/>
-        <w:rPr>
-          <w:sz w:val="24"/>
-          <w:sz w:val="24"/>
-          <w:szCs w:val="24"/>
-          <w:rFonts w:ascii="Cambria" w:hAnsi="Cambria" w:eastAsia="ＭＳ 明朝" w:cs="" w:asciiTheme="minorHAnsi" w:cstheme="minorBidi" w:eastAsiaTheme="minorEastAsia" w:hAnsiTheme="minorHAnsi"/>
-          <w:color w:val="00000A"/>
-          <w:lang w:val="es-MX" w:eastAsia="es-ES" w:bidi="ar-SA"/>
-        </w:rPr>
-      </w:pPr>
-      <w:r>
-        <w:rPr>
-          <w:lang w:val="es-MX"/>
-        </w:rPr>
-        <w:t>Nosotros nos enfocaremos en algoritmo1, algoritmo2.</w:t>
-      </w:r>
-      <w:r/>
-    </w:p>
-    <w:p>
-      <w:pPr>
-        <w:pStyle w:val="Normal"/>
-        <w:jc w:val="both"/>
-        <w:rPr>
-          <w:sz w:val="24"/>
-          <w:sz w:val="24"/>
-          <w:szCs w:val="24"/>
-          <w:rFonts w:ascii="Cambria" w:hAnsi="Cambria" w:eastAsia="ＭＳ 明朝" w:cs="" w:asciiTheme="minorHAnsi" w:cstheme="minorBidi" w:eastAsiaTheme="minorEastAsia" w:hAnsiTheme="minorHAnsi"/>
-          <w:color w:val="00000A"/>
-          <w:lang w:val="es-MX" w:eastAsia="es-ES" w:bidi="ar-SA"/>
-        </w:rPr>
-      </w:pPr>
-      <w:r>
-        <w:rPr>
-          <w:rFonts w:eastAsia="ＭＳ 明朝" w:cs="" w:cstheme="minorBidi" w:eastAsiaTheme="minorEastAsia"/>
-          <w:color w:val="00000A"/>
-          <w:sz w:val="24"/>
-          <w:szCs w:val="24"/>
-          <w:lang w:val="es-MX" w:eastAsia="es-ES" w:bidi="ar-SA"/>
-        </w:rPr>
-      </w:r>
-      <w:r/>
-    </w:p>
-    <w:p>
-      <w:pPr>
-        <w:pStyle w:val="Normal"/>
-        <w:jc w:val="both"/>
-      </w:pPr>
-      <w:r>
-        <w:rPr>
-          <w:lang w:val="es-MX"/>
-        </w:rPr>
-        <w:t>Actualmente existen diferentes API’s para el análisis de secuencias, algunos ejemplos son BioPerl, BioPhyton, BioJava, Bioc++, SeqAn entre otros</w:t>
-      </w:r>
-      <w:r>
-        <w:rPr>
-          <w:iCs/>
-          <w:lang w:val="es-MX"/>
-        </w:rPr>
-        <w:t>. Algunos de éstos no fueron modelados utilizando el paradigma orientado a objetos (</w:t>
-      </w:r>
-      <w:r>
-        <w:rPr>
-          <w:lang w:val="es-MX"/>
-        </w:rPr>
-        <w:t>BioPerl, BioPhyton, BioJava, Bioc++</w:t>
-      </w:r>
-      <w:r>
-        <w:rPr>
-          <w:iCs/>
-          <w:lang w:val="es-MX"/>
-        </w:rPr>
-        <w:t xml:space="preserve">) </w:t>
-      </w:r>
-      <w:r>
-        <w:rPr>
-          <w:iCs/>
-          <w:shd w:fill="FFFF00" w:val="clear"/>
-          <w:lang w:val="es-MX"/>
-        </w:rPr>
-        <w:t>[Verificar si esto es cierto: me parece que sí son orientados a objetos]</w:t>
-      </w:r>
-      <w:r>
-        <w:rPr>
-          <w:iCs/>
-          <w:lang w:val="es-MX"/>
-        </w:rPr>
-        <w:t>. En los casos antes mencionados, el principal objetivo fue el de mantener un mejor desempeño y eficacia de los algoritmos por sobre la facilidad en la construcción de nuevos componentes de software; la razón de esto último es que el paradigma orientado a objetos implicaría una disminución en el eficiencia de los algoritmos.</w:t>
-      </w:r>
-      <w:r/>
-    </w:p>
-    <w:p>
-      <w:pPr>
-        <w:pStyle w:val="Normal"/>
-        <w:jc w:val="both"/>
-        <w:rPr>
-          <w:sz w:val="24"/>
-          <w:sz w:val="24"/>
-          <w:szCs w:val="24"/>
-          <w:rFonts w:ascii="Cambria" w:hAnsi="Cambria" w:eastAsia="ＭＳ 明朝" w:cs="" w:asciiTheme="minorHAnsi" w:cstheme="minorBidi" w:eastAsiaTheme="minorEastAsia" w:hAnsiTheme="minorHAnsi"/>
-          <w:color w:val="00000A"/>
-          <w:lang w:val="es-MX" w:eastAsia="es-ES" w:bidi="ar-SA"/>
-        </w:rPr>
-      </w:pPr>
-      <w:r>
-        <w:rPr/>
-      </w:r>
-      <w:r/>
-    </w:p>
-    <w:p>
-      <w:pPr>
-        <w:pStyle w:val="Normal"/>
-        <w:jc w:val="both"/>
-      </w:pPr>
-      <w:r>
-        <w:rPr>
-          <w:iCs/>
-          <w:lang w:val="es-MX"/>
-        </w:rPr>
-        <w:t>Objetivos:</w:t>
-      </w:r>
-      <w:r/>
-    </w:p>
-    <w:p>
-      <w:pPr>
-        <w:pStyle w:val="Normal"/>
-        <w:jc w:val="both"/>
-        <w:rPr>
-          <w:sz w:val="24"/>
-          <w:sz w:val="24"/>
-          <w:szCs w:val="24"/>
-          <w:rFonts w:ascii="Cambria" w:hAnsi="Cambria" w:eastAsia="ＭＳ 明朝" w:cs="" w:asciiTheme="minorHAnsi" w:cstheme="minorBidi" w:eastAsiaTheme="minorEastAsia" w:hAnsiTheme="minorHAnsi"/>
-          <w:color w:val="00000A"/>
-          <w:lang w:val="es-MX" w:eastAsia="es-ES" w:bidi="ar-SA"/>
-        </w:rPr>
-      </w:pPr>
-      <w:r>
-        <w:rPr/>
       </w:r>
       <w:r/>
     </w:p>
@@ -793,20 +797,19 @@
         </w:numPr>
         <w:jc w:val="both"/>
         <w:rPr>
-          <w:sz w:val="24"/>
-          <w:b w:val="false"/>
-          <w:sz w:val="21"/>
-          <w:b w:val="false"/>
-          <w:szCs w:val="24"/>
-          <w:bCs w:val="false"/>
-          <w:rFonts w:ascii="Cambria" w:hAnsi="Cambria" w:eastAsia="ＭＳ 明朝" w:cs="" w:asciiTheme="minorHAnsi" w:cstheme="minorBidi" w:eastAsiaTheme="minorEastAsia" w:hAnsiTheme="minorHAnsi"/>
-          <w:color w:val="00000A"/>
-          <w:lang w:val="es-MX" w:eastAsia="es-ES" w:bidi="ar-SA"/>
-        </w:rPr>
-      </w:pPr>
-      <w:r>
-        <w:rPr>
-          <w:rFonts w:ascii="Cambria" w:hAnsi="Cambria"/>
+          <w:sz w:val="21"/>
+          <w:b w:val="false"/>
+          <w:sz w:val="21"/>
+          <w:b w:val="false"/>
+          <w:szCs w:val="24"/>
+          <w:bCs w:val="false"/>
+          <w:rFonts w:ascii="Cambria" w:hAnsi="Cambria" w:eastAsia="ＭＳ 明朝" w:cs="" w:asciiTheme="minorHAnsi" w:cstheme="minorBidi" w:eastAsiaTheme="minorEastAsia" w:hAnsiTheme="minorHAnsi"/>
+          <w:color w:val="00000A"/>
+          <w:lang w:val="es-MX" w:eastAsia="es-ES" w:bidi="ar-SA"/>
+        </w:rPr>
+      </w:pPr>
+      <w:r>
+        <w:rPr>
           <w:b w:val="false"/>
           <w:bCs w:val="false"/>
           <w:sz w:val="24"/>
@@ -826,25 +829,26 @@
         </w:numPr>
         <w:jc w:val="both"/>
         <w:rPr>
-          <w:sz w:val="24"/>
-          <w:b w:val="false"/>
-          <w:sz w:val="21"/>
-          <w:b w:val="false"/>
-          <w:szCs w:val="24"/>
-          <w:bCs w:val="false"/>
-          <w:rFonts w:ascii="Cambria" w:hAnsi="Cambria" w:eastAsia="ＭＳ 明朝" w:cs="" w:asciiTheme="minorHAnsi" w:cstheme="minorBidi" w:eastAsiaTheme="minorEastAsia" w:hAnsiTheme="minorHAnsi"/>
-          <w:color w:val="00000A"/>
-          <w:lang w:val="es-MX" w:eastAsia="es-ES" w:bidi="ar-SA"/>
-        </w:rPr>
-      </w:pPr>
-      <w:r>
-        <w:rPr>
-          <w:rFonts w:ascii="Cambria" w:hAnsi="Cambria"/>
-          <w:b w:val="false"/>
-          <w:bCs w:val="false"/>
-          <w:sz w:val="24"/>
-          <w:szCs w:val="24"/>
-          <w:lang w:val="es-MX"/>
+          <w:sz w:val="21"/>
+          <w:b w:val="false"/>
+          <w:sz w:val="21"/>
+          <w:b w:val="false"/>
+          <w:szCs w:val="24"/>
+          <w:bCs w:val="false"/>
+          <w:rFonts w:ascii="Cambria" w:hAnsi="Cambria" w:eastAsia="ＭＳ 明朝" w:cs="" w:asciiTheme="minorHAnsi" w:cstheme="minorBidi" w:eastAsiaTheme="minorEastAsia" w:hAnsiTheme="minorHAnsi"/>
+          <w:color w:val="00000A"/>
+          <w:lang w:val="es-MX" w:eastAsia="es-ES" w:bidi="ar-SA"/>
+        </w:rPr>
+      </w:pPr>
+      <w:r>
+        <w:rPr>
+          <w:rFonts w:eastAsia="ＭＳ 明朝" w:cs="" w:cstheme="minorBidi" w:eastAsiaTheme="minorEastAsia"/>
+          <w:b w:val="false"/>
+          <w:bCs w:val="false"/>
+          <w:color w:val="00000A"/>
+          <w:sz w:val="21"/>
+          <w:szCs w:val="24"/>
+          <w:lang w:val="es-MX" w:eastAsia="es-ES" w:bidi="ar-SA"/>
         </w:rPr>
       </w:r>
       <w:r/>
@@ -858,20 +862,19 @@
         </w:numPr>
         <w:jc w:val="both"/>
         <w:rPr>
-          <w:sz w:val="24"/>
-          <w:b w:val="false"/>
-          <w:sz w:val="21"/>
-          <w:b w:val="false"/>
-          <w:szCs w:val="24"/>
-          <w:bCs w:val="false"/>
-          <w:rFonts w:ascii="Cambria" w:hAnsi="Cambria" w:eastAsia="ＭＳ 明朝" w:cs="" w:asciiTheme="minorHAnsi" w:cstheme="minorBidi" w:eastAsiaTheme="minorEastAsia" w:hAnsiTheme="minorHAnsi"/>
-          <w:color w:val="00000A"/>
-          <w:lang w:val="es-MX" w:eastAsia="es-ES" w:bidi="ar-SA"/>
-        </w:rPr>
-      </w:pPr>
-      <w:r>
-        <w:rPr>
-          <w:rFonts w:ascii="Cambria" w:hAnsi="Cambria"/>
+          <w:sz w:val="21"/>
+          <w:b w:val="false"/>
+          <w:sz w:val="21"/>
+          <w:b w:val="false"/>
+          <w:szCs w:val="24"/>
+          <w:bCs w:val="false"/>
+          <w:rFonts w:ascii="Cambria" w:hAnsi="Cambria" w:eastAsia="ＭＳ 明朝" w:cs="" w:asciiTheme="minorHAnsi" w:cstheme="minorBidi" w:eastAsiaTheme="minorEastAsia" w:hAnsiTheme="minorHAnsi"/>
+          <w:color w:val="00000A"/>
+          <w:lang w:val="es-MX" w:eastAsia="es-ES" w:bidi="ar-SA"/>
+        </w:rPr>
+      </w:pPr>
+      <w:r>
+        <w:rPr>
           <w:b w:val="false"/>
           <w:bCs w:val="false"/>
           <w:sz w:val="24"/>
@@ -894,25 +897,26 @@
         </w:numPr>
         <w:jc w:val="both"/>
         <w:rPr>
-          <w:sz w:val="24"/>
-          <w:b w:val="false"/>
-          <w:sz w:val="21"/>
-          <w:b w:val="false"/>
-          <w:szCs w:val="24"/>
-          <w:bCs w:val="false"/>
-          <w:rFonts w:ascii="Cambria" w:hAnsi="Cambria" w:eastAsia="ＭＳ 明朝" w:cs="" w:asciiTheme="minorHAnsi" w:cstheme="minorBidi" w:eastAsiaTheme="minorEastAsia" w:hAnsiTheme="minorHAnsi"/>
-          <w:color w:val="00000A"/>
-          <w:lang w:val="es-MX" w:eastAsia="es-ES" w:bidi="ar-SA"/>
-        </w:rPr>
-      </w:pPr>
-      <w:r>
-        <w:rPr>
-          <w:rFonts w:ascii="Cambria" w:hAnsi="Cambria"/>
-          <w:b w:val="false"/>
-          <w:bCs w:val="false"/>
-          <w:sz w:val="24"/>
-          <w:szCs w:val="24"/>
-          <w:lang w:val="es-MX"/>
+          <w:sz w:val="21"/>
+          <w:b w:val="false"/>
+          <w:sz w:val="21"/>
+          <w:b w:val="false"/>
+          <w:szCs w:val="24"/>
+          <w:bCs w:val="false"/>
+          <w:rFonts w:ascii="Cambria" w:hAnsi="Cambria" w:eastAsia="ＭＳ 明朝" w:cs="" w:asciiTheme="minorHAnsi" w:cstheme="minorBidi" w:eastAsiaTheme="minorEastAsia" w:hAnsiTheme="minorHAnsi"/>
+          <w:color w:val="00000A"/>
+          <w:lang w:val="es-MX" w:eastAsia="es-ES" w:bidi="ar-SA"/>
+        </w:rPr>
+      </w:pPr>
+      <w:r>
+        <w:rPr>
+          <w:rFonts w:eastAsia="ＭＳ 明朝" w:cs="" w:cstheme="minorBidi" w:eastAsiaTheme="minorEastAsia"/>
+          <w:b w:val="false"/>
+          <w:bCs w:val="false"/>
+          <w:color w:val="00000A"/>
+          <w:sz w:val="21"/>
+          <w:szCs w:val="24"/>
+          <w:lang w:val="es-MX" w:eastAsia="es-ES" w:bidi="ar-SA"/>
         </w:rPr>
       </w:r>
       <w:r/>
@@ -926,20 +930,19 @@
         </w:numPr>
         <w:jc w:val="both"/>
         <w:rPr>
-          <w:sz w:val="24"/>
-          <w:b w:val="false"/>
-          <w:sz w:val="21"/>
-          <w:b w:val="false"/>
-          <w:szCs w:val="24"/>
-          <w:bCs w:val="false"/>
-          <w:rFonts w:ascii="Cambria" w:hAnsi="Cambria" w:eastAsia="ＭＳ 明朝" w:cs="" w:asciiTheme="minorHAnsi" w:cstheme="minorBidi" w:eastAsiaTheme="minorEastAsia" w:hAnsiTheme="minorHAnsi"/>
-          <w:color w:val="00000A"/>
-          <w:lang w:val="es-MX" w:eastAsia="es-ES" w:bidi="ar-SA"/>
-        </w:rPr>
-      </w:pPr>
-      <w:r>
-        <w:rPr>
-          <w:rFonts w:ascii="Cambria" w:hAnsi="Cambria"/>
+          <w:sz w:val="21"/>
+          <w:b w:val="false"/>
+          <w:sz w:val="21"/>
+          <w:b w:val="false"/>
+          <w:szCs w:val="24"/>
+          <w:bCs w:val="false"/>
+          <w:rFonts w:ascii="Cambria" w:hAnsi="Cambria" w:eastAsia="ＭＳ 明朝" w:cs="" w:asciiTheme="minorHAnsi" w:cstheme="minorBidi" w:eastAsiaTheme="minorEastAsia" w:hAnsiTheme="minorHAnsi"/>
+          <w:color w:val="00000A"/>
+          <w:lang w:val="es-MX" w:eastAsia="es-ES" w:bidi="ar-SA"/>
+        </w:rPr>
+      </w:pPr>
+      <w:r>
+        <w:rPr>
           <w:b w:val="false"/>
           <w:bCs w:val="false"/>
           <w:sz w:val="24"/>
@@ -959,20 +962,19 @@
         </w:numPr>
         <w:jc w:val="both"/>
         <w:rPr>
-          <w:sz w:val="24"/>
-          <w:b w:val="false"/>
-          <w:sz w:val="21"/>
-          <w:b w:val="false"/>
-          <w:szCs w:val="24"/>
-          <w:bCs w:val="false"/>
-          <w:rFonts w:ascii="Cambria" w:hAnsi="Cambria" w:eastAsia="ＭＳ 明朝" w:cs="" w:asciiTheme="minorHAnsi" w:cstheme="minorBidi" w:eastAsiaTheme="minorEastAsia" w:hAnsiTheme="minorHAnsi"/>
-          <w:color w:val="00000A"/>
-          <w:lang w:val="es-MX" w:eastAsia="es-ES" w:bidi="ar-SA"/>
-        </w:rPr>
-      </w:pPr>
-      <w:r>
-        <w:rPr>
-          <w:rFonts w:ascii="Cambria" w:hAnsi="Cambria"/>
+          <w:sz w:val="21"/>
+          <w:b w:val="false"/>
+          <w:sz w:val="21"/>
+          <w:b w:val="false"/>
+          <w:szCs w:val="24"/>
+          <w:bCs w:val="false"/>
+          <w:rFonts w:ascii="Cambria" w:hAnsi="Cambria" w:eastAsia="ＭＳ 明朝" w:cs="" w:asciiTheme="minorHAnsi" w:cstheme="minorBidi" w:eastAsiaTheme="minorEastAsia" w:hAnsiTheme="minorHAnsi"/>
+          <w:color w:val="00000A"/>
+          <w:lang w:val="es-MX" w:eastAsia="es-ES" w:bidi="ar-SA"/>
+        </w:rPr>
+      </w:pPr>
+      <w:r>
+        <w:rPr>
           <w:b w:val="false"/>
           <w:bCs w:val="false"/>
           <w:sz w:val="24"/>
@@ -992,25 +994,26 @@
         </w:numPr>
         <w:jc w:val="both"/>
         <w:rPr>
-          <w:sz w:val="24"/>
-          <w:b w:val="false"/>
-          <w:sz w:val="21"/>
-          <w:b w:val="false"/>
-          <w:szCs w:val="24"/>
-          <w:bCs w:val="false"/>
-          <w:rFonts w:ascii="Cambria" w:hAnsi="Cambria" w:eastAsia="ＭＳ 明朝" w:cs="" w:asciiTheme="minorHAnsi" w:cstheme="minorBidi" w:eastAsiaTheme="minorEastAsia" w:hAnsiTheme="minorHAnsi"/>
-          <w:color w:val="00000A"/>
-          <w:lang w:val="es-MX" w:eastAsia="es-ES" w:bidi="ar-SA"/>
-        </w:rPr>
-      </w:pPr>
-      <w:r>
-        <w:rPr>
-          <w:rFonts w:ascii="Cambria" w:hAnsi="Cambria"/>
-          <w:b w:val="false"/>
-          <w:bCs w:val="false"/>
-          <w:sz w:val="24"/>
-          <w:szCs w:val="24"/>
-          <w:lang w:val="es-MX"/>
+          <w:sz w:val="21"/>
+          <w:b w:val="false"/>
+          <w:sz w:val="21"/>
+          <w:b w:val="false"/>
+          <w:szCs w:val="24"/>
+          <w:bCs w:val="false"/>
+          <w:rFonts w:ascii="Cambria" w:hAnsi="Cambria" w:eastAsia="ＭＳ 明朝" w:cs="" w:asciiTheme="minorHAnsi" w:cstheme="minorBidi" w:eastAsiaTheme="minorEastAsia" w:hAnsiTheme="minorHAnsi"/>
+          <w:color w:val="00000A"/>
+          <w:lang w:val="es-MX" w:eastAsia="es-ES" w:bidi="ar-SA"/>
+        </w:rPr>
+      </w:pPr>
+      <w:r>
+        <w:rPr>
+          <w:rFonts w:eastAsia="ＭＳ 明朝" w:cs="" w:cstheme="minorBidi" w:eastAsiaTheme="minorEastAsia"/>
+          <w:b w:val="false"/>
+          <w:bCs w:val="false"/>
+          <w:color w:val="00000A"/>
+          <w:sz w:val="21"/>
+          <w:szCs w:val="24"/>
+          <w:lang w:val="es-MX" w:eastAsia="es-ES" w:bidi="ar-SA"/>
         </w:rPr>
       </w:r>
       <w:r/>
@@ -1026,31 +1029,17 @@
       </w:pPr>
       <w:r>
         <w:rPr>
-          <w:rFonts w:ascii="Cambria" w:hAnsi="Cambria"/>
-          <w:b w:val="false"/>
-          <w:bCs w:val="false"/>
-          <w:iCs/>
-          <w:sz w:val="24"/>
-          <w:szCs w:val="24"/>
-          <w:lang w:val="es-MX"/>
-        </w:rPr>
-        <w:t xml:space="preserve">El segundo producto es un entorno de trabajo visual basado en el IDE “Eclipse”, el cuál tendrá las funcionalidades necesarias para hacer un uso completo de las funciones en la API antes mencionada de una manera intuitiva </w:t>
-      </w:r>
-      <w:r>
-        <w:rPr>
-          <w:rFonts w:ascii="Cambria" w:hAnsi="Cambria"/>
-          <w:b w:val="false"/>
-          <w:bCs w:val="false"/>
-          <w:iCs/>
-          <w:sz w:val="24"/>
-          <w:szCs w:val="24"/>
-          <w:lang w:val="es-MX"/>
-        </w:rPr>
-        <w:t xml:space="preserve">y que permita trabajar con distintos formatos de archivos como </w:t>
-      </w:r>
-      <w:r>
-        <w:rPr>
-          <w:rFonts w:ascii="Cambria" w:hAnsi="Cambria"/>
+          <w:b w:val="false"/>
+          <w:bCs w:val="false"/>
+          <w:iCs/>
+          <w:sz w:val="24"/>
+          <w:szCs w:val="24"/>
+          <w:lang w:val="es-MX"/>
+        </w:rPr>
+        <w:t xml:space="preserve">El segundo producto es un entorno de trabajo visual basado en el IDE “Eclipse”, el cuál tendrá las funcionalidades necesarias para hacer un uso completo de las funciones en la API antes mencionada de una manera intuitiva y que permita trabajar con distintos formatos de archivos como </w:t>
+      </w:r>
+      <w:r>
+        <w:rPr>
           <w:b w:val="false"/>
           <w:bCs w:val="false"/>
           <w:i/>
@@ -1063,7 +1052,6 @@
       </w:r>
       <w:r>
         <w:rPr>
-          <w:rFonts w:ascii="Cambria" w:hAnsi="Cambria"/>
           <w:b w:val="false"/>
           <w:bCs w:val="false"/>
           <w:i w:val="false"/>
@@ -1076,7 +1064,6 @@
       </w:r>
       <w:r>
         <w:rPr>
-          <w:rFonts w:ascii="Cambria" w:hAnsi="Cambria"/>
           <w:b w:val="false"/>
           <w:bCs w:val="false"/>
           <w:i/>
@@ -1089,7 +1076,6 @@
       </w:r>
       <w:r>
         <w:rPr>
-          <w:rFonts w:ascii="Cambria" w:hAnsi="Cambria"/>
           <w:b w:val="false"/>
           <w:bCs w:val="false"/>
           <w:i w:val="false"/>
@@ -1116,7 +1102,13 @@
         </w:rPr>
       </w:pPr>
       <w:r>
-        <w:rPr/>
+        <w:rPr>
+          <w:rFonts w:eastAsia="ＭＳ 明朝" w:cs="" w:cstheme="minorBidi" w:eastAsiaTheme="minorEastAsia"/>
+          <w:color w:val="00000A"/>
+          <w:sz w:val="24"/>
+          <w:szCs w:val="24"/>
+          <w:lang w:val="es-MX" w:eastAsia="es-ES" w:bidi="ar-SA"/>
+        </w:rPr>
       </w:r>
       <w:r/>
     </w:p>
@@ -1148,18 +1140,23 @@
         </w:rPr>
       </w:pPr>
       <w:r>
-        <w:rPr/>
-      </w:r>
-      <w:r/>
-    </w:p>
-    <w:p>
-      <w:pPr>
-        <w:pStyle w:val="Normal"/>
-        <w:jc w:val="both"/>
-      </w:pPr>
-      <w:r>
-        <w:rPr>
-          <w:rFonts w:ascii="Cambria" w:hAnsi="Cambria"/>
+        <w:rPr>
+          <w:rFonts w:eastAsia="ＭＳ 明朝" w:cs="" w:cstheme="minorBidi" w:eastAsiaTheme="minorEastAsia"/>
+          <w:color w:val="00000A"/>
+          <w:sz w:val="24"/>
+          <w:szCs w:val="24"/>
+          <w:lang w:val="es-MX" w:eastAsia="es-ES" w:bidi="ar-SA"/>
+        </w:rPr>
+      </w:r>
+      <w:r/>
+    </w:p>
+    <w:p>
+      <w:pPr>
+        <w:pStyle w:val="Normal"/>
+        <w:jc w:val="both"/>
+      </w:pPr>
+      <w:r>
+        <w:rPr>
           <w:b w:val="false"/>
           <w:bCs w:val="false"/>
           <w:sz w:val="24"/>
@@ -1175,58 +1172,116 @@
         <w:pStyle w:val="Normal"/>
         <w:jc w:val="both"/>
         <w:rPr>
-          <w:b w:val="false"/>
-          <w:b w:val="false"/>
-          <w:bCs w:val="false"/>
-        </w:rPr>
-      </w:pPr>
-      <w:r>
-        <w:rPr>
-          <w:rFonts w:ascii="Cambria" w:hAnsi="Cambria"/>
+          <w:sz w:val="24"/>
+          <w:b w:val="false"/>
+          <w:sz w:val="24"/>
+          <w:b w:val="false"/>
+          <w:szCs w:val="24"/>
+          <w:bCs w:val="false"/>
+          <w:rFonts w:ascii="Cambria" w:hAnsi="Cambria" w:eastAsia="ＭＳ 明朝" w:cs="" w:asciiTheme="minorHAnsi" w:cstheme="minorBidi" w:eastAsiaTheme="minorEastAsia" w:hAnsiTheme="minorHAnsi"/>
+          <w:color w:val="00000A"/>
+          <w:lang w:val="es-MX" w:eastAsia="es-ES" w:bidi="ar-SA"/>
+        </w:rPr>
+      </w:pPr>
+      <w:r>
+        <w:rPr>
+          <w:b w:val="false"/>
+          <w:bCs w:val="false"/>
+        </w:rPr>
+      </w:r>
+      <w:r/>
+    </w:p>
+    <w:p>
+      <w:pPr>
+        <w:pStyle w:val="Normal"/>
+        <w:jc w:val="both"/>
+        <w:rPr>
+          <w:sz w:val="21"/>
+          <w:b w:val="false"/>
+          <w:sz w:val="21"/>
+          <w:b w:val="false"/>
+          <w:szCs w:val="24"/>
+          <w:bCs w:val="false"/>
+          <w:rFonts w:ascii="Cambria" w:hAnsi="Cambria" w:eastAsia="ＭＳ 明朝" w:cs="" w:asciiTheme="minorHAnsi" w:cstheme="minorBidi" w:eastAsiaTheme="minorEastAsia" w:hAnsiTheme="minorHAnsi"/>
+          <w:color w:val="00000A"/>
+          <w:lang w:val="es-MX" w:eastAsia="es-ES" w:bidi="ar-SA"/>
+        </w:rPr>
+      </w:pPr>
+      <w:r>
+        <w:rPr>
+          <w:b w:val="false"/>
+          <w:bCs w:val="false"/>
+          <w:sz w:val="24"/>
+          <w:szCs w:val="24"/>
+          <w:lang w:val="es-MX"/>
+        </w:rPr>
+        <w:t>Una vez identificados los algoritmos que se deben incluir es estudiar cada uno de ellos para entender su complejidad computacional y ser capaz de implementarlos.</w:t>
+      </w:r>
+      <w:r/>
+    </w:p>
+    <w:p>
+      <w:pPr>
+        <w:pStyle w:val="Normal"/>
+        <w:jc w:val="both"/>
+        <w:rPr>
+          <w:sz w:val="21"/>
+          <w:b/>
+          <w:sz w:val="21"/>
+          <w:b/>
+          <w:szCs w:val="24"/>
+          <w:bCs/>
+          <w:rFonts w:ascii="Cambria" w:hAnsi="Cambria" w:eastAsia="ＭＳ 明朝" w:cs="" w:asciiTheme="minorHAnsi" w:cstheme="minorBidi" w:eastAsiaTheme="minorEastAsia" w:hAnsiTheme="minorHAnsi"/>
+          <w:color w:val="00000A"/>
+          <w:lang w:val="es-MX" w:eastAsia="es-ES" w:bidi="ar-SA"/>
+        </w:rPr>
+      </w:pPr>
+      <w:r>
+        <w:rPr>
+          <w:rFonts w:eastAsia="ＭＳ 明朝" w:cs="" w:cstheme="minorBidi" w:eastAsiaTheme="minorEastAsia"/>
           <w:b/>
           <w:bCs/>
-          <w:sz w:val="24"/>
-          <w:szCs w:val="24"/>
-          <w:lang w:val="es-MX"/>
-        </w:rPr>
-      </w:r>
-      <w:r/>
-    </w:p>
-    <w:p>
-      <w:pPr>
-        <w:pStyle w:val="Normal"/>
-        <w:jc w:val="both"/>
-        <w:rPr>
-          <w:sz w:val="24"/>
-          <w:b w:val="false"/>
-          <w:sz w:val="21"/>
-          <w:b w:val="false"/>
-          <w:szCs w:val="24"/>
-          <w:bCs w:val="false"/>
-          <w:rFonts w:ascii="Cambria" w:hAnsi="Cambria" w:eastAsia="ＭＳ 明朝" w:cs="" w:asciiTheme="minorHAnsi" w:cstheme="minorBidi" w:eastAsiaTheme="minorEastAsia" w:hAnsiTheme="minorHAnsi"/>
-          <w:color w:val="00000A"/>
-          <w:lang w:val="es-MX" w:eastAsia="es-ES" w:bidi="ar-SA"/>
-        </w:rPr>
-      </w:pPr>
-      <w:r>
-        <w:rPr>
-          <w:rFonts w:ascii="Cambria" w:hAnsi="Cambria"/>
-          <w:b w:val="false"/>
-          <w:bCs w:val="false"/>
-          <w:sz w:val="24"/>
-          <w:szCs w:val="24"/>
-          <w:lang w:val="es-MX"/>
-        </w:rPr>
-        <w:t>Una vez identificados los algoritmos que se deben incluir es estudiar cada uno de ellos para entender su complejidad computacional y ser capaz de implementarlos.</w:t>
-      </w:r>
-      <w:r/>
-    </w:p>
-    <w:p>
-      <w:pPr>
-        <w:pStyle w:val="Normal"/>
-        <w:jc w:val="both"/>
-        <w:rPr>
-          <w:sz w:val="24"/>
+          <w:color w:val="00000A"/>
+          <w:sz w:val="21"/>
+          <w:szCs w:val="24"/>
+          <w:lang w:val="es-MX" w:eastAsia="es-ES" w:bidi="ar-SA"/>
+        </w:rPr>
+      </w:r>
+      <w:r/>
+    </w:p>
+    <w:p>
+      <w:pPr>
+        <w:pStyle w:val="Normal"/>
+        <w:jc w:val="both"/>
+        <w:rPr>
+          <w:sz w:val="21"/>
+          <w:b w:val="false"/>
+          <w:sz w:val="21"/>
+          <w:b w:val="false"/>
+          <w:szCs w:val="24"/>
+          <w:bCs w:val="false"/>
+          <w:rFonts w:ascii="Cambria" w:hAnsi="Cambria" w:eastAsia="ＭＳ 明朝" w:cs="" w:asciiTheme="minorHAnsi" w:cstheme="minorBidi" w:eastAsiaTheme="minorEastAsia" w:hAnsiTheme="minorHAnsi"/>
+          <w:color w:val="00000A"/>
+          <w:lang w:val="es-MX" w:eastAsia="es-ES" w:bidi="ar-SA"/>
+        </w:rPr>
+      </w:pPr>
+      <w:r>
+        <w:rPr>
+          <w:b w:val="false"/>
+          <w:bCs w:val="false"/>
+          <w:sz w:val="24"/>
+          <w:szCs w:val="24"/>
+          <w:lang w:val="es-MX"/>
+        </w:rPr>
+        <w:t>El siguiente paso es hacer el diseño y la documentación de la biblioteca, pensando en las interfaces y las clases que serán necesarios, a partir de este punto tendremos en cuenta los detalles de la implementación.</w:t>
+      </w:r>
+      <w:r/>
+    </w:p>
+    <w:p>
+      <w:pPr>
+        <w:pStyle w:val="Normal"/>
+        <w:jc w:val="both"/>
+        <w:rPr>
+          <w:sz w:val="21"/>
           <w:b/>
           <w:sz w:val="21"/>
           <w:b/>
@@ -1239,51 +1294,51 @@
       </w:pPr>
       <w:r>
         <w:rPr>
-          <w:rFonts w:ascii="Cambria" w:hAnsi="Cambria"/>
+          <w:rFonts w:eastAsia="ＭＳ 明朝" w:cs="" w:cstheme="minorBidi" w:eastAsiaTheme="minorEastAsia"/>
           <w:b/>
           <w:bCs/>
-          <w:sz w:val="24"/>
-          <w:szCs w:val="24"/>
-          <w:lang w:val="es-MX"/>
-        </w:rPr>
-      </w:r>
-      <w:r/>
-    </w:p>
-    <w:p>
-      <w:pPr>
-        <w:pStyle w:val="Normal"/>
-        <w:jc w:val="both"/>
-        <w:rPr>
-          <w:sz w:val="24"/>
-          <w:b w:val="false"/>
-          <w:sz w:val="21"/>
-          <w:b w:val="false"/>
-          <w:szCs w:val="24"/>
-          <w:bCs w:val="false"/>
-          <w:rFonts w:ascii="Cambria" w:hAnsi="Cambria" w:eastAsia="ＭＳ 明朝" w:cs="" w:asciiTheme="minorHAnsi" w:cstheme="minorBidi" w:eastAsiaTheme="minorEastAsia" w:hAnsiTheme="minorHAnsi"/>
-          <w:color w:val="00000A"/>
-          <w:lang w:val="es-MX" w:eastAsia="es-ES" w:bidi="ar-SA"/>
-        </w:rPr>
-      </w:pPr>
-      <w:r>
-        <w:rPr>
-          <w:rFonts w:ascii="Cambria" w:hAnsi="Cambria"/>
-          <w:b w:val="false"/>
-          <w:bCs w:val="false"/>
-          <w:sz w:val="24"/>
-          <w:szCs w:val="24"/>
-          <w:lang w:val="es-MX"/>
-        </w:rPr>
-        <w:t>El siguiente paso es hacer el diseño y la documentación de la biblioteca, pensando en las interfaces y las clases que serán necesarios, a partir de este punto tendremos en cuenta los detalles de la implementación.</w:t>
-      </w:r>
-      <w:r/>
-    </w:p>
-    <w:p>
-      <w:pPr>
-        <w:pStyle w:val="Normal"/>
-        <w:jc w:val="both"/>
-        <w:rPr>
-          <w:sz w:val="24"/>
+          <w:color w:val="00000A"/>
+          <w:sz w:val="21"/>
+          <w:szCs w:val="24"/>
+          <w:lang w:val="es-MX" w:eastAsia="es-ES" w:bidi="ar-SA"/>
+        </w:rPr>
+      </w:r>
+      <w:r/>
+    </w:p>
+    <w:p>
+      <w:pPr>
+        <w:pStyle w:val="Normal"/>
+        <w:jc w:val="both"/>
+        <w:rPr>
+          <w:sz w:val="21"/>
+          <w:b w:val="false"/>
+          <w:sz w:val="21"/>
+          <w:b w:val="false"/>
+          <w:szCs w:val="24"/>
+          <w:bCs w:val="false"/>
+          <w:rFonts w:ascii="Cambria" w:hAnsi="Cambria" w:eastAsia="ＭＳ 明朝" w:cs="" w:asciiTheme="minorHAnsi" w:cstheme="minorBidi" w:eastAsiaTheme="minorEastAsia" w:hAnsiTheme="minorHAnsi"/>
+          <w:color w:val="00000A"/>
+          <w:lang w:val="es-MX" w:eastAsia="es-ES" w:bidi="ar-SA"/>
+        </w:rPr>
+      </w:pPr>
+      <w:r>
+        <w:rPr>
+          <w:b w:val="false"/>
+          <w:bCs w:val="false"/>
+          <w:sz w:val="24"/>
+          <w:szCs w:val="24"/>
+          <w:lang w:val="es-MX"/>
+        </w:rPr>
+        <w:t>Después de eso se procederá a la codificación, es decir, a la implementación de las interfaces. Con este paso realizado solamente resta publicar la biblioteca en Internet.</w:t>
+      </w:r>
+      <w:r/>
+    </w:p>
+    <w:p>
+      <w:pPr>
+        <w:pStyle w:val="Normal"/>
+        <w:jc w:val="both"/>
+        <w:rPr>
+          <w:sz w:val="21"/>
           <w:b/>
           <w:sz w:val="21"/>
           <w:b/>
@@ -1296,51 +1351,51 @@
       </w:pPr>
       <w:r>
         <w:rPr>
-          <w:rFonts w:ascii="Cambria" w:hAnsi="Cambria"/>
+          <w:rFonts w:eastAsia="ＭＳ 明朝" w:cs="" w:cstheme="minorBidi" w:eastAsiaTheme="minorEastAsia"/>
           <w:b/>
           <w:bCs/>
-          <w:sz w:val="24"/>
-          <w:szCs w:val="24"/>
-          <w:lang w:val="es-MX"/>
-        </w:rPr>
-      </w:r>
-      <w:r/>
-    </w:p>
-    <w:p>
-      <w:pPr>
-        <w:pStyle w:val="Normal"/>
-        <w:jc w:val="both"/>
-        <w:rPr>
-          <w:sz w:val="24"/>
-          <w:b w:val="false"/>
-          <w:sz w:val="21"/>
-          <w:b w:val="false"/>
-          <w:szCs w:val="24"/>
-          <w:bCs w:val="false"/>
-          <w:rFonts w:ascii="Cambria" w:hAnsi="Cambria" w:eastAsia="ＭＳ 明朝" w:cs="" w:asciiTheme="minorHAnsi" w:cstheme="minorBidi" w:eastAsiaTheme="minorEastAsia" w:hAnsiTheme="minorHAnsi"/>
-          <w:color w:val="00000A"/>
-          <w:lang w:val="es-MX" w:eastAsia="es-ES" w:bidi="ar-SA"/>
-        </w:rPr>
-      </w:pPr>
-      <w:r>
-        <w:rPr>
-          <w:rFonts w:ascii="Cambria" w:hAnsi="Cambria"/>
-          <w:b w:val="false"/>
-          <w:bCs w:val="false"/>
-          <w:sz w:val="24"/>
-          <w:szCs w:val="24"/>
-          <w:lang w:val="es-MX"/>
-        </w:rPr>
-        <w:t>Después de eso se procederá a la codificación, es decir, a la implementación de las interfaces. Con este paso realizado solamente resta publicar la biblioteca en Internet.</w:t>
-      </w:r>
-      <w:r/>
-    </w:p>
-    <w:p>
-      <w:pPr>
-        <w:pStyle w:val="Normal"/>
-        <w:jc w:val="both"/>
-        <w:rPr>
-          <w:sz w:val="24"/>
+          <w:color w:val="00000A"/>
+          <w:sz w:val="21"/>
+          <w:szCs w:val="24"/>
+          <w:lang w:val="es-MX" w:eastAsia="es-ES" w:bidi="ar-SA"/>
+        </w:rPr>
+      </w:r>
+      <w:r/>
+    </w:p>
+    <w:p>
+      <w:pPr>
+        <w:pStyle w:val="Normal"/>
+        <w:jc w:val="both"/>
+        <w:rPr>
+          <w:sz w:val="21"/>
+          <w:b w:val="false"/>
+          <w:sz w:val="21"/>
+          <w:b w:val="false"/>
+          <w:szCs w:val="24"/>
+          <w:bCs w:val="false"/>
+          <w:rFonts w:ascii="Cambria" w:hAnsi="Cambria" w:eastAsia="ＭＳ 明朝" w:cs="" w:asciiTheme="minorHAnsi" w:cstheme="minorBidi" w:eastAsiaTheme="minorEastAsia" w:hAnsiTheme="minorHAnsi"/>
+          <w:color w:val="00000A"/>
+          <w:lang w:val="es-MX" w:eastAsia="es-ES" w:bidi="ar-SA"/>
+        </w:rPr>
+      </w:pPr>
+      <w:r>
+        <w:rPr>
+          <w:b w:val="false"/>
+          <w:bCs w:val="false"/>
+          <w:sz w:val="24"/>
+          <w:szCs w:val="24"/>
+          <w:lang w:val="es-MX"/>
+        </w:rPr>
+        <w:t>En el caso del entorno de trabajo para investigadores el primer paso es el diseño del sistema teniendo en cuenta la comunicación con API y pensando en cuál es la forma de hacer uso de ella de una manera sencilla e intuitiva.</w:t>
+      </w:r>
+      <w:r/>
+    </w:p>
+    <w:p>
+      <w:pPr>
+        <w:pStyle w:val="Normal"/>
+        <w:jc w:val="both"/>
+        <w:rPr>
+          <w:sz w:val="21"/>
           <w:b/>
           <w:sz w:val="21"/>
           <w:b/>
@@ -1353,81 +1408,24 @@
       </w:pPr>
       <w:r>
         <w:rPr>
-          <w:rFonts w:ascii="Cambria" w:hAnsi="Cambria"/>
+          <w:rFonts w:eastAsia="ＭＳ 明朝" w:cs="" w:cstheme="minorBidi" w:eastAsiaTheme="minorEastAsia"/>
           <w:b/>
           <w:bCs/>
-          <w:sz w:val="24"/>
-          <w:szCs w:val="24"/>
-          <w:lang w:val="es-MX"/>
-        </w:rPr>
-      </w:r>
-      <w:r/>
-    </w:p>
-    <w:p>
-      <w:pPr>
-        <w:pStyle w:val="Normal"/>
-        <w:jc w:val="both"/>
-        <w:rPr>
-          <w:sz w:val="24"/>
-          <w:b w:val="false"/>
-          <w:sz w:val="21"/>
-          <w:b w:val="false"/>
-          <w:szCs w:val="24"/>
-          <w:bCs w:val="false"/>
-          <w:rFonts w:ascii="Cambria" w:hAnsi="Cambria" w:eastAsia="ＭＳ 明朝" w:cs="" w:asciiTheme="minorHAnsi" w:cstheme="minorBidi" w:eastAsiaTheme="minorEastAsia" w:hAnsiTheme="minorHAnsi"/>
-          <w:color w:val="00000A"/>
-          <w:lang w:val="es-MX" w:eastAsia="es-ES" w:bidi="ar-SA"/>
-        </w:rPr>
-      </w:pPr>
-      <w:r>
-        <w:rPr>
-          <w:rFonts w:ascii="Cambria" w:hAnsi="Cambria"/>
-          <w:b w:val="false"/>
-          <w:bCs w:val="false"/>
-          <w:sz w:val="24"/>
-          <w:szCs w:val="24"/>
-          <w:lang w:val="es-MX"/>
-        </w:rPr>
-        <w:t>En el caso del entorno de trabajo para investigadores el primer paso es el diseño del sistema teniendo en cuenta la comunicación con API y pensando en cuál es la forma de hacer uso de ella de una manera sencilla e intuitiva.</w:t>
-      </w:r>
-      <w:r/>
-    </w:p>
-    <w:p>
-      <w:pPr>
-        <w:pStyle w:val="Normal"/>
-        <w:jc w:val="both"/>
-        <w:rPr>
-          <w:sz w:val="24"/>
-          <w:b/>
-          <w:sz w:val="21"/>
-          <w:b/>
-          <w:szCs w:val="24"/>
-          <w:bCs/>
-          <w:rFonts w:ascii="Cambria" w:hAnsi="Cambria" w:eastAsia="ＭＳ 明朝" w:cs="" w:asciiTheme="minorHAnsi" w:cstheme="minorBidi" w:eastAsiaTheme="minorEastAsia" w:hAnsiTheme="minorHAnsi"/>
-          <w:color w:val="00000A"/>
-          <w:lang w:val="es-MX" w:eastAsia="es-ES" w:bidi="ar-SA"/>
-        </w:rPr>
-      </w:pPr>
-      <w:r>
-        <w:rPr>
-          <w:rFonts w:ascii="Cambria" w:hAnsi="Cambria"/>
-          <w:b/>
-          <w:bCs/>
-          <w:sz w:val="24"/>
-          <w:szCs w:val="24"/>
-          <w:lang w:val="es-MX"/>
-        </w:rPr>
-      </w:r>
-      <w:r/>
-    </w:p>
-    <w:p>
-      <w:pPr>
-        <w:pStyle w:val="Normal"/>
-        <w:jc w:val="both"/>
-      </w:pPr>
-      <w:r>
-        <w:rPr>
-          <w:rFonts w:ascii="Cambria" w:hAnsi="Cambria"/>
+          <w:color w:val="00000A"/>
+          <w:sz w:val="21"/>
+          <w:szCs w:val="24"/>
+          <w:lang w:val="es-MX" w:eastAsia="es-ES" w:bidi="ar-SA"/>
+        </w:rPr>
+      </w:r>
+      <w:r/>
+    </w:p>
+    <w:p>
+      <w:pPr>
+        <w:pStyle w:val="Normal"/>
+        <w:jc w:val="both"/>
+      </w:pPr>
+      <w:r>
+        <w:rPr>
           <w:b w:val="false"/>
           <w:bCs w:val="false"/>
           <w:iCs/>
@@ -1607,7 +1605,13 @@
         </w:rPr>
       </w:pPr>
       <w:r>
-        <w:rPr/>
+        <w:rPr>
+          <w:rFonts w:eastAsia="ＭＳ 明朝" w:cs="" w:cstheme="minorBidi" w:eastAsiaTheme="minorEastAsia"/>
+          <w:color w:val="00000A"/>
+          <w:sz w:val="24"/>
+          <w:szCs w:val="24"/>
+          <w:lang w:val="es-MX" w:eastAsia="es-ES" w:bidi="ar-SA"/>
+        </w:rPr>
       </w:r>
       <w:r/>
     </w:p>
@@ -1639,7 +1643,13 @@
         </w:rPr>
       </w:pPr>
       <w:r>
-        <w:rPr/>
+        <w:rPr>
+          <w:rFonts w:eastAsia="ＭＳ 明朝" w:cs="" w:cstheme="minorBidi" w:eastAsiaTheme="minorEastAsia"/>
+          <w:color w:val="00000A"/>
+          <w:sz w:val="24"/>
+          <w:szCs w:val="24"/>
+          <w:lang w:val="es-MX" w:eastAsia="es-ES" w:bidi="ar-SA"/>
+        </w:rPr>
       </w:r>
       <w:r/>
     </w:p>
@@ -1657,7 +1667,40 @@
           <w:iCs/>
           <w:lang w:val="es-MX"/>
         </w:rPr>
-        <w:t>TesisMaestria.pdf?</w:t>
+        <w:t xml:space="preserve">Baldi, P. &amp; Brunak, S. (1998) </w:t>
+      </w:r>
+      <w:r>
+        <w:rPr>
+          <w:i/>
+          <w:iCs/>
+          <w:lang w:val="es-MX"/>
+        </w:rPr>
+        <w:t>Bioinformatics: the machine learning approach.</w:t>
+      </w:r>
+      <w:r>
+        <w:rPr>
+          <w:iCs/>
+          <w:lang w:val="es-MX"/>
+        </w:rPr>
+        <w:t xml:space="preserve"> MIT Press, Cambridge.</w:t>
+      </w:r>
+      <w:r/>
+    </w:p>
+    <w:p>
+      <w:pPr>
+        <w:pStyle w:val="Normal"/>
+        <w:numPr>
+          <w:ilvl w:val="0"/>
+          <w:numId w:val="0"/>
+        </w:numPr>
+        <w:jc w:val="both"/>
+        <w:rPr>
+          <w:iCs/>
+          <w:lang w:val="es-MX"/>
+        </w:rPr>
+      </w:pPr>
+      <w:r>
+        <w:rPr/>
       </w:r>
       <w:r/>
     </w:p>
@@ -1675,7 +1718,40 @@
           <w:iCs/>
           <w:lang w:val="es-MX"/>
         </w:rPr>
-        <w:t>Bioinformatics: sequence and genome analysis,</w:t>
+        <w:t xml:space="preserve">Haubold B. &amp; Wiehe, T . (2006). </w:t>
+      </w:r>
+      <w:r>
+        <w:rPr>
+          <w:i/>
+          <w:iCs/>
+          <w:lang w:val="es-MX"/>
+        </w:rPr>
+        <w:t>Introduction to Computational Biology: An Evolutionary Approach</w:t>
+      </w:r>
+      <w:r>
+        <w:rPr>
+          <w:iCs/>
+          <w:lang w:val="es-MX"/>
+        </w:rPr>
+        <w:t>. Alemania: Birkäuser.</w:t>
+      </w:r>
+      <w:r/>
+    </w:p>
+    <w:p>
+      <w:pPr>
+        <w:pStyle w:val="Normal"/>
+        <w:numPr>
+          <w:ilvl w:val="0"/>
+          <w:numId w:val="0"/>
+        </w:numPr>
+        <w:jc w:val="both"/>
+        <w:rPr>
+          <w:iCs/>
+          <w:lang w:val="es-MX"/>
+        </w:rPr>
+      </w:pPr>
+      <w:r>
+        <w:rPr/>
       </w:r>
       <w:r/>
     </w:p>
@@ -1689,17 +1765,19 @@
         <w:jc w:val="both"/>
       </w:pPr>
       <w:r>
-        <w:rPr>
-          <w:lang w:val="es-MX"/>
-        </w:rPr>
-        <w:t xml:space="preserve">Biological Sequences and the Exact String Matching </w:t>
-      </w:r>
-      <w:r>
-        <w:rPr>
-          <w:iCs/>
-          <w:lang w:val="es-MX"/>
-        </w:rPr>
-        <w:t>Problem</w:t>
+        <w:rPr/>
+        <w:t xml:space="preserve">Mount, D. W. (2004). </w:t>
+      </w:r>
+      <w:r>
+        <w:rPr>
+          <w:i/>
+          <w:iCs/>
+        </w:rPr>
+        <w:t>Bioinformatics: Sequence and Genome Analysis</w:t>
+      </w:r>
+      <w:r>
+        <w:rPr/>
+        <w:t>. (2da ed.) New York: Cold Spring Harbor Laboratory Press.</w:t>
       </w:r>
       <w:r/>
     </w:p>
@@ -1708,16 +1786,42 @@
         <w:pStyle w:val="Normal"/>
         <w:numPr>
           <w:ilvl w:val="0"/>
-          <w:numId w:val="1"/>
+          <w:numId w:val="0"/>
         </w:numPr>
         <w:jc w:val="both"/>
-      </w:pPr>
-      <w:r>
-        <w:rPr>
-          <w:iCs/>
-          <w:lang w:val="es-MX"/>
-        </w:rPr>
-        <w:t>el fragmento de string – matching que me pasó</w:t>
+        <w:rPr>
+          <w:sz w:val="24"/>
+          <w:sz w:val="24"/>
+          <w:szCs w:val="24"/>
+          <w:rFonts w:ascii="Cambria" w:hAnsi="Cambria" w:eastAsia="ＭＳ 明朝" w:cs="" w:asciiTheme="minorHAnsi" w:cstheme="minorBidi" w:eastAsiaTheme="minorEastAsia" w:hAnsiTheme="minorHAnsi"/>
+          <w:color w:val="00000A"/>
+          <w:lang w:val="es-MX" w:eastAsia="es-ES" w:bidi="ar-SA"/>
+        </w:rPr>
+      </w:pPr>
+      <w:r>
+        <w:rPr/>
+      </w:r>
+      <w:r/>
+    </w:p>
+    <w:p>
+      <w:pPr>
+        <w:pStyle w:val="Normal"/>
+        <w:numPr>
+          <w:ilvl w:val="0"/>
+          <w:numId w:val="0"/>
+        </w:numPr>
+        <w:jc w:val="both"/>
+        <w:rPr>
+          <w:sz w:val="24"/>
+          <w:sz w:val="24"/>
+          <w:szCs w:val="24"/>
+          <w:rFonts w:ascii="Cambria" w:hAnsi="Cambria" w:eastAsia="ＭＳ 明朝" w:cs="" w:asciiTheme="minorHAnsi" w:cstheme="minorBidi" w:eastAsiaTheme="minorEastAsia" w:hAnsiTheme="minorHAnsi"/>
+          <w:color w:val="00000A"/>
+          <w:lang w:val="es-MX" w:eastAsia="es-ES" w:bidi="ar-SA"/>
+        </w:rPr>
+      </w:pPr>
+      <w:r>
+        <w:rPr/>
       </w:r>
       <w:r/>
     </w:p>
@@ -1834,7 +1938,6 @@
         </w:tabs>
         <w:ind w:left="720" w:hanging="360"/>
       </w:pPr>
-      <w:rPr/>
     </w:lvl>
     <w:lvl w:ilvl="1">
       <w:start w:val="1"/>
@@ -1847,7 +1950,6 @@
         </w:tabs>
         <w:ind w:left="1080" w:hanging="360"/>
       </w:pPr>
-      <w:rPr/>
     </w:lvl>
     <w:lvl w:ilvl="2">
       <w:start w:val="1"/>
@@ -1860,7 +1962,6 @@
         </w:tabs>
         <w:ind w:left="1440" w:hanging="360"/>
       </w:pPr>
-      <w:rPr/>
     </w:lvl>
     <w:lvl w:ilvl="3">
       <w:start w:val="1"/>
@@ -1873,7 +1974,6 @@
         </w:tabs>
         <w:ind w:left="1800" w:hanging="360"/>
       </w:pPr>
-      <w:rPr/>
     </w:lvl>
     <w:lvl w:ilvl="4">
       <w:start w:val="1"/>
@@ -1886,7 +1986,6 @@
         </w:tabs>
         <w:ind w:left="2160" w:hanging="360"/>
       </w:pPr>
-      <w:rPr/>
     </w:lvl>
     <w:lvl w:ilvl="5">
       <w:start w:val="1"/>
@@ -1899,7 +1998,6 @@
         </w:tabs>
         <w:ind w:left="2520" w:hanging="360"/>
       </w:pPr>
-      <w:rPr/>
     </w:lvl>
     <w:lvl w:ilvl="6">
       <w:start w:val="1"/>
@@ -1912,7 +2010,6 @@
         </w:tabs>
         <w:ind w:left="2880" w:hanging="360"/>
       </w:pPr>
-      <w:rPr/>
     </w:lvl>
     <w:lvl w:ilvl="7">
       <w:start w:val="1"/>
@@ -1925,7 +2022,6 @@
         </w:tabs>
         <w:ind w:left="3240" w:hanging="360"/>
       </w:pPr>
-      <w:rPr/>
     </w:lvl>
     <w:lvl w:ilvl="8">
       <w:start w:val="1"/>
@@ -1938,7 +2034,6 @@
         </w:tabs>
         <w:ind w:left="3600" w:hanging="360"/>
       </w:pPr>
-      <w:rPr/>
     </w:lvl>
   </w:abstractNum>
   <w:abstractNum w:abstractNumId="2">
@@ -1953,7 +2048,6 @@
         </w:tabs>
         <w:ind w:left="720" w:hanging="360"/>
       </w:pPr>
-      <w:rPr/>
     </w:lvl>
     <w:lvl w:ilvl="1">
       <w:start w:val="1"/>
@@ -2541,14 +2635,22 @@
       <w:iCs/>
     </w:rPr>
   </w:style>
-  <w:style w:type="character" w:styleId="NumberingSymbols">
-    <w:name w:val="Numbering Symbols"/>
-    <w:rPr/>
-  </w:style>
   <w:style w:type="character" w:styleId="Bullets">
     <w:name w:val="Bullets"/>
     <w:rPr>
       <w:rFonts w:ascii="OpenSymbol" w:hAnsi="OpenSymbol" w:eastAsia="OpenSymbol" w:cs="OpenSymbol"/>
+    </w:rPr>
+  </w:style>
+  <w:style w:type="character" w:styleId="ListLabel1">
+    <w:name w:val="ListLabel 1"/>
+    <w:rPr>
+      <w:rFonts w:cs="OpenSymbol"/>
+    </w:rPr>
+  </w:style>
+  <w:style w:type="character" w:styleId="ListLabel2">
+    <w:name w:val="ListLabel 2"/>
+    <w:rPr>
+      <w:rFonts w:cs="Symbol"/>
     </w:rPr>
   </w:style>
   <w:style w:type="paragraph" w:styleId="Heading">

</xml_diff>